<commit_message>
Add Target Generator and Radar Simulator sections to algorithm description
- Added Section 2: ターゲットジェネレータ with trajectory types table,
  state vector, RK4 ballistic model, and HGV model description
- Added Section 3: レーダシミュレータ with measurement model, Swerling II
  detection equations, detection chain, and clutter model
- Added 5 matplotlib figures: trajectory types, ballistic flight phases,
  P(D) vs SNR curves, measurement geometry, and detection chain flowchart
- Renumbered existing sections 2-8 to 4-10 accordingly
- Updated TOC with new entries and renumbered section listing
- Regenerated algorithm_description.docx

Co-Authored-By: Claude Sonnet 4.5 <noreply@anthropic.com>
</commit_message>
<xml_diff>
--- a/docs/algorithm_description.docx
+++ b/docs/algorithm_description.docx
@@ -325,7 +325,63 @@
           <w:i w:val="0"/>
           <w:sz w:val="20"/>
         </w:rPr>
-        <w:t>2.  状態空間モデル</w:t>
+        <w:t>2.  ターゲットジェネレータ</w:t>
+      </w:r>
+    </w:p>
+    <w:p>
+      <w:pPr>
+        <w:spacing w:after="40"/>
+      </w:pPr>
+      <w:r>
+        <w:rPr>
+          <w:rFonts w:ascii="游ゴシック" w:hAnsi="游ゴシック" w:eastAsia="游ゴシック"/>
+          <w:b w:val="0"/>
+          <w:i w:val="0"/>
+          <w:sz w:val="19"/>
+        </w:rPr>
+        <w:t xml:space="preserve">  2.1  軌道タイプ</w:t>
+      </w:r>
+    </w:p>
+    <w:p>
+      <w:pPr>
+        <w:spacing w:after="40"/>
+      </w:pPr>
+      <w:r>
+        <w:rPr>
+          <w:rFonts w:ascii="游ゴシック" w:hAnsi="游ゴシック" w:eastAsia="游ゴシック"/>
+          <w:b w:val="0"/>
+          <w:i w:val="0"/>
+          <w:sz w:val="19"/>
+        </w:rPr>
+        <w:t xml:space="preserve">  2.2  目標状態ベクトル</w:t>
+      </w:r>
+    </w:p>
+    <w:p>
+      <w:pPr>
+        <w:spacing w:after="40"/>
+      </w:pPr>
+      <w:r>
+        <w:rPr>
+          <w:rFonts w:ascii="游ゴシック" w:hAnsi="游ゴシック" w:eastAsia="游ゴシック"/>
+          <w:b w:val="0"/>
+          <w:i w:val="0"/>
+          <w:sz w:val="19"/>
+        </w:rPr>
+        <w:t xml:space="preserve">  2.3  弾道ミサイルモデル（RK4）</w:t>
+      </w:r>
+    </w:p>
+    <w:p>
+      <w:pPr>
+        <w:spacing w:after="40"/>
+      </w:pPr>
+      <w:r>
+        <w:rPr>
+          <w:rFonts w:ascii="游ゴシック" w:hAnsi="游ゴシック" w:eastAsia="游ゴシック"/>
+          <w:b w:val="0"/>
+          <w:i w:val="0"/>
+          <w:sz w:val="19"/>
+        </w:rPr>
+        <w:t xml:space="preserve">  2.4  HGV（極超音速滑空体）モデル</w:t>
       </w:r>
     </w:p>
     <w:p>
@@ -339,7 +395,63 @@
           <w:i w:val="0"/>
           <w:sz w:val="20"/>
         </w:rPr>
-        <w:t>3.  Unscented Kalman Filter (UKF)</w:t>
+        <w:t>3.  レーダシミュレータ</w:t>
+      </w:r>
+    </w:p>
+    <w:p>
+      <w:pPr>
+        <w:spacing w:after="40"/>
+      </w:pPr>
+      <w:r>
+        <w:rPr>
+          <w:rFonts w:ascii="游ゴシック" w:hAnsi="游ゴシック" w:eastAsia="游ゴシック"/>
+          <w:b w:val="0"/>
+          <w:i w:val="0"/>
+          <w:sz w:val="19"/>
+        </w:rPr>
+        <w:t xml:space="preserve">  3.1  観測モデル</w:t>
+      </w:r>
+    </w:p>
+    <w:p>
+      <w:pPr>
+        <w:spacing w:after="40"/>
+      </w:pPr>
+      <w:r>
+        <w:rPr>
+          <w:rFonts w:ascii="游ゴシック" w:hAnsi="游ゴシック" w:eastAsia="游ゴシック"/>
+          <w:b w:val="0"/>
+          <w:i w:val="0"/>
+          <w:sz w:val="19"/>
+        </w:rPr>
+        <w:t xml:space="preserve">  3.2  Swerling II 検出モデル</w:t>
+      </w:r>
+    </w:p>
+    <w:p>
+      <w:pPr>
+        <w:spacing w:after="40"/>
+      </w:pPr>
+      <w:r>
+        <w:rPr>
+          <w:rFonts w:ascii="游ゴシック" w:hAnsi="游ゴシック" w:eastAsia="游ゴシック"/>
+          <w:b w:val="0"/>
+          <w:i w:val="0"/>
+          <w:sz w:val="19"/>
+        </w:rPr>
+        <w:t xml:space="preserve">  3.3  検出処理チェーン</w:t>
+      </w:r>
+    </w:p>
+    <w:p>
+      <w:pPr>
+        <w:spacing w:after="40"/>
+      </w:pPr>
+      <w:r>
+        <w:rPr>
+          <w:rFonts w:ascii="游ゴシック" w:hAnsi="游ゴシック" w:eastAsia="游ゴシック"/>
+          <w:b w:val="0"/>
+          <w:i w:val="0"/>
+          <w:sz w:val="19"/>
+        </w:rPr>
+        <w:t xml:space="preserve">  3.4  クラッタモデル</w:t>
       </w:r>
     </w:p>
     <w:p>
@@ -353,7 +465,7 @@
           <w:i w:val="0"/>
           <w:sz w:val="20"/>
         </w:rPr>
-        <w:t>4.  IMM (Interacting Multiple Model) フィルタ</w:t>
+        <w:t>4.  状態空間モデル</w:t>
       </w:r>
     </w:p>
     <w:p>
@@ -367,7 +479,35 @@
           <w:i w:val="0"/>
           <w:sz w:val="20"/>
         </w:rPr>
-        <w:t>5.  運動モデル</w:t>
+        <w:t>5.  Unscented Kalman Filter (UKF)</w:t>
+      </w:r>
+    </w:p>
+    <w:p>
+      <w:pPr>
+        <w:spacing w:after="40"/>
+      </w:pPr>
+      <w:r>
+        <w:rPr>
+          <w:rFonts w:ascii="游ゴシック" w:hAnsi="游ゴシック" w:eastAsia="游ゴシック"/>
+          <w:b w:val="0"/>
+          <w:i w:val="0"/>
+          <w:sz w:val="20"/>
+        </w:rPr>
+        <w:t>6.  IMM (Interacting Multiple Model) フィルタ</w:t>
+      </w:r>
+    </w:p>
+    <w:p>
+      <w:pPr>
+        <w:spacing w:after="40"/>
+      </w:pPr>
+      <w:r>
+        <w:rPr>
+          <w:rFonts w:ascii="游ゴシック" w:hAnsi="游ゴシック" w:eastAsia="游ゴシック"/>
+          <w:b w:val="0"/>
+          <w:i w:val="0"/>
+          <w:sz w:val="20"/>
+        </w:rPr>
+        <w:t>7.  運動モデル</w:t>
       </w:r>
     </w:p>
     <w:p>
@@ -381,7 +521,7 @@
           <w:i w:val="0"/>
           <w:sz w:val="19"/>
         </w:rPr>
-        <w:t xml:space="preserve">  5.1  CV（等速直線）モデル</w:t>
+        <w:t xml:space="preserve">  7.1  CV（等速直線）モデル</w:t>
       </w:r>
     </w:p>
     <w:p>
@@ -395,7 +535,7 @@
           <w:i w:val="0"/>
           <w:sz w:val="19"/>
         </w:rPr>
-        <w:t xml:space="preserve">  5.2  弾道（RK4）モデル</w:t>
+        <w:t xml:space="preserve">  7.2  弾道（RK4）モデル</w:t>
       </w:r>
     </w:p>
     <w:p>
@@ -409,7 +549,7 @@
           <w:i w:val="0"/>
           <w:sz w:val="19"/>
         </w:rPr>
-        <w:t xml:space="preserve">  5.3  CT（旋回）モデル</w:t>
+        <w:t xml:space="preserve">  7.3  CT（旋回）モデル</w:t>
       </w:r>
     </w:p>
     <w:p>
@@ -423,7 +563,7 @@
           <w:i w:val="0"/>
           <w:sz w:val="20"/>
         </w:rPr>
-        <w:t>6.  データアソシエーション</w:t>
+        <w:t>8.  データアソシエーション</w:t>
       </w:r>
     </w:p>
     <w:p>
@@ -437,7 +577,7 @@
           <w:i w:val="0"/>
           <w:sz w:val="20"/>
         </w:rPr>
-        <w:t>7.  航跡管理</w:t>
+        <w:t>9.  航跡管理</w:t>
       </w:r>
     </w:p>
     <w:p>
@@ -451,7 +591,7 @@
           <w:i w:val="0"/>
           <w:sz w:val="20"/>
         </w:rPr>
-        <w:t>8.  評価指標</w:t>
+        <w:t>10.  評価指標</w:t>
       </w:r>
     </w:p>
     <w:p>
@@ -1021,15 +1161,3058 @@
         <w:pStyle w:val="Heading1"/>
       </w:pPr>
       <w:r>
-        <w:t>2. 状態空間モデル</w:t>
+        <w:t>2. ターゲットジェネレータ</w:t>
       </w:r>
     </w:p>
     <w:p>
       <w:pPr>
+        <w:spacing w:after="120"/>
+      </w:pPr>
+      <w:r>
+        <w:rPr>
+          <w:rFonts w:ascii="游ゴシック" w:hAnsi="游ゴシック" w:eastAsia="游ゴシック"/>
+          <w:b w:val="0"/>
+          <w:i w:val="0"/>
+          <w:sz w:val="20"/>
+        </w:rPr>
+        <w:t>ターゲットジェネレータは、弾道ミサイル・HGV・巡航ミサイル等の目標軌道を物理モデルに基づき生成するコンポーネントである。生成された軌道はレーダシミュレータへの入力として使用される。</w:t>
+      </w:r>
+    </w:p>
+    <w:p>
+      <w:pPr>
         <w:pStyle w:val="Heading2"/>
       </w:pPr>
       <w:r>
-        <w:t>2.1 状態ベクトル</w:t>
+        <w:t>2.1 軌道タイプ</w:t>
+      </w:r>
+    </w:p>
+    <w:p>
+      <w:pPr>
+        <w:spacing w:after="120"/>
+      </w:pPr>
+      <w:r>
+        <w:rPr>
+          <w:rFonts w:ascii="游ゴシック" w:hAnsi="游ゴシック" w:eastAsia="游ゴシック"/>
+          <w:b w:val="0"/>
+          <w:i w:val="0"/>
+          <w:sz w:val="20"/>
+        </w:rPr>
+        <w:t>以下の5種類の運動モデルをサポートし、目標の飛翔シナリオに応じて選択する。</w:t>
+      </w:r>
+    </w:p>
+    <w:tbl>
+      <w:tblPr>
+        <w:tblStyle w:val="TableGrid"/>
+        <w:tblW w:type="auto" w:w="0"/>
+        <w:jc w:val="center"/>
+        <w:tblLook w:firstColumn="1" w:firstRow="1" w:lastColumn="0" w:lastRow="0" w:noHBand="0" w:noVBand="1" w:val="04A0"/>
+      </w:tblPr>
+      <w:tblGrid>
+        <w:gridCol w:w="2339"/>
+        <w:gridCol w:w="2339"/>
+        <w:gridCol w:w="2339"/>
+        <w:gridCol w:w="2339"/>
+      </w:tblGrid>
+      <w:tr>
+        <w:tc>
+          <w:tcPr>
+            <w:tcW w:type="dxa" w:w="2551"/>
+            <w:shd w:fill="1F4E79"/>
+          </w:tcPr>
+          <w:p>
+            <w:pPr>
+              <w:jc w:val="center"/>
+            </w:pPr>
+            <w:r/>
+            <w:r>
+              <w:rPr>
+                <w:rFonts w:ascii="游ゴシック" w:hAnsi="游ゴシック" w:eastAsia="游ゴシック"/>
+                <w:b/>
+                <w:i w:val="0"/>
+                <w:color w:val="FFFFFF"/>
+                <w:sz w:val="18"/>
+              </w:rPr>
+              <w:t>モデル名</w:t>
+            </w:r>
+          </w:p>
+        </w:tc>
+        <w:tc>
+          <w:tcPr>
+            <w:tcW w:type="dxa" w:w="1134"/>
+            <w:shd w:fill="1F4E79"/>
+          </w:tcPr>
+          <w:p>
+            <w:pPr>
+              <w:jc w:val="center"/>
+            </w:pPr>
+            <w:r/>
+            <w:r>
+              <w:rPr>
+                <w:rFonts w:ascii="游ゴシック" w:hAnsi="游ゴシック" w:eastAsia="游ゴシック"/>
+                <w:b/>
+                <w:i w:val="0"/>
+                <w:color w:val="FFFFFF"/>
+                <w:sz w:val="18"/>
+              </w:rPr>
+              <w:t>略称</w:t>
+            </w:r>
+          </w:p>
+        </w:tc>
+        <w:tc>
+          <w:tcPr>
+            <w:tcW w:type="dxa" w:w="2551"/>
+            <w:shd w:fill="1F4E79"/>
+          </w:tcPr>
+          <w:p>
+            <w:pPr>
+              <w:jc w:val="center"/>
+            </w:pPr>
+            <w:r/>
+            <w:r>
+              <w:rPr>
+                <w:rFonts w:ascii="游ゴシック" w:hAnsi="游ゴシック" w:eastAsia="游ゴシック"/>
+                <w:b/>
+                <w:i w:val="0"/>
+                <w:color w:val="FFFFFF"/>
+                <w:sz w:val="18"/>
+              </w:rPr>
+              <w:t>特徴</w:t>
+            </w:r>
+          </w:p>
+        </w:tc>
+        <w:tc>
+          <w:tcPr>
+            <w:tcW w:type="dxa" w:w="2835"/>
+            <w:shd w:fill="1F4E79"/>
+          </w:tcPr>
+          <w:p>
+            <w:pPr>
+              <w:jc w:val="center"/>
+            </w:pPr>
+            <w:r/>
+            <w:r>
+              <w:rPr>
+                <w:rFonts w:ascii="游ゴシック" w:hAnsi="游ゴシック" w:eastAsia="游ゴシック"/>
+                <w:b/>
+                <w:i w:val="0"/>
+                <w:color w:val="FFFFFF"/>
+                <w:sz w:val="18"/>
+              </w:rPr>
+              <w:t>代表的用途</w:t>
+            </w:r>
+          </w:p>
+        </w:tc>
+      </w:tr>
+      <w:tr>
+        <w:tc>
+          <w:tcPr>
+            <w:tcW w:type="dxa" w:w="2551"/>
+          </w:tcPr>
+          <w:p>
+            <w:r/>
+            <w:r>
+              <w:rPr>
+                <w:rFonts w:ascii="游ゴシック" w:hAnsi="游ゴシック" w:eastAsia="游ゴシック"/>
+                <w:b w:val="0"/>
+                <w:i w:val="0"/>
+                <w:sz w:val="18"/>
+              </w:rPr>
+              <w:t>CONSTANT_VELOCITY</w:t>
+            </w:r>
+          </w:p>
+        </w:tc>
+        <w:tc>
+          <w:tcPr>
+            <w:tcW w:type="dxa" w:w="1134"/>
+          </w:tcPr>
+          <w:p>
+            <w:r/>
+            <w:r>
+              <w:rPr>
+                <w:rFonts w:ascii="游ゴシック" w:hAnsi="游ゴシック" w:eastAsia="游ゴシック"/>
+                <w:b w:val="0"/>
+                <w:i w:val="0"/>
+                <w:sz w:val="18"/>
+              </w:rPr>
+              <w:t>CV</w:t>
+            </w:r>
+          </w:p>
+        </w:tc>
+        <w:tc>
+          <w:tcPr>
+            <w:tcW w:type="dxa" w:w="2551"/>
+          </w:tcPr>
+          <w:p>
+            <w:r/>
+            <w:r>
+              <w:rPr>
+                <w:rFonts w:ascii="游ゴシック" w:hAnsi="游ゴシック" w:eastAsia="游ゴシック"/>
+                <w:b w:val="0"/>
+                <w:i w:val="0"/>
+                <w:sz w:val="18"/>
+              </w:rPr>
+              <w:t>等速直線飛翔</w:t>
+            </w:r>
+          </w:p>
+        </w:tc>
+        <w:tc>
+          <w:tcPr>
+            <w:tcW w:type="dxa" w:w="2835"/>
+          </w:tcPr>
+          <w:p>
+            <w:r/>
+            <w:r>
+              <w:rPr>
+                <w:rFonts w:ascii="游ゴシック" w:hAnsi="游ゴシック" w:eastAsia="游ゴシック"/>
+                <w:b w:val="0"/>
+                <w:i w:val="0"/>
+                <w:sz w:val="18"/>
+              </w:rPr>
+              <w:t>巡航ミサイル・慣性飛翔</w:t>
+            </w:r>
+          </w:p>
+        </w:tc>
+      </w:tr>
+      <w:tr>
+        <w:tc>
+          <w:tcPr>
+            <w:tcW w:type="dxa" w:w="2551"/>
+            <w:shd w:fill="D6E4F0"/>
+          </w:tcPr>
+          <w:p>
+            <w:r/>
+            <w:r>
+              <w:rPr>
+                <w:rFonts w:ascii="游ゴシック" w:hAnsi="游ゴシック" w:eastAsia="游ゴシック"/>
+                <w:b w:val="0"/>
+                <w:i w:val="0"/>
+                <w:sz w:val="18"/>
+              </w:rPr>
+              <w:t>CONSTANT_ACCELERATION</w:t>
+            </w:r>
+          </w:p>
+        </w:tc>
+        <w:tc>
+          <w:tcPr>
+            <w:tcW w:type="dxa" w:w="1134"/>
+            <w:shd w:fill="D6E4F0"/>
+          </w:tcPr>
+          <w:p>
+            <w:r/>
+            <w:r>
+              <w:rPr>
+                <w:rFonts w:ascii="游ゴシック" w:hAnsi="游ゴシック" w:eastAsia="游ゴシック"/>
+                <w:b w:val="0"/>
+                <w:i w:val="0"/>
+                <w:sz w:val="18"/>
+              </w:rPr>
+              <w:t>CA</w:t>
+            </w:r>
+          </w:p>
+        </w:tc>
+        <w:tc>
+          <w:tcPr>
+            <w:tcW w:type="dxa" w:w="2551"/>
+            <w:shd w:fill="D6E4F0"/>
+          </w:tcPr>
+          <w:p>
+            <w:r/>
+            <w:r>
+              <w:rPr>
+                <w:rFonts w:ascii="游ゴシック" w:hAnsi="游ゴシック" w:eastAsia="游ゴシック"/>
+                <w:b w:val="0"/>
+                <w:i w:val="0"/>
+                <w:sz w:val="18"/>
+              </w:rPr>
+              <w:t>等加速度直線飛翔</w:t>
+            </w:r>
+          </w:p>
+        </w:tc>
+        <w:tc>
+          <w:tcPr>
+            <w:tcW w:type="dxa" w:w="2835"/>
+            <w:shd w:fill="D6E4F0"/>
+          </w:tcPr>
+          <w:p>
+            <w:r/>
+            <w:r>
+              <w:rPr>
+                <w:rFonts w:ascii="游ゴシック" w:hAnsi="游ゴシック" w:eastAsia="游ゴシック"/>
+                <w:b w:val="0"/>
+                <w:i w:val="0"/>
+                <w:sz w:val="18"/>
+              </w:rPr>
+              <w:t>加速段・減速段の近似</w:t>
+            </w:r>
+          </w:p>
+        </w:tc>
+      </w:tr>
+      <w:tr>
+        <w:tc>
+          <w:tcPr>
+            <w:tcW w:type="dxa" w:w="2551"/>
+          </w:tcPr>
+          <w:p>
+            <w:r/>
+            <w:r>
+              <w:rPr>
+                <w:rFonts w:ascii="游ゴシック" w:hAnsi="游ゴシック" w:eastAsia="游ゴシック"/>
+                <w:b w:val="0"/>
+                <w:i w:val="0"/>
+                <w:sz w:val="18"/>
+              </w:rPr>
+              <w:t>MANEUVERING</w:t>
+            </w:r>
+          </w:p>
+        </w:tc>
+        <w:tc>
+          <w:tcPr>
+            <w:tcW w:type="dxa" w:w="1134"/>
+          </w:tcPr>
+          <w:p>
+            <w:r/>
+            <w:r>
+              <w:rPr>
+                <w:rFonts w:ascii="游ゴシック" w:hAnsi="游ゴシック" w:eastAsia="游ゴシック"/>
+                <w:b w:val="0"/>
+                <w:i w:val="0"/>
+                <w:sz w:val="18"/>
+              </w:rPr>
+              <w:t>MN</w:t>
+            </w:r>
+          </w:p>
+        </w:tc>
+        <w:tc>
+          <w:tcPr>
+            <w:tcW w:type="dxa" w:w="2551"/>
+          </w:tcPr>
+          <w:p>
+            <w:r/>
+            <w:r>
+              <w:rPr>
+                <w:rFonts w:ascii="游ゴシック" w:hAnsi="游ゴシック" w:eastAsia="游ゴシック"/>
+                <w:b w:val="0"/>
+                <w:i w:val="0"/>
+                <w:sz w:val="18"/>
+              </w:rPr>
+              <w:t>ランダム機動（連続旋回）</w:t>
+            </w:r>
+          </w:p>
+        </w:tc>
+        <w:tc>
+          <w:tcPr>
+            <w:tcW w:type="dxa" w:w="2835"/>
+          </w:tcPr>
+          <w:p>
+            <w:r/>
+            <w:r>
+              <w:rPr>
+                <w:rFonts w:ascii="游ゴシック" w:hAnsi="游ゴシック" w:eastAsia="游ゴシック"/>
+                <w:b w:val="0"/>
+                <w:i w:val="0"/>
+                <w:sz w:val="18"/>
+              </w:rPr>
+              <w:t>機動目標シミュレーション</w:t>
+            </w:r>
+          </w:p>
+        </w:tc>
+      </w:tr>
+      <w:tr>
+        <w:tc>
+          <w:tcPr>
+            <w:tcW w:type="dxa" w:w="2551"/>
+            <w:shd w:fill="D6E4F0"/>
+          </w:tcPr>
+          <w:p>
+            <w:r/>
+            <w:r>
+              <w:rPr>
+                <w:rFonts w:ascii="游ゴシック" w:hAnsi="游ゴシック" w:eastAsia="游ゴシック"/>
+                <w:b w:val="0"/>
+                <w:i w:val="0"/>
+                <w:sz w:val="18"/>
+              </w:rPr>
+              <w:t>BALLISTIC_MISSILE</w:t>
+            </w:r>
+          </w:p>
+        </w:tc>
+        <w:tc>
+          <w:tcPr>
+            <w:tcW w:type="dxa" w:w="1134"/>
+            <w:shd w:fill="D6E4F0"/>
+          </w:tcPr>
+          <w:p>
+            <w:r/>
+            <w:r>
+              <w:rPr>
+                <w:rFonts w:ascii="游ゴシック" w:hAnsi="游ゴシック" w:eastAsia="游ゴシック"/>
+                <w:b w:val="0"/>
+                <w:i w:val="0"/>
+                <w:sz w:val="18"/>
+              </w:rPr>
+              <w:t>BM</w:t>
+            </w:r>
+          </w:p>
+        </w:tc>
+        <w:tc>
+          <w:tcPr>
+            <w:tcW w:type="dxa" w:w="2551"/>
+            <w:shd w:fill="D6E4F0"/>
+          </w:tcPr>
+          <w:p>
+            <w:r/>
+            <w:r>
+              <w:rPr>
+                <w:rFonts w:ascii="游ゴシック" w:hAnsi="游ゴシック" w:eastAsia="游ゴシック"/>
+                <w:b w:val="0"/>
+                <w:i w:val="0"/>
+                <w:sz w:val="18"/>
+              </w:rPr>
+              <w:t>物理ベース弾道軌道（RK4）</w:t>
+            </w:r>
+          </w:p>
+        </w:tc>
+        <w:tc>
+          <w:tcPr>
+            <w:tcW w:type="dxa" w:w="2835"/>
+            <w:shd w:fill="D6E4F0"/>
+          </w:tcPr>
+          <w:p>
+            <w:r/>
+            <w:r>
+              <w:rPr>
+                <w:rFonts w:ascii="游ゴシック" w:hAnsi="游ゴシック" w:eastAsia="游ゴシック"/>
+                <w:b w:val="0"/>
+                <w:i w:val="0"/>
+                <w:sz w:val="18"/>
+              </w:rPr>
+              <w:t>弾道ミサイル（ICBM等）</w:t>
+            </w:r>
+          </w:p>
+        </w:tc>
+      </w:tr>
+      <w:tr>
+        <w:tc>
+          <w:tcPr>
+            <w:tcW w:type="dxa" w:w="2551"/>
+          </w:tcPr>
+          <w:p>
+            <w:r/>
+            <w:r>
+              <w:rPr>
+                <w:rFonts w:ascii="游ゴシック" w:hAnsi="游ゴシック" w:eastAsia="游ゴシック"/>
+                <w:b w:val="0"/>
+                <w:i w:val="0"/>
+                <w:sz w:val="18"/>
+              </w:rPr>
+              <w:t>HYPERSONIC_GLIDE</w:t>
+            </w:r>
+          </w:p>
+        </w:tc>
+        <w:tc>
+          <w:tcPr>
+            <w:tcW w:type="dxa" w:w="1134"/>
+          </w:tcPr>
+          <w:p>
+            <w:r/>
+            <w:r>
+              <w:rPr>
+                <w:rFonts w:ascii="游ゴシック" w:hAnsi="游ゴシック" w:eastAsia="游ゴシック"/>
+                <w:b w:val="0"/>
+                <w:i w:val="0"/>
+                <w:sz w:val="18"/>
+              </w:rPr>
+              <w:t>HGV</w:t>
+            </w:r>
+          </w:p>
+        </w:tc>
+        <w:tc>
+          <w:tcPr>
+            <w:tcW w:type="dxa" w:w="2551"/>
+          </w:tcPr>
+          <w:p>
+            <w:r/>
+            <w:r>
+              <w:rPr>
+                <w:rFonts w:ascii="游ゴシック" w:hAnsi="游ゴシック" w:eastAsia="游ゴシック"/>
+                <w:b w:val="0"/>
+                <w:i w:val="0"/>
+                <w:sz w:val="18"/>
+              </w:rPr>
+              <w:t>滑空飛翔（揚力・抗力）</w:t>
+            </w:r>
+          </w:p>
+        </w:tc>
+        <w:tc>
+          <w:tcPr>
+            <w:tcW w:type="dxa" w:w="2835"/>
+          </w:tcPr>
+          <w:p>
+            <w:r/>
+            <w:r>
+              <w:rPr>
+                <w:rFonts w:ascii="游ゴシック" w:hAnsi="游ゴシック" w:eastAsia="游ゴシック"/>
+                <w:b w:val="0"/>
+                <w:i w:val="0"/>
+                <w:sz w:val="18"/>
+              </w:rPr>
+              <w:t>極超音速滑空体</w:t>
+            </w:r>
+          </w:p>
+        </w:tc>
+      </w:tr>
+    </w:tbl>
+    <w:p/>
+    <w:p>
+      <w:pPr>
+        <w:spacing w:before="120" w:after="40"/>
+        <w:jc w:val="center"/>
+      </w:pPr>
+      <w:r>
+        <w:drawing>
+          <wp:inline xmlns:a="http://schemas.openxmlformats.org/drawingml/2006/main" xmlns:pic="http://schemas.openxmlformats.org/drawingml/2006/picture">
+            <wp:extent cx="5029200" cy="2825885"/>
+            <wp:docPr id="1" name="Picture 1"/>
+            <wp:cNvGraphicFramePr>
+              <a:graphicFrameLocks noChangeAspect="1"/>
+            </wp:cNvGraphicFramePr>
+            <a:graphic>
+              <a:graphicData uri="http://schemas.openxmlformats.org/drawingml/2006/picture">
+                <pic:pic>
+                  <pic:nvPicPr>
+                    <pic:cNvPr id="0" name="traj_types.png"/>
+                    <pic:cNvPicPr/>
+                  </pic:nvPicPr>
+                  <pic:blipFill>
+                    <a:blip r:embed="rId10"/>
+                    <a:stretch>
+                      <a:fillRect/>
+                    </a:stretch>
+                  </pic:blipFill>
+                  <pic:spPr>
+                    <a:xfrm>
+                      <a:off x="0" y="0"/>
+                      <a:ext cx="5029200" cy="2825885"/>
+                    </a:xfrm>
+                    <a:prstGeom prst="rect"/>
+                  </pic:spPr>
+                </pic:pic>
+              </a:graphicData>
+            </a:graphic>
+          </wp:inline>
+        </w:drawing>
+      </w:r>
+    </w:p>
+    <w:p>
+      <w:pPr>
+        <w:spacing w:after="160"/>
+        <w:jc w:val="center"/>
+      </w:pPr>
+      <w:r>
+        <w:rPr>
+          <w:rFonts w:ascii="游ゴシック" w:hAnsi="游ゴシック" w:eastAsia="游ゴシック"/>
+          <w:b w:val="0"/>
+          <w:i/>
+          <w:color w:val="404040"/>
+          <w:sz w:val="18"/>
+        </w:rPr>
+        <w:t>図 2-1  各軌道タイプの概念図（水平距離 vs 高度）</w:t>
+      </w:r>
+    </w:p>
+    <w:p>
+      <w:pPr>
+        <w:pStyle w:val="Heading2"/>
+      </w:pPr>
+      <w:r>
+        <w:t>2.2 目標状態ベクトル</w:t>
+      </w:r>
+    </w:p>
+    <w:p>
+      <w:pPr>
+        <w:spacing w:after="120"/>
+      </w:pPr>
+      <w:r>
+        <w:rPr>
+          <w:rFonts w:ascii="游ゴシック" w:hAnsi="游ゴシック" w:eastAsia="游ゴシック"/>
+          <w:b w:val="0"/>
+          <w:i w:val="0"/>
+          <w:sz w:val="20"/>
+        </w:rPr>
+        <w:t>ターゲットジェネレータが保持する状態ベクトルは9次元であり、位置・速度・加速度を含む。座標系はセンサ中心の直交座標系（x=東, y=北, z=高度）を使用する。</w:t>
+      </w:r>
+    </w:p>
+    <w:p>
+      <w:pPr>
+        <w:spacing w:before="80" w:after="80"/>
+        <w:jc w:val="center"/>
+      </w:pPr>
+      <w:r>
+        <w:drawing>
+          <wp:inline xmlns:a="http://schemas.openxmlformats.org/drawingml/2006/main" xmlns:pic="http://schemas.openxmlformats.org/drawingml/2006/picture">
+            <wp:extent cx="3854196" cy="347472"/>
+            <wp:docPr id="2" name="Picture 2"/>
+            <wp:cNvGraphicFramePr>
+              <a:graphicFrameLocks noChangeAspect="1"/>
+            </wp:cNvGraphicFramePr>
+            <a:graphic>
+              <a:graphicData uri="http://schemas.openxmlformats.org/drawingml/2006/picture">
+                <pic:pic>
+                  <pic:nvPicPr>
+                    <pic:cNvPr id="0" name="eq_001.png"/>
+                    <pic:cNvPicPr/>
+                  </pic:nvPicPr>
+                  <pic:blipFill>
+                    <a:blip r:embed="rId11"/>
+                    <a:stretch>
+                      <a:fillRect/>
+                    </a:stretch>
+                  </pic:blipFill>
+                  <pic:spPr>
+                    <a:xfrm>
+                      <a:off x="0" y="0"/>
+                      <a:ext cx="3854196" cy="347472"/>
+                    </a:xfrm>
+                    <a:prstGeom prst="rect"/>
+                  </pic:spPr>
+                </pic:pic>
+              </a:graphicData>
+            </a:graphic>
+          </wp:inline>
+        </w:drawing>
+      </w:r>
+    </w:p>
+    <w:p>
+      <w:pPr>
+        <w:pStyle w:val="Heading2"/>
+      </w:pPr>
+      <w:r>
+        <w:t>2.3 弾道ミサイルモデル（RK4）</w:t>
+      </w:r>
+    </w:p>
+    <w:p>
+      <w:pPr>
+        <w:spacing w:after="120"/>
+      </w:pPr>
+      <w:r>
+        <w:rPr>
+          <w:rFonts w:ascii="游ゴシック" w:hAnsi="游ゴシック" w:eastAsia="游ゴシック"/>
+          <w:b w:val="0"/>
+          <w:i w:val="0"/>
+          <w:sz w:val="20"/>
+        </w:rPr>
+        <w:t>弾道ミサイルはブースト・中間飛翔・終端の3フェーズで構成される。中間飛翔フェーズでは重力と大気抵抗を考慮した物理方程式を4次ルンゲ・クッタ法（RK4）で数値積分する。</w:t>
+      </w:r>
+    </w:p>
+    <w:p>
+      <w:pPr>
+        <w:spacing w:before="120" w:after="40"/>
+        <w:jc w:val="center"/>
+      </w:pPr>
+      <w:r>
+        <w:drawing>
+          <wp:inline xmlns:a="http://schemas.openxmlformats.org/drawingml/2006/main" xmlns:pic="http://schemas.openxmlformats.org/drawingml/2006/picture">
+            <wp:extent cx="5029200" cy="2461098"/>
+            <wp:docPr id="3" name="Picture 3"/>
+            <wp:cNvGraphicFramePr>
+              <a:graphicFrameLocks noChangeAspect="1"/>
+            </wp:cNvGraphicFramePr>
+            <a:graphic>
+              <a:graphicData uri="http://schemas.openxmlformats.org/drawingml/2006/picture">
+                <pic:pic>
+                  <pic:nvPicPr>
+                    <pic:cNvPr id="0" name="ballistic_phases.png"/>
+                    <pic:cNvPicPr/>
+                  </pic:nvPicPr>
+                  <pic:blipFill>
+                    <a:blip r:embed="rId12"/>
+                    <a:stretch>
+                      <a:fillRect/>
+                    </a:stretch>
+                  </pic:blipFill>
+                  <pic:spPr>
+                    <a:xfrm>
+                      <a:off x="0" y="0"/>
+                      <a:ext cx="5029200" cy="2461098"/>
+                    </a:xfrm>
+                    <a:prstGeom prst="rect"/>
+                  </pic:spPr>
+                </pic:pic>
+              </a:graphicData>
+            </a:graphic>
+          </wp:inline>
+        </w:drawing>
+      </w:r>
+    </w:p>
+    <w:p>
+      <w:pPr>
+        <w:spacing w:after="160"/>
+        <w:jc w:val="center"/>
+      </w:pPr>
+      <w:r>
+        <w:rPr>
+          <w:rFonts w:ascii="游ゴシック" w:hAnsi="游ゴシック" w:eastAsia="游ゴシック"/>
+          <w:b w:val="0"/>
+          <w:i/>
+          <w:color w:val="404040"/>
+          <w:sz w:val="18"/>
+        </w:rPr>
+        <w:t>図 2-2  弾道ミサイル飛翔フェーズ</w:t>
+      </w:r>
+    </w:p>
+    <w:p/>
+    <w:p>
+      <w:pPr>
+        <w:spacing w:after="120"/>
+      </w:pPr>
+      <w:r>
+        <w:rPr>
+          <w:rFonts w:ascii="游ゴシック" w:hAnsi="游ゴシック" w:eastAsia="游ゴシック"/>
+          <w:b/>
+          <w:i w:val="0"/>
+          <w:sz w:val="20"/>
+        </w:rPr>
+        <w:t>RK4数値積分（各フレーム）:</w:t>
+      </w:r>
+    </w:p>
+    <w:p>
+      <w:pPr>
+        <w:spacing w:before="80" w:after="80"/>
+        <w:jc w:val="center"/>
+      </w:pPr>
+      <w:r>
+        <w:drawing>
+          <wp:inline xmlns:a="http://schemas.openxmlformats.org/drawingml/2006/main" xmlns:pic="http://schemas.openxmlformats.org/drawingml/2006/picture">
+            <wp:extent cx="905256" cy="274320"/>
+            <wp:docPr id="4" name="Picture 4"/>
+            <wp:cNvGraphicFramePr>
+              <a:graphicFrameLocks noChangeAspect="1"/>
+            </wp:cNvGraphicFramePr>
+            <a:graphic>
+              <a:graphicData uri="http://schemas.openxmlformats.org/drawingml/2006/picture">
+                <pic:pic>
+                  <pic:nvPicPr>
+                    <pic:cNvPr id="0" name="eq_002.png"/>
+                    <pic:cNvPicPr/>
+                  </pic:nvPicPr>
+                  <pic:blipFill>
+                    <a:blip r:embed="rId13"/>
+                    <a:stretch>
+                      <a:fillRect/>
+                    </a:stretch>
+                  </pic:blipFill>
+                  <pic:spPr>
+                    <a:xfrm>
+                      <a:off x="0" y="0"/>
+                      <a:ext cx="905256" cy="274320"/>
+                    </a:xfrm>
+                    <a:prstGeom prst="rect"/>
+                  </pic:spPr>
+                </pic:pic>
+              </a:graphicData>
+            </a:graphic>
+          </wp:inline>
+        </w:drawing>
+      </w:r>
+    </w:p>
+    <w:p>
+      <w:pPr>
+        <w:spacing w:before="80" w:after="80"/>
+        <w:jc w:val="center"/>
+      </w:pPr>
+      <w:r>
+        <w:drawing>
+          <wp:inline xmlns:a="http://schemas.openxmlformats.org/drawingml/2006/main" xmlns:pic="http://schemas.openxmlformats.org/drawingml/2006/picture">
+            <wp:extent cx="1499616" cy="352044"/>
+            <wp:docPr id="5" name="Picture 5"/>
+            <wp:cNvGraphicFramePr>
+              <a:graphicFrameLocks noChangeAspect="1"/>
+            </wp:cNvGraphicFramePr>
+            <a:graphic>
+              <a:graphicData uri="http://schemas.openxmlformats.org/drawingml/2006/picture">
+                <pic:pic>
+                  <pic:nvPicPr>
+                    <pic:cNvPr id="0" name="eq_003.png"/>
+                    <pic:cNvPicPr/>
+                  </pic:nvPicPr>
+                  <pic:blipFill>
+                    <a:blip r:embed="rId14"/>
+                    <a:stretch>
+                      <a:fillRect/>
+                    </a:stretch>
+                  </pic:blipFill>
+                  <pic:spPr>
+                    <a:xfrm>
+                      <a:off x="0" y="0"/>
+                      <a:ext cx="1499616" cy="352044"/>
+                    </a:xfrm>
+                    <a:prstGeom prst="rect"/>
+                  </pic:spPr>
+                </pic:pic>
+              </a:graphicData>
+            </a:graphic>
+          </wp:inline>
+        </w:drawing>
+      </w:r>
+    </w:p>
+    <w:p>
+      <w:pPr>
+        <w:spacing w:before="80" w:after="80"/>
+        <w:jc w:val="center"/>
+      </w:pPr>
+      <w:r>
+        <w:drawing>
+          <wp:inline xmlns:a="http://schemas.openxmlformats.org/drawingml/2006/main" xmlns:pic="http://schemas.openxmlformats.org/drawingml/2006/picture">
+            <wp:extent cx="1499616" cy="352044"/>
+            <wp:docPr id="6" name="Picture 6"/>
+            <wp:cNvGraphicFramePr>
+              <a:graphicFrameLocks noChangeAspect="1"/>
+            </wp:cNvGraphicFramePr>
+            <a:graphic>
+              <a:graphicData uri="http://schemas.openxmlformats.org/drawingml/2006/picture">
+                <pic:pic>
+                  <pic:nvPicPr>
+                    <pic:cNvPr id="0" name="eq_004.png"/>
+                    <pic:cNvPicPr/>
+                  </pic:nvPicPr>
+                  <pic:blipFill>
+                    <a:blip r:embed="rId15"/>
+                    <a:stretch>
+                      <a:fillRect/>
+                    </a:stretch>
+                  </pic:blipFill>
+                  <pic:spPr>
+                    <a:xfrm>
+                      <a:off x="0" y="0"/>
+                      <a:ext cx="1499616" cy="352044"/>
+                    </a:xfrm>
+                    <a:prstGeom prst="rect"/>
+                  </pic:spPr>
+                </pic:pic>
+              </a:graphicData>
+            </a:graphic>
+          </wp:inline>
+        </w:drawing>
+      </w:r>
+    </w:p>
+    <w:p>
+      <w:pPr>
+        <w:spacing w:before="80" w:after="80"/>
+        <w:jc w:val="center"/>
+      </w:pPr>
+      <w:r>
+        <w:drawing>
+          <wp:inline xmlns:a="http://schemas.openxmlformats.org/drawingml/2006/main" xmlns:pic="http://schemas.openxmlformats.org/drawingml/2006/picture">
+            <wp:extent cx="1549908" cy="269748"/>
+            <wp:docPr id="7" name="Picture 7"/>
+            <wp:cNvGraphicFramePr>
+              <a:graphicFrameLocks noChangeAspect="1"/>
+            </wp:cNvGraphicFramePr>
+            <a:graphic>
+              <a:graphicData uri="http://schemas.openxmlformats.org/drawingml/2006/picture">
+                <pic:pic>
+                  <pic:nvPicPr>
+                    <pic:cNvPr id="0" name="eq_005.png"/>
+                    <pic:cNvPicPr/>
+                  </pic:nvPicPr>
+                  <pic:blipFill>
+                    <a:blip r:embed="rId16"/>
+                    <a:stretch>
+                      <a:fillRect/>
+                    </a:stretch>
+                  </pic:blipFill>
+                  <pic:spPr>
+                    <a:xfrm>
+                      <a:off x="0" y="0"/>
+                      <a:ext cx="1549908" cy="269748"/>
+                    </a:xfrm>
+                    <a:prstGeom prst="rect"/>
+                  </pic:spPr>
+                </pic:pic>
+              </a:graphicData>
+            </a:graphic>
+          </wp:inline>
+        </w:drawing>
+      </w:r>
+    </w:p>
+    <w:p>
+      <w:pPr>
+        <w:spacing w:before="80" w:after="80"/>
+        <w:jc w:val="center"/>
+      </w:pPr>
+      <w:r>
+        <w:drawing>
+          <wp:inline xmlns:a="http://schemas.openxmlformats.org/drawingml/2006/main" xmlns:pic="http://schemas.openxmlformats.org/drawingml/2006/picture">
+            <wp:extent cx="3360420" cy="365760"/>
+            <wp:docPr id="8" name="Picture 8"/>
+            <wp:cNvGraphicFramePr>
+              <a:graphicFrameLocks noChangeAspect="1"/>
+            </wp:cNvGraphicFramePr>
+            <a:graphic>
+              <a:graphicData uri="http://schemas.openxmlformats.org/drawingml/2006/picture">
+                <pic:pic>
+                  <pic:nvPicPr>
+                    <pic:cNvPr id="0" name="eq_006.png"/>
+                    <pic:cNvPicPr/>
+                  </pic:nvPicPr>
+                  <pic:blipFill>
+                    <a:blip r:embed="rId17"/>
+                    <a:stretch>
+                      <a:fillRect/>
+                    </a:stretch>
+                  </pic:blipFill>
+                  <pic:spPr>
+                    <a:xfrm>
+                      <a:off x="0" y="0"/>
+                      <a:ext cx="3360420" cy="365760"/>
+                    </a:xfrm>
+                    <a:prstGeom prst="rect"/>
+                  </pic:spPr>
+                </pic:pic>
+              </a:graphicData>
+            </a:graphic>
+          </wp:inline>
+        </w:drawing>
+      </w:r>
+    </w:p>
+    <w:p>
+      <w:pPr>
+        <w:spacing w:after="120"/>
+      </w:pPr>
+      <w:r>
+        <w:rPr>
+          <w:rFonts w:ascii="游ゴシック" w:hAnsi="游ゴシック" w:eastAsia="游ゴシック"/>
+          <w:b w:val="0"/>
+          <w:i w:val="0"/>
+          <w:sz w:val="20"/>
+        </w:rPr>
+        <w:t>ここで f は重力・大気抵抗を含む運動方程式（セクション7.2参照）である。軌道はシミュレーション開始時に50msキャッシュで事前計算され、getPosition(t)呼び出しは補間で高速に返す。</w:t>
+      </w:r>
+    </w:p>
+    <w:p>
+      <w:pPr>
+        <w:pStyle w:val="Heading2"/>
+      </w:pPr>
+      <w:r>
+        <w:t>2.4 HGV（極超音速滑空体）モデル</w:t>
+      </w:r>
+    </w:p>
+    <w:p>
+      <w:pPr>
+        <w:spacing w:after="120"/>
+      </w:pPr>
+      <w:r>
+        <w:rPr>
+          <w:rFonts w:ascii="游ゴシック" w:hAnsi="游ゴシック" w:eastAsia="游ゴシック"/>
+          <w:b w:val="0"/>
+          <w:i w:val="0"/>
+          <w:sz w:val="20"/>
+        </w:rPr>
+        <w:t>HGVはブーストフェーズ後、大気圏上層で滑空する。揚力・抗力を考慮した運動方程式に基づき軌道を生成する。</w:t>
+      </w:r>
+    </w:p>
+    <w:tbl>
+      <w:tblPr>
+        <w:tblStyle w:val="TableGrid"/>
+        <w:tblW w:type="auto" w:w="0"/>
+        <w:jc w:val="center"/>
+        <w:tblLook w:firstColumn="1" w:firstRow="1" w:lastColumn="0" w:lastRow="0" w:noHBand="0" w:noVBand="1" w:val="04A0"/>
+      </w:tblPr>
+      <w:tblGrid>
+        <w:gridCol w:w="2339"/>
+        <w:gridCol w:w="2339"/>
+        <w:gridCol w:w="2339"/>
+        <w:gridCol w:w="2339"/>
+      </w:tblGrid>
+      <w:tr>
+        <w:tc>
+          <w:tcPr>
+            <w:tcW w:type="dxa" w:w="2835"/>
+            <w:shd w:fill="1F4E79"/>
+          </w:tcPr>
+          <w:p>
+            <w:pPr>
+              <w:jc w:val="center"/>
+            </w:pPr>
+            <w:r/>
+            <w:r>
+              <w:rPr>
+                <w:rFonts w:ascii="游ゴシック" w:hAnsi="游ゴシック" w:eastAsia="游ゴシック"/>
+                <w:b/>
+                <w:i w:val="0"/>
+                <w:color w:val="FFFFFF"/>
+                <w:sz w:val="18"/>
+              </w:rPr>
+              <w:t>パラメータ</w:t>
+            </w:r>
+          </w:p>
+        </w:tc>
+        <w:tc>
+          <w:tcPr>
+            <w:tcW w:type="dxa" w:w="1417"/>
+            <w:shd w:fill="1F4E79"/>
+          </w:tcPr>
+          <w:p>
+            <w:pPr>
+              <w:jc w:val="center"/>
+            </w:pPr>
+            <w:r/>
+            <w:r>
+              <w:rPr>
+                <w:rFonts w:ascii="游ゴシック" w:hAnsi="游ゴシック" w:eastAsia="游ゴシック"/>
+                <w:b/>
+                <w:i w:val="0"/>
+                <w:color w:val="FFFFFF"/>
+                <w:sz w:val="18"/>
+              </w:rPr>
+              <w:t>記号</w:t>
+            </w:r>
+          </w:p>
+        </w:tc>
+        <w:tc>
+          <w:tcPr>
+            <w:tcW w:type="dxa" w:w="1701"/>
+            <w:shd w:fill="1F4E79"/>
+          </w:tcPr>
+          <w:p>
+            <w:pPr>
+              <w:jc w:val="center"/>
+            </w:pPr>
+            <w:r/>
+            <w:r>
+              <w:rPr>
+                <w:rFonts w:ascii="游ゴシック" w:hAnsi="游ゴシック" w:eastAsia="游ゴシック"/>
+                <w:b/>
+                <w:i w:val="0"/>
+                <w:color w:val="FFFFFF"/>
+                <w:sz w:val="18"/>
+              </w:rPr>
+              <w:t>代表値</w:t>
+            </w:r>
+          </w:p>
+        </w:tc>
+        <w:tc>
+          <w:tcPr>
+            <w:tcW w:type="dxa" w:w="3118"/>
+            <w:shd w:fill="1F4E79"/>
+          </w:tcPr>
+          <w:p>
+            <w:pPr>
+              <w:jc w:val="center"/>
+            </w:pPr>
+            <w:r/>
+            <w:r>
+              <w:rPr>
+                <w:rFonts w:ascii="游ゴシック" w:hAnsi="游ゴシック" w:eastAsia="游ゴシック"/>
+                <w:b/>
+                <w:i w:val="0"/>
+                <w:color w:val="FFFFFF"/>
+                <w:sz w:val="18"/>
+              </w:rPr>
+              <w:t>説明</w:t>
+            </w:r>
+          </w:p>
+        </w:tc>
+      </w:tr>
+      <w:tr>
+        <w:tc>
+          <w:tcPr>
+            <w:tcW w:type="dxa" w:w="2835"/>
+          </w:tcPr>
+          <w:p>
+            <w:r/>
+            <w:r>
+              <w:rPr>
+                <w:rFonts w:ascii="游ゴシック" w:hAnsi="游ゴシック" w:eastAsia="游ゴシック"/>
+                <w:b w:val="0"/>
+                <w:i w:val="0"/>
+                <w:sz w:val="18"/>
+              </w:rPr>
+              <w:t>揚力係数×面積/質量</w:t>
+            </w:r>
+          </w:p>
+        </w:tc>
+        <w:tc>
+          <w:tcPr>
+            <w:tcW w:type="dxa" w:w="1417"/>
+          </w:tcPr>
+          <w:p>
+            <w:r/>
+            <w:r>
+              <w:rPr>
+                <w:rFonts w:ascii="游ゴシック" w:hAnsi="游ゴシック" w:eastAsia="游ゴシック"/>
+                <w:b w:val="0"/>
+                <w:i w:val="0"/>
+                <w:sz w:val="18"/>
+              </w:rPr>
+              <w:t>β_L</w:t>
+            </w:r>
+          </w:p>
+        </w:tc>
+        <w:tc>
+          <w:tcPr>
+            <w:tcW w:type="dxa" w:w="1701"/>
+          </w:tcPr>
+          <w:p>
+            <w:r/>
+            <w:r>
+              <w:rPr>
+                <w:rFonts w:ascii="游ゴシック" w:hAnsi="游ゴシック" w:eastAsia="游ゴシック"/>
+                <w:b w:val="0"/>
+                <w:i w:val="0"/>
+                <w:sz w:val="18"/>
+              </w:rPr>
+              <w:t>0.002 m²/kg</w:t>
+            </w:r>
+          </w:p>
+        </w:tc>
+        <w:tc>
+          <w:tcPr>
+            <w:tcW w:type="dxa" w:w="3118"/>
+          </w:tcPr>
+          <w:p>
+            <w:r/>
+            <w:r>
+              <w:rPr>
+                <w:rFonts w:ascii="游ゴシック" w:hAnsi="游ゴシック" w:eastAsia="游ゴシック"/>
+                <w:b w:val="0"/>
+                <w:i w:val="0"/>
+                <w:sz w:val="18"/>
+              </w:rPr>
+              <w:t>揚力項スケール</w:t>
+            </w:r>
+          </w:p>
+        </w:tc>
+      </w:tr>
+      <w:tr>
+        <w:tc>
+          <w:tcPr>
+            <w:tcW w:type="dxa" w:w="2835"/>
+            <w:shd w:fill="D6E4F0"/>
+          </w:tcPr>
+          <w:p>
+            <w:r/>
+            <w:r>
+              <w:rPr>
+                <w:rFonts w:ascii="游ゴシック" w:hAnsi="游ゴシック" w:eastAsia="游ゴシック"/>
+                <w:b w:val="0"/>
+                <w:i w:val="0"/>
+                <w:sz w:val="18"/>
+              </w:rPr>
+              <w:t>抗力係数×面積/質量</w:t>
+            </w:r>
+          </w:p>
+        </w:tc>
+        <w:tc>
+          <w:tcPr>
+            <w:tcW w:type="dxa" w:w="1417"/>
+            <w:shd w:fill="D6E4F0"/>
+          </w:tcPr>
+          <w:p>
+            <w:r/>
+            <w:r>
+              <w:rPr>
+                <w:rFonts w:ascii="游ゴシック" w:hAnsi="游ゴシック" w:eastAsia="游ゴシック"/>
+                <w:b w:val="0"/>
+                <w:i w:val="0"/>
+                <w:sz w:val="18"/>
+              </w:rPr>
+              <w:t>β_D</w:t>
+            </w:r>
+          </w:p>
+        </w:tc>
+        <w:tc>
+          <w:tcPr>
+            <w:tcW w:type="dxa" w:w="1701"/>
+            <w:shd w:fill="D6E4F0"/>
+          </w:tcPr>
+          <w:p>
+            <w:r/>
+            <w:r>
+              <w:rPr>
+                <w:rFonts w:ascii="游ゴシック" w:hAnsi="游ゴシック" w:eastAsia="游ゴシック"/>
+                <w:b w:val="0"/>
+                <w:i w:val="0"/>
+                <w:sz w:val="18"/>
+              </w:rPr>
+              <w:t>0.001 m²/kg</w:t>
+            </w:r>
+          </w:p>
+        </w:tc>
+        <w:tc>
+          <w:tcPr>
+            <w:tcW w:type="dxa" w:w="3118"/>
+            <w:shd w:fill="D6E4F0"/>
+          </w:tcPr>
+          <w:p>
+            <w:r/>
+            <w:r>
+              <w:rPr>
+                <w:rFonts w:ascii="游ゴシック" w:hAnsi="游ゴシック" w:eastAsia="游ゴシック"/>
+                <w:b w:val="0"/>
+                <w:i w:val="0"/>
+                <w:sz w:val="18"/>
+              </w:rPr>
+              <w:t>抗力項スケール</w:t>
+            </w:r>
+          </w:p>
+        </w:tc>
+      </w:tr>
+      <w:tr>
+        <w:tc>
+          <w:tcPr>
+            <w:tcW w:type="dxa" w:w="2835"/>
+          </w:tcPr>
+          <w:p>
+            <w:r/>
+            <w:r>
+              <w:rPr>
+                <w:rFonts w:ascii="游ゴシック" w:hAnsi="游ゴシック" w:eastAsia="游ゴシック"/>
+                <w:b w:val="0"/>
+                <w:i w:val="0"/>
+                <w:sz w:val="18"/>
+              </w:rPr>
+              <w:t>最大滑空高度</w:t>
+            </w:r>
+          </w:p>
+        </w:tc>
+        <w:tc>
+          <w:tcPr>
+            <w:tcW w:type="dxa" w:w="1417"/>
+          </w:tcPr>
+          <w:p>
+            <w:r/>
+            <w:r>
+              <w:rPr>
+                <w:rFonts w:ascii="游ゴシック" w:hAnsi="游ゴシック" w:eastAsia="游ゴシック"/>
+                <w:b w:val="0"/>
+                <w:i w:val="0"/>
+                <w:sz w:val="18"/>
+              </w:rPr>
+              <w:t>h_max</w:t>
+            </w:r>
+          </w:p>
+        </w:tc>
+        <w:tc>
+          <w:tcPr>
+            <w:tcW w:type="dxa" w:w="1701"/>
+          </w:tcPr>
+          <w:p>
+            <w:r/>
+            <w:r>
+              <w:rPr>
+                <w:rFonts w:ascii="游ゴシック" w:hAnsi="游ゴシック" w:eastAsia="游ゴシック"/>
+                <w:b w:val="0"/>
+                <w:i w:val="0"/>
+                <w:sz w:val="18"/>
+              </w:rPr>
+              <w:t>60,000 m</w:t>
+            </w:r>
+          </w:p>
+        </w:tc>
+        <w:tc>
+          <w:tcPr>
+            <w:tcW w:type="dxa" w:w="3118"/>
+          </w:tcPr>
+          <w:p>
+            <w:r/>
+            <w:r>
+              <w:rPr>
+                <w:rFonts w:ascii="游ゴシック" w:hAnsi="游ゴシック" w:eastAsia="游ゴシック"/>
+                <w:b w:val="0"/>
+                <w:i w:val="0"/>
+                <w:sz w:val="18"/>
+              </w:rPr>
+              <w:t>滑空フェーズ開始高度</w:t>
+            </w:r>
+          </w:p>
+        </w:tc>
+      </w:tr>
+    </w:tbl>
+    <w:p>
+      <w:r>
+        <w:br w:type="page"/>
+      </w:r>
+    </w:p>
+    <w:p>
+      <w:pPr>
+        <w:pStyle w:val="Heading1"/>
+      </w:pPr>
+      <w:r>
+        <w:t>3. レーダシミュレータ</w:t>
+      </w:r>
+    </w:p>
+    <w:p>
+      <w:pPr>
+        <w:spacing w:after="120"/>
+      </w:pPr>
+      <w:r>
+        <w:rPr>
+          <w:rFonts w:ascii="游ゴシック" w:hAnsi="游ゴシック" w:eastAsia="游ゴシック"/>
+          <w:b w:val="0"/>
+          <w:i w:val="0"/>
+          <w:sz w:val="20"/>
+        </w:rPr>
+        <w:t>レーダシミュレータは、実際のレーダの観測特性を模擬するコンポーネントである。Swerling IIモデルによる検出確率変動、測定ノイズ、クラッタを生成し、追尾アルゴリズムへのリアルな入力を提供する。</w:t>
+      </w:r>
+    </w:p>
+    <w:p>
+      <w:pPr>
+        <w:pStyle w:val="Heading2"/>
+      </w:pPr>
+      <w:r>
+        <w:t>3.1 観測モデル</w:t>
+      </w:r>
+    </w:p>
+    <w:p>
+      <w:pPr>
+        <w:spacing w:after="120"/>
+      </w:pPr>
+      <w:r>
+        <w:rPr>
+          <w:rFonts w:ascii="游ゴシック" w:hAnsi="游ゴシック" w:eastAsia="游ゴシック"/>
+          <w:b w:val="0"/>
+          <w:i w:val="0"/>
+          <w:sz w:val="20"/>
+        </w:rPr>
+        <w:t>レーダはセンサ位置 (x_s, y_s, z_s) から目標位置 (x, y, z) に対して4次元観測ベクトルを生成する。</w:t>
+      </w:r>
+    </w:p>
+    <w:tbl>
+      <w:tblPr>
+        <w:tblStyle w:val="TableGrid"/>
+        <w:tblW w:type="auto" w:w="0"/>
+        <w:jc w:val="center"/>
+        <w:tblLook w:firstColumn="1" w:firstRow="1" w:lastColumn="0" w:lastRow="0" w:noHBand="0" w:noVBand="1" w:val="04A0"/>
+      </w:tblPr>
+      <w:tblGrid>
+        <w:gridCol w:w="2339"/>
+        <w:gridCol w:w="2339"/>
+        <w:gridCol w:w="2339"/>
+        <w:gridCol w:w="2339"/>
+      </w:tblGrid>
+      <w:tr>
+        <w:tc>
+          <w:tcPr>
+            <w:tcW w:type="dxa" w:w="2551"/>
+            <w:shd w:fill="1F4E79"/>
+          </w:tcPr>
+          <w:p>
+            <w:pPr>
+              <w:jc w:val="center"/>
+            </w:pPr>
+            <w:r/>
+            <w:r>
+              <w:rPr>
+                <w:rFonts w:ascii="游ゴシック" w:hAnsi="游ゴシック" w:eastAsia="游ゴシック"/>
+                <w:b/>
+                <w:i w:val="0"/>
+                <w:color w:val="FFFFFF"/>
+                <w:sz w:val="18"/>
+              </w:rPr>
+              <w:t>観測量</w:t>
+            </w:r>
+          </w:p>
+        </w:tc>
+        <w:tc>
+          <w:tcPr>
+            <w:tcW w:type="dxa" w:w="1134"/>
+            <w:shd w:fill="1F4E79"/>
+          </w:tcPr>
+          <w:p>
+            <w:pPr>
+              <w:jc w:val="center"/>
+            </w:pPr>
+            <w:r/>
+            <w:r>
+              <w:rPr>
+                <w:rFonts w:ascii="游ゴシック" w:hAnsi="游ゴシック" w:eastAsia="游ゴシック"/>
+                <w:b/>
+                <w:i w:val="0"/>
+                <w:color w:val="FFFFFF"/>
+                <w:sz w:val="18"/>
+              </w:rPr>
+              <w:t>記号</w:t>
+            </w:r>
+          </w:p>
+        </w:tc>
+        <w:tc>
+          <w:tcPr>
+            <w:tcW w:type="dxa" w:w="3118"/>
+            <w:shd w:fill="1F4E79"/>
+          </w:tcPr>
+          <w:p>
+            <w:pPr>
+              <w:jc w:val="center"/>
+            </w:pPr>
+            <w:r/>
+            <w:r>
+              <w:rPr>
+                <w:rFonts w:ascii="游ゴシック" w:hAnsi="游ゴシック" w:eastAsia="游ゴシック"/>
+                <w:b/>
+                <w:i w:val="0"/>
+                <w:color w:val="FFFFFF"/>
+                <w:sz w:val="18"/>
+              </w:rPr>
+              <w:t>定義式</w:t>
+            </w:r>
+          </w:p>
+        </w:tc>
+        <w:tc>
+          <w:tcPr>
+            <w:tcW w:type="dxa" w:w="1134"/>
+            <w:shd w:fill="1F4E79"/>
+          </w:tcPr>
+          <w:p>
+            <w:pPr>
+              <w:jc w:val="center"/>
+            </w:pPr>
+            <w:r/>
+            <w:r>
+              <w:rPr>
+                <w:rFonts w:ascii="游ゴシック" w:hAnsi="游ゴシック" w:eastAsia="游ゴシック"/>
+                <w:b/>
+                <w:i w:val="0"/>
+                <w:color w:val="FFFFFF"/>
+                <w:sz w:val="18"/>
+              </w:rPr>
+              <w:t>単位</w:t>
+            </w:r>
+          </w:p>
+        </w:tc>
+      </w:tr>
+      <w:tr>
+        <w:tc>
+          <w:tcPr>
+            <w:tcW w:type="dxa" w:w="2551"/>
+          </w:tcPr>
+          <w:p>
+            <w:r/>
+            <w:r>
+              <w:rPr>
+                <w:rFonts w:ascii="游ゴシック" w:hAnsi="游ゴシック" w:eastAsia="游ゴシック"/>
+                <w:b w:val="0"/>
+                <w:i w:val="0"/>
+                <w:sz w:val="18"/>
+              </w:rPr>
+              <w:t>距離（スラントレンジ）</w:t>
+            </w:r>
+          </w:p>
+        </w:tc>
+        <w:tc>
+          <w:tcPr>
+            <w:tcW w:type="dxa" w:w="1134"/>
+          </w:tcPr>
+          <w:p>
+            <w:r/>
+            <w:r>
+              <w:rPr>
+                <w:rFonts w:ascii="游ゴシック" w:hAnsi="游ゴシック" w:eastAsia="游ゴシック"/>
+                <w:b w:val="0"/>
+                <w:i w:val="0"/>
+                <w:sz w:val="18"/>
+              </w:rPr>
+              <w:t>r</w:t>
+            </w:r>
+          </w:p>
+        </w:tc>
+        <w:tc>
+          <w:tcPr>
+            <w:tcW w:type="dxa" w:w="3118"/>
+          </w:tcPr>
+          <w:p>
+            <w:r/>
+            <w:r>
+              <w:rPr>
+                <w:rFonts w:ascii="游ゴシック" w:hAnsi="游ゴシック" w:eastAsia="游ゴシック"/>
+                <w:b w:val="0"/>
+                <w:i w:val="0"/>
+                <w:sz w:val="18"/>
+              </w:rPr>
+              <w:t>√(Δx²+Δy²+Δz²)</w:t>
+            </w:r>
+          </w:p>
+        </w:tc>
+        <w:tc>
+          <w:tcPr>
+            <w:tcW w:type="dxa" w:w="1134"/>
+          </w:tcPr>
+          <w:p>
+            <w:r/>
+            <w:r>
+              <w:rPr>
+                <w:rFonts w:ascii="游ゴシック" w:hAnsi="游ゴシック" w:eastAsia="游ゴシック"/>
+                <w:b w:val="0"/>
+                <w:i w:val="0"/>
+                <w:sz w:val="18"/>
+              </w:rPr>
+              <w:t>m</w:t>
+            </w:r>
+          </w:p>
+        </w:tc>
+      </w:tr>
+      <w:tr>
+        <w:tc>
+          <w:tcPr>
+            <w:tcW w:type="dxa" w:w="2551"/>
+            <w:shd w:fill="D6E4F0"/>
+          </w:tcPr>
+          <w:p>
+            <w:r/>
+            <w:r>
+              <w:rPr>
+                <w:rFonts w:ascii="游ゴシック" w:hAnsi="游ゴシック" w:eastAsia="游ゴシック"/>
+                <w:b w:val="0"/>
+                <w:i w:val="0"/>
+                <w:sz w:val="18"/>
+              </w:rPr>
+              <w:t>方位角</w:t>
+            </w:r>
+          </w:p>
+        </w:tc>
+        <w:tc>
+          <w:tcPr>
+            <w:tcW w:type="dxa" w:w="1134"/>
+            <w:shd w:fill="D6E4F0"/>
+          </w:tcPr>
+          <w:p>
+            <w:r/>
+            <w:r>
+              <w:rPr>
+                <w:rFonts w:ascii="游ゴシック" w:hAnsi="游ゴシック" w:eastAsia="游ゴシック"/>
+                <w:b w:val="0"/>
+                <w:i w:val="0"/>
+                <w:sz w:val="18"/>
+              </w:rPr>
+              <w:t>θ</w:t>
+            </w:r>
+          </w:p>
+        </w:tc>
+        <w:tc>
+          <w:tcPr>
+            <w:tcW w:type="dxa" w:w="3118"/>
+            <w:shd w:fill="D6E4F0"/>
+          </w:tcPr>
+          <w:p>
+            <w:r/>
+            <w:r>
+              <w:rPr>
+                <w:rFonts w:ascii="游ゴシック" w:hAnsi="游ゴシック" w:eastAsia="游ゴシック"/>
+                <w:b w:val="0"/>
+                <w:i w:val="0"/>
+                <w:sz w:val="18"/>
+              </w:rPr>
+              <w:t>atan2(Δy, Δx)</w:t>
+            </w:r>
+          </w:p>
+        </w:tc>
+        <w:tc>
+          <w:tcPr>
+            <w:tcW w:type="dxa" w:w="1134"/>
+            <w:shd w:fill="D6E4F0"/>
+          </w:tcPr>
+          <w:p>
+            <w:r/>
+            <w:r>
+              <w:rPr>
+                <w:rFonts w:ascii="游ゴシック" w:hAnsi="游ゴシック" w:eastAsia="游ゴシック"/>
+                <w:b w:val="0"/>
+                <w:i w:val="0"/>
+                <w:sz w:val="18"/>
+              </w:rPr>
+              <w:t>rad</w:t>
+            </w:r>
+          </w:p>
+        </w:tc>
+      </w:tr>
+      <w:tr>
+        <w:tc>
+          <w:tcPr>
+            <w:tcW w:type="dxa" w:w="2551"/>
+          </w:tcPr>
+          <w:p>
+            <w:r/>
+            <w:r>
+              <w:rPr>
+                <w:rFonts w:ascii="游ゴシック" w:hAnsi="游ゴシック" w:eastAsia="游ゴシック"/>
+                <w:b w:val="0"/>
+                <w:i w:val="0"/>
+                <w:sz w:val="18"/>
+              </w:rPr>
+              <w:t>仰角</w:t>
+            </w:r>
+          </w:p>
+        </w:tc>
+        <w:tc>
+          <w:tcPr>
+            <w:tcW w:type="dxa" w:w="1134"/>
+          </w:tcPr>
+          <w:p>
+            <w:r/>
+            <w:r>
+              <w:rPr>
+                <w:rFonts w:ascii="游ゴシック" w:hAnsi="游ゴシック" w:eastAsia="游ゴシック"/>
+                <w:b w:val="0"/>
+                <w:i w:val="0"/>
+                <w:sz w:val="18"/>
+              </w:rPr>
+              <w:t>φ</w:t>
+            </w:r>
+          </w:p>
+        </w:tc>
+        <w:tc>
+          <w:tcPr>
+            <w:tcW w:type="dxa" w:w="3118"/>
+          </w:tcPr>
+          <w:p>
+            <w:r/>
+            <w:r>
+              <w:rPr>
+                <w:rFonts w:ascii="游ゴシック" w:hAnsi="游ゴシック" w:eastAsia="游ゴシック"/>
+                <w:b w:val="0"/>
+                <w:i w:val="0"/>
+                <w:sz w:val="18"/>
+              </w:rPr>
+              <w:t>atan2(Δz, r_horiz)</w:t>
+            </w:r>
+          </w:p>
+        </w:tc>
+        <w:tc>
+          <w:tcPr>
+            <w:tcW w:type="dxa" w:w="1134"/>
+          </w:tcPr>
+          <w:p>
+            <w:r/>
+            <w:r>
+              <w:rPr>
+                <w:rFonts w:ascii="游ゴシック" w:hAnsi="游ゴシック" w:eastAsia="游ゴシック"/>
+                <w:b w:val="0"/>
+                <w:i w:val="0"/>
+                <w:sz w:val="18"/>
+              </w:rPr>
+              <w:t>rad</w:t>
+            </w:r>
+          </w:p>
+        </w:tc>
+      </w:tr>
+      <w:tr>
+        <w:tc>
+          <w:tcPr>
+            <w:tcW w:type="dxa" w:w="2551"/>
+            <w:shd w:fill="D6E4F0"/>
+          </w:tcPr>
+          <w:p>
+            <w:r/>
+            <w:r>
+              <w:rPr>
+                <w:rFonts w:ascii="游ゴシック" w:hAnsi="游ゴシック" w:eastAsia="游ゴシック"/>
+                <w:b w:val="0"/>
+                <w:i w:val="0"/>
+                <w:sz w:val="18"/>
+              </w:rPr>
+              <w:t>ドップラー速度</w:t>
+            </w:r>
+          </w:p>
+        </w:tc>
+        <w:tc>
+          <w:tcPr>
+            <w:tcW w:type="dxa" w:w="1134"/>
+            <w:shd w:fill="D6E4F0"/>
+          </w:tcPr>
+          <w:p>
+            <w:r/>
+            <w:r>
+              <w:rPr>
+                <w:rFonts w:ascii="游ゴシック" w:hAnsi="游ゴシック" w:eastAsia="游ゴシック"/>
+                <w:b w:val="0"/>
+                <w:i w:val="0"/>
+                <w:sz w:val="18"/>
+              </w:rPr>
+              <w:t>ḋ</w:t>
+            </w:r>
+          </w:p>
+        </w:tc>
+        <w:tc>
+          <w:tcPr>
+            <w:tcW w:type="dxa" w:w="3118"/>
+            <w:shd w:fill="D6E4F0"/>
+          </w:tcPr>
+          <w:p>
+            <w:r/>
+            <w:r>
+              <w:rPr>
+                <w:rFonts w:ascii="游ゴシック" w:hAnsi="游ゴシック" w:eastAsia="游ゴシック"/>
+                <w:b w:val="0"/>
+                <w:i w:val="0"/>
+                <w:sz w:val="18"/>
+              </w:rPr>
+              <w:t>(Δx·vx+Δy·vy+Δz·vz)/r</w:t>
+            </w:r>
+          </w:p>
+        </w:tc>
+        <w:tc>
+          <w:tcPr>
+            <w:tcW w:type="dxa" w:w="1134"/>
+            <w:shd w:fill="D6E4F0"/>
+          </w:tcPr>
+          <w:p>
+            <w:r/>
+            <w:r>
+              <w:rPr>
+                <w:rFonts w:ascii="游ゴシック" w:hAnsi="游ゴシック" w:eastAsia="游ゴシック"/>
+                <w:b w:val="0"/>
+                <w:i w:val="0"/>
+                <w:sz w:val="18"/>
+              </w:rPr>
+              <w:t>m/s</w:t>
+            </w:r>
+          </w:p>
+        </w:tc>
+      </w:tr>
+    </w:tbl>
+    <w:p/>
+    <w:p>
+      <w:pPr>
+        <w:spacing w:before="120" w:after="40"/>
+        <w:jc w:val="center"/>
+      </w:pPr>
+      <w:r>
+        <w:drawing>
+          <wp:inline xmlns:a="http://schemas.openxmlformats.org/drawingml/2006/main" xmlns:pic="http://schemas.openxmlformats.org/drawingml/2006/picture">
+            <wp:extent cx="5029200" cy="2364069"/>
+            <wp:docPr id="9" name="Picture 9"/>
+            <wp:cNvGraphicFramePr>
+              <a:graphicFrameLocks noChangeAspect="1"/>
+            </wp:cNvGraphicFramePr>
+            <a:graphic>
+              <a:graphicData uri="http://schemas.openxmlformats.org/drawingml/2006/picture">
+                <pic:pic>
+                  <pic:nvPicPr>
+                    <pic:cNvPr id="0" name="meas_geometry.png"/>
+                    <pic:cNvPicPr/>
+                  </pic:nvPicPr>
+                  <pic:blipFill>
+                    <a:blip r:embed="rId18"/>
+                    <a:stretch>
+                      <a:fillRect/>
+                    </a:stretch>
+                  </pic:blipFill>
+                  <pic:spPr>
+                    <a:xfrm>
+                      <a:off x="0" y="0"/>
+                      <a:ext cx="5029200" cy="2364069"/>
+                    </a:xfrm>
+                    <a:prstGeom prst="rect"/>
+                  </pic:spPr>
+                </pic:pic>
+              </a:graphicData>
+            </a:graphic>
+          </wp:inline>
+        </w:drawing>
+      </w:r>
+    </w:p>
+    <w:p>
+      <w:pPr>
+        <w:spacing w:after="160"/>
+        <w:jc w:val="center"/>
+      </w:pPr>
+      <w:r>
+        <w:rPr>
+          <w:rFonts w:ascii="游ゴシック" w:hAnsi="游ゴシック" w:eastAsia="游ゴシック"/>
+          <w:b w:val="0"/>
+          <w:i/>
+          <w:color w:val="404040"/>
+          <w:sz w:val="18"/>
+        </w:rPr>
+        <w:t>図 3-1  レーダ観測ジオメトリ（左: 水平面, 右: 垂直面）</w:t>
+      </w:r>
+    </w:p>
+    <w:p/>
+    <w:p>
+      <w:pPr>
+        <w:spacing w:after="120"/>
+      </w:pPr>
+      <w:r>
+        <w:rPr>
+          <w:rFonts w:ascii="游ゴシック" w:hAnsi="游ゴシック" w:eastAsia="游ゴシック"/>
+          <w:b w:val="0"/>
+          <w:i w:val="0"/>
+          <w:sz w:val="20"/>
+        </w:rPr>
+        <w:t>各観測量には独立なガウスノイズが付加される（観測ノイズ共分散行列 R の詳細はセクション4.3参照）。</w:t>
+      </w:r>
+    </w:p>
+    <w:p>
+      <w:pPr>
+        <w:pStyle w:val="Heading2"/>
+      </w:pPr>
+      <w:r>
+        <w:t>3.2 Swerling II 検出モデル</w:t>
+      </w:r>
+    </w:p>
+    <w:p>
+      <w:pPr>
+        <w:spacing w:after="120"/>
+      </w:pPr>
+      <w:r>
+        <w:rPr>
+          <w:rFonts w:ascii="游ゴシック" w:hAnsi="游ゴシック" w:eastAsia="游ゴシック"/>
+          <w:b w:val="0"/>
+          <w:i w:val="0"/>
+          <w:sz w:val="20"/>
+        </w:rPr>
+        <w:t>本システムはSwerling IIモデルを採用する。Swerling IIモデルでは目標のレーダ断面積（RCS）がパルス間でランダムに変動し、指数分布に従う。</w:t>
+      </w:r>
+    </w:p>
+    <w:p>
+      <w:pPr>
+        <w:spacing w:after="120"/>
+      </w:pPr>
+      <w:r>
+        <w:rPr>
+          <w:rFonts w:ascii="游ゴシック" w:hAnsi="游ゴシック" w:eastAsia="游ゴシック"/>
+          <w:b/>
+          <w:i w:val="0"/>
+          <w:sz w:val="20"/>
+        </w:rPr>
+        <w:t>SNRの距離依存性（レーダ方程式）:</w:t>
+      </w:r>
+    </w:p>
+    <w:p>
+      <w:pPr>
+        <w:spacing w:before="80" w:after="80"/>
+        <w:jc w:val="center"/>
+      </w:pPr>
+      <w:r>
+        <w:drawing>
+          <wp:inline xmlns:a="http://schemas.openxmlformats.org/drawingml/2006/main" xmlns:pic="http://schemas.openxmlformats.org/drawingml/2006/picture">
+            <wp:extent cx="3584448" cy="329184"/>
+            <wp:docPr id="10" name="Picture 10"/>
+            <wp:cNvGraphicFramePr>
+              <a:graphicFrameLocks noChangeAspect="1"/>
+            </wp:cNvGraphicFramePr>
+            <a:graphic>
+              <a:graphicData uri="http://schemas.openxmlformats.org/drawingml/2006/picture">
+                <pic:pic>
+                  <pic:nvPicPr>
+                    <pic:cNvPr id="0" name="eq_007.png"/>
+                    <pic:cNvPicPr/>
+                  </pic:nvPicPr>
+                  <pic:blipFill>
+                    <a:blip r:embed="rId19"/>
+                    <a:stretch>
+                      <a:fillRect/>
+                    </a:stretch>
+                  </pic:blipFill>
+                  <pic:spPr>
+                    <a:xfrm>
+                      <a:off x="0" y="0"/>
+                      <a:ext cx="3584448" cy="329184"/>
+                    </a:xfrm>
+                    <a:prstGeom prst="rect"/>
+                  </pic:spPr>
+                </pic:pic>
+              </a:graphicData>
+            </a:graphic>
+          </wp:inline>
+        </w:drawing>
+      </w:r>
+    </w:p>
+    <w:p>
+      <w:pPr>
+        <w:spacing w:after="120"/>
+      </w:pPr>
+      <w:r>
+        <w:rPr>
+          <w:rFonts w:ascii="游ゴシック" w:hAnsi="游ゴシック" w:eastAsia="游ゴシック"/>
+          <w:b w:val="0"/>
+          <w:i w:val="0"/>
+          <w:sz w:val="20"/>
+        </w:rPr>
+        <w:t>ここで SNR_ref は基準距離 1 km における平均 SNR (dB) であり、ユーザが指定した基準距離 R_ref における検出確率 P_D から自動導出される。</w:t>
+      </w:r>
+    </w:p>
+    <w:p>
+      <w:pPr>
+        <w:spacing w:after="120"/>
+      </w:pPr>
+      <w:r>
+        <w:rPr>
+          <w:rFonts w:ascii="游ゴシック" w:hAnsi="游ゴシック" w:eastAsia="游ゴシック"/>
+          <w:b/>
+          <w:i w:val="0"/>
+          <w:sz w:val="20"/>
+        </w:rPr>
+        <w:t>SNR_ref の自動導出:</w:t>
+      </w:r>
+    </w:p>
+    <w:p>
+      <w:pPr>
+        <w:spacing w:before="80" w:after="80"/>
+        <w:jc w:val="center"/>
+      </w:pPr>
+      <w:r>
+        <w:drawing>
+          <wp:inline xmlns:a="http://schemas.openxmlformats.org/drawingml/2006/main" xmlns:pic="http://schemas.openxmlformats.org/drawingml/2006/picture">
+            <wp:extent cx="1207008" cy="283464"/>
+            <wp:docPr id="11" name="Picture 11"/>
+            <wp:cNvGraphicFramePr>
+              <a:graphicFrameLocks noChangeAspect="1"/>
+            </wp:cNvGraphicFramePr>
+            <a:graphic>
+              <a:graphicData uri="http://schemas.openxmlformats.org/drawingml/2006/picture">
+                <pic:pic>
+                  <pic:nvPicPr>
+                    <pic:cNvPr id="0" name="eq_008.png"/>
+                    <pic:cNvPicPr/>
+                  </pic:nvPicPr>
+                  <pic:blipFill>
+                    <a:blip r:embed="rId20"/>
+                    <a:stretch>
+                      <a:fillRect/>
+                    </a:stretch>
+                  </pic:blipFill>
+                  <pic:spPr>
+                    <a:xfrm>
+                      <a:off x="0" y="0"/>
+                      <a:ext cx="1207008" cy="283464"/>
+                    </a:xfrm>
+                    <a:prstGeom prst="rect"/>
+                  </pic:spPr>
+                </pic:pic>
+              </a:graphicData>
+            </a:graphic>
+          </wp:inline>
+        </w:drawing>
+      </w:r>
+    </w:p>
+    <w:p>
+      <w:pPr>
+        <w:spacing w:before="80" w:after="80"/>
+        <w:jc w:val="center"/>
+      </w:pPr>
+      <w:r>
+        <w:drawing>
+          <wp:inline xmlns:a="http://schemas.openxmlformats.org/drawingml/2006/main" xmlns:pic="http://schemas.openxmlformats.org/drawingml/2006/picture">
+            <wp:extent cx="1874519" cy="406908"/>
+            <wp:docPr id="12" name="Picture 12"/>
+            <wp:cNvGraphicFramePr>
+              <a:graphicFrameLocks noChangeAspect="1"/>
+            </wp:cNvGraphicFramePr>
+            <a:graphic>
+              <a:graphicData uri="http://schemas.openxmlformats.org/drawingml/2006/picture">
+                <pic:pic>
+                  <pic:nvPicPr>
+                    <pic:cNvPr id="0" name="eq_009.png"/>
+                    <pic:cNvPicPr/>
+                  </pic:nvPicPr>
+                  <pic:blipFill>
+                    <a:blip r:embed="rId21"/>
+                    <a:stretch>
+                      <a:fillRect/>
+                    </a:stretch>
+                  </pic:blipFill>
+                  <pic:spPr>
+                    <a:xfrm>
+                      <a:off x="0" y="0"/>
+                      <a:ext cx="1874519" cy="406908"/>
+                    </a:xfrm>
+                    <a:prstGeom prst="rect"/>
+                  </pic:spPr>
+                </pic:pic>
+              </a:graphicData>
+            </a:graphic>
+          </wp:inline>
+        </w:drawing>
+      </w:r>
+    </w:p>
+    <w:p>
+      <w:pPr>
+        <w:spacing w:before="80" w:after="80"/>
+        <w:jc w:val="center"/>
+      </w:pPr>
+      <w:r>
+        <w:drawing>
+          <wp:inline xmlns:a="http://schemas.openxmlformats.org/drawingml/2006/main" xmlns:pic="http://schemas.openxmlformats.org/drawingml/2006/picture">
+            <wp:extent cx="3666744" cy="379476"/>
+            <wp:docPr id="13" name="Picture 13"/>
+            <wp:cNvGraphicFramePr>
+              <a:graphicFrameLocks noChangeAspect="1"/>
+            </wp:cNvGraphicFramePr>
+            <a:graphic>
+              <a:graphicData uri="http://schemas.openxmlformats.org/drawingml/2006/picture">
+                <pic:pic>
+                  <pic:nvPicPr>
+                    <pic:cNvPr id="0" name="eq_010.png"/>
+                    <pic:cNvPicPr/>
+                  </pic:nvPicPr>
+                  <pic:blipFill>
+                    <a:blip r:embed="rId22"/>
+                    <a:stretch>
+                      <a:fillRect/>
+                    </a:stretch>
+                  </pic:blipFill>
+                  <pic:spPr>
+                    <a:xfrm>
+                      <a:off x="0" y="0"/>
+                      <a:ext cx="3666744" cy="379476"/>
+                    </a:xfrm>
+                    <a:prstGeom prst="rect"/>
+                  </pic:spPr>
+                </pic:pic>
+              </a:graphicData>
+            </a:graphic>
+          </wp:inline>
+        </w:drawing>
+      </w:r>
+    </w:p>
+    <w:p>
+      <w:pPr>
+        <w:spacing w:after="120"/>
+      </w:pPr>
+      <w:r>
+        <w:rPr>
+          <w:rFonts w:ascii="游ゴシック" w:hAnsi="游ゴシック" w:eastAsia="游ゴシック"/>
+          <w:b/>
+          <w:i w:val="0"/>
+          <w:sz w:val="20"/>
+        </w:rPr>
+        <w:t>パルスごとの瞬時SNR:</w:t>
+      </w:r>
+    </w:p>
+    <w:p>
+      <w:pPr>
+        <w:spacing w:before="80" w:after="80"/>
+        <w:jc w:val="center"/>
+      </w:pPr>
+      <w:r>
+        <w:drawing>
+          <wp:inline xmlns:a="http://schemas.openxmlformats.org/drawingml/2006/main" xmlns:pic="http://schemas.openxmlformats.org/drawingml/2006/picture">
+            <wp:extent cx="2884932" cy="301752"/>
+            <wp:docPr id="14" name="Picture 14"/>
+            <wp:cNvGraphicFramePr>
+              <a:graphicFrameLocks noChangeAspect="1"/>
+            </wp:cNvGraphicFramePr>
+            <a:graphic>
+              <a:graphicData uri="http://schemas.openxmlformats.org/drawingml/2006/picture">
+                <pic:pic>
+                  <pic:nvPicPr>
+                    <pic:cNvPr id="0" name="eq_011.png"/>
+                    <pic:cNvPicPr/>
+                  </pic:nvPicPr>
+                  <pic:blipFill>
+                    <a:blip r:embed="rId23"/>
+                    <a:stretch>
+                      <a:fillRect/>
+                    </a:stretch>
+                  </pic:blipFill>
+                  <pic:spPr>
+                    <a:xfrm>
+                      <a:off x="0" y="0"/>
+                      <a:ext cx="2884932" cy="301752"/>
+                    </a:xfrm>
+                    <a:prstGeom prst="rect"/>
+                  </pic:spPr>
+                </pic:pic>
+              </a:graphicData>
+            </a:graphic>
+          </wp:inline>
+        </w:drawing>
+      </w:r>
+    </w:p>
+    <w:p>
+      <w:pPr>
+        <w:spacing w:after="120"/>
+      </w:pPr>
+      <w:r>
+        <w:rPr>
+          <w:rFonts w:ascii="游ゴシック" w:hAnsi="游ゴシック" w:eastAsia="游ゴシック"/>
+          <w:b/>
+          <w:i w:val="0"/>
+          <w:sz w:val="20"/>
+        </w:rPr>
+        <w:t>CFAR（一定誤警報率）検出判定（SNR_inst ≥ γ_T のとき検出）:</w:t>
+      </w:r>
+    </w:p>
+    <w:p>
+      <w:pPr>
+        <w:spacing w:before="80" w:after="80"/>
+        <w:jc w:val="center"/>
+      </w:pPr>
+      <w:r>
+        <w:drawing>
+          <wp:inline xmlns:a="http://schemas.openxmlformats.org/drawingml/2006/main" xmlns:pic="http://schemas.openxmlformats.org/drawingml/2006/picture">
+            <wp:extent cx="2020824" cy="283464"/>
+            <wp:docPr id="15" name="Picture 15"/>
+            <wp:cNvGraphicFramePr>
+              <a:graphicFrameLocks noChangeAspect="1"/>
+            </wp:cNvGraphicFramePr>
+            <a:graphic>
+              <a:graphicData uri="http://schemas.openxmlformats.org/drawingml/2006/picture">
+                <pic:pic>
+                  <pic:nvPicPr>
+                    <pic:cNvPr id="0" name="eq_012.png"/>
+                    <pic:cNvPicPr/>
+                  </pic:nvPicPr>
+                  <pic:blipFill>
+                    <a:blip r:embed="rId24"/>
+                    <a:stretch>
+                      <a:fillRect/>
+                    </a:stretch>
+                  </pic:blipFill>
+                  <pic:spPr>
+                    <a:xfrm>
+                      <a:off x="0" y="0"/>
+                      <a:ext cx="2020824" cy="283464"/>
+                    </a:xfrm>
+                    <a:prstGeom prst="rect"/>
+                  </pic:spPr>
+                </pic:pic>
+              </a:graphicData>
+            </a:graphic>
+          </wp:inline>
+        </w:drawing>
+      </w:r>
+    </w:p>
+    <w:p>
+      <w:pPr>
+        <w:spacing w:after="120"/>
+      </w:pPr>
+      <w:r>
+        <w:rPr>
+          <w:rFonts w:ascii="游ゴシック" w:hAnsi="游ゴシック" w:eastAsia="游ゴシック"/>
+          <w:b/>
+          <w:i w:val="0"/>
+          <w:sz w:val="20"/>
+        </w:rPr>
+        <w:t>パルス当たり検出確率（理論値）:</w:t>
+      </w:r>
+    </w:p>
+    <w:p>
+      <w:pPr>
+        <w:spacing w:before="80" w:after="80"/>
+        <w:jc w:val="center"/>
+      </w:pPr>
+      <w:r>
+        <w:drawing>
+          <wp:inline xmlns:a="http://schemas.openxmlformats.org/drawingml/2006/main" xmlns:pic="http://schemas.openxmlformats.org/drawingml/2006/picture">
+            <wp:extent cx="1472184" cy="425196"/>
+            <wp:docPr id="16" name="Picture 16"/>
+            <wp:cNvGraphicFramePr>
+              <a:graphicFrameLocks noChangeAspect="1"/>
+            </wp:cNvGraphicFramePr>
+            <a:graphic>
+              <a:graphicData uri="http://schemas.openxmlformats.org/drawingml/2006/picture">
+                <pic:pic>
+                  <pic:nvPicPr>
+                    <pic:cNvPr id="0" name="eq_013.png"/>
+                    <pic:cNvPicPr/>
+                  </pic:nvPicPr>
+                  <pic:blipFill>
+                    <a:blip r:embed="rId25"/>
+                    <a:stretch>
+                      <a:fillRect/>
+                    </a:stretch>
+                  </pic:blipFill>
+                  <pic:spPr>
+                    <a:xfrm>
+                      <a:off x="0" y="0"/>
+                      <a:ext cx="1472184" cy="425196"/>
+                    </a:xfrm>
+                    <a:prstGeom prst="rect"/>
+                  </pic:spPr>
+                </pic:pic>
+              </a:graphicData>
+            </a:graphic>
+          </wp:inline>
+        </w:drawing>
+      </w:r>
+    </w:p>
+    <w:p>
+      <w:pPr>
+        <w:spacing w:before="120" w:after="40"/>
+        <w:jc w:val="center"/>
+      </w:pPr>
+      <w:r>
+        <w:drawing>
+          <wp:inline xmlns:a="http://schemas.openxmlformats.org/drawingml/2006/main" xmlns:pic="http://schemas.openxmlformats.org/drawingml/2006/picture">
+            <wp:extent cx="4572000" cy="2765130"/>
+            <wp:docPr id="17" name="Picture 17"/>
+            <wp:cNvGraphicFramePr>
+              <a:graphicFrameLocks noChangeAspect="1"/>
+            </wp:cNvGraphicFramePr>
+            <a:graphic>
+              <a:graphicData uri="http://schemas.openxmlformats.org/drawingml/2006/picture">
+                <pic:pic>
+                  <pic:nvPicPr>
+                    <pic:cNvPr id="0" name="swerling_pd.png"/>
+                    <pic:cNvPicPr/>
+                  </pic:nvPicPr>
+                  <pic:blipFill>
+                    <a:blip r:embed="rId26"/>
+                    <a:stretch>
+                      <a:fillRect/>
+                    </a:stretch>
+                  </pic:blipFill>
+                  <pic:spPr>
+                    <a:xfrm>
+                      <a:off x="0" y="0"/>
+                      <a:ext cx="4572000" cy="2765130"/>
+                    </a:xfrm>
+                    <a:prstGeom prst="rect"/>
+                  </pic:spPr>
+                </pic:pic>
+              </a:graphicData>
+            </a:graphic>
+          </wp:inline>
+        </w:drawing>
+      </w:r>
+    </w:p>
+    <w:p>
+      <w:pPr>
+        <w:spacing w:after="160"/>
+        <w:jc w:val="center"/>
+      </w:pPr>
+      <w:r>
+        <w:rPr>
+          <w:rFonts w:ascii="游ゴシック" w:hAnsi="游ゴシック" w:eastAsia="游ゴシック"/>
+          <w:b w:val="0"/>
+          <w:i/>
+          <w:color w:val="404040"/>
+          <w:sz w:val="18"/>
+        </w:rPr>
+        <w:t>図 3-2  Swerling II モデル: 検出確率 P(D) vs 平均SNR</w:t>
+      </w:r>
+    </w:p>
+    <w:p>
+      <w:pPr>
+        <w:pStyle w:val="Heading2"/>
+      </w:pPr>
+      <w:r>
+        <w:t>3.3 検出処理チェーン</w:t>
+      </w:r>
+    </w:p>
+    <w:p>
+      <w:pPr>
+        <w:spacing w:after="120"/>
+      </w:pPr>
+      <w:r>
+        <w:rPr>
+          <w:rFonts w:ascii="游ゴシック" w:hAnsi="游ゴシック" w:eastAsia="游ゴシック"/>
+          <w:b w:val="0"/>
+          <w:i w:val="0"/>
+          <w:sz w:val="20"/>
+        </w:rPr>
+        <w:t>各フレームにおける検出処理は以下のチェーンで実行される。</w:t>
+      </w:r>
+    </w:p>
+    <w:p>
+      <w:pPr>
+        <w:spacing w:before="120" w:after="40"/>
+        <w:jc w:val="center"/>
+      </w:pPr>
+      <w:r>
+        <w:drawing>
+          <wp:inline xmlns:a="http://schemas.openxmlformats.org/drawingml/2006/main" xmlns:pic="http://schemas.openxmlformats.org/drawingml/2006/picture">
+            <wp:extent cx="5486400" cy="2464904"/>
+            <wp:docPr id="18" name="Picture 18"/>
+            <wp:cNvGraphicFramePr>
+              <a:graphicFrameLocks noChangeAspect="1"/>
+            </wp:cNvGraphicFramePr>
+            <a:graphic>
+              <a:graphicData uri="http://schemas.openxmlformats.org/drawingml/2006/picture">
+                <pic:pic>
+                  <pic:nvPicPr>
+                    <pic:cNvPr id="0" name="detection_chain.png"/>
+                    <pic:cNvPicPr/>
+                  </pic:nvPicPr>
+                  <pic:blipFill>
+                    <a:blip r:embed="rId27"/>
+                    <a:stretch>
+                      <a:fillRect/>
+                    </a:stretch>
+                  </pic:blipFill>
+                  <pic:spPr>
+                    <a:xfrm>
+                      <a:off x="0" y="0"/>
+                      <a:ext cx="5486400" cy="2464904"/>
+                    </a:xfrm>
+                    <a:prstGeom prst="rect"/>
+                  </pic:spPr>
+                </pic:pic>
+              </a:graphicData>
+            </a:graphic>
+          </wp:inline>
+        </w:drawing>
+      </w:r>
+    </w:p>
+    <w:p>
+      <w:pPr>
+        <w:spacing w:after="160"/>
+        <w:jc w:val="center"/>
+      </w:pPr>
+      <w:r>
+        <w:rPr>
+          <w:rFonts w:ascii="游ゴシック" w:hAnsi="游ゴシック" w:eastAsia="游ゴシック"/>
+          <w:b w:val="0"/>
+          <w:i/>
+          <w:color w:val="404040"/>
+          <w:sz w:val="18"/>
+        </w:rPr>
+        <w:t>図 3-3  Swerling II 検出処理チェーン</w:t>
+      </w:r>
+    </w:p>
+    <w:p/>
+    <w:tbl>
+      <w:tblPr>
+        <w:tblStyle w:val="TableGrid"/>
+        <w:tblW w:type="auto" w:w="0"/>
+        <w:jc w:val="center"/>
+        <w:tblLook w:firstColumn="1" w:firstRow="1" w:lastColumn="0" w:lastRow="0" w:noHBand="0" w:noVBand="1" w:val="04A0"/>
+      </w:tblPr>
+      <w:tblGrid>
+        <w:gridCol w:w="3118"/>
+        <w:gridCol w:w="3118"/>
+        <w:gridCol w:w="3118"/>
+      </w:tblGrid>
+      <w:tr>
+        <w:tc>
+          <w:tcPr>
+            <w:tcW w:type="dxa" w:w="1417"/>
+            <w:shd w:fill="1F4E79"/>
+          </w:tcPr>
+          <w:p>
+            <w:pPr>
+              <w:jc w:val="center"/>
+            </w:pPr>
+            <w:r/>
+            <w:r>
+              <w:rPr>
+                <w:rFonts w:ascii="游ゴシック" w:hAnsi="游ゴシック" w:eastAsia="游ゴシック"/>
+                <w:b/>
+                <w:i w:val="0"/>
+                <w:color w:val="FFFFFF"/>
+                <w:sz w:val="18"/>
+              </w:rPr>
+              <w:t>ステップ</w:t>
+            </w:r>
+          </w:p>
+        </w:tc>
+        <w:tc>
+          <w:tcPr>
+            <w:tcW w:type="dxa" w:w="3118"/>
+            <w:shd w:fill="1F4E79"/>
+          </w:tcPr>
+          <w:p>
+            <w:pPr>
+              <w:jc w:val="center"/>
+            </w:pPr>
+            <w:r/>
+            <w:r>
+              <w:rPr>
+                <w:rFonts w:ascii="游ゴシック" w:hAnsi="游ゴシック" w:eastAsia="游ゴシック"/>
+                <w:b/>
+                <w:i w:val="0"/>
+                <w:color w:val="FFFFFF"/>
+                <w:sz w:val="18"/>
+              </w:rPr>
+              <w:t>処理内容</w:t>
+            </w:r>
+          </w:p>
+        </w:tc>
+        <w:tc>
+          <w:tcPr>
+            <w:tcW w:type="dxa" w:w="4535"/>
+            <w:shd w:fill="1F4E79"/>
+          </w:tcPr>
+          <w:p>
+            <w:pPr>
+              <w:jc w:val="center"/>
+            </w:pPr>
+            <w:r/>
+            <w:r>
+              <w:rPr>
+                <w:rFonts w:ascii="游ゴシック" w:hAnsi="游ゴシック" w:eastAsia="游ゴシック"/>
+                <w:b/>
+                <w:i w:val="0"/>
+                <w:color w:val="FFFFFF"/>
+                <w:sz w:val="18"/>
+              </w:rPr>
+              <w:t>判定条件</w:t>
+            </w:r>
+          </w:p>
+        </w:tc>
+      </w:tr>
+      <w:tr>
+        <w:tc>
+          <w:tcPr>
+            <w:tcW w:type="dxa" w:w="1417"/>
+          </w:tcPr>
+          <w:p>
+            <w:r/>
+            <w:r>
+              <w:rPr>
+                <w:rFonts w:ascii="游ゴシック" w:hAnsi="游ゴシック" w:eastAsia="游ゴシック"/>
+                <w:b w:val="0"/>
+                <w:i w:val="0"/>
+                <w:sz w:val="18"/>
+              </w:rPr>
+              <w:t>①  FOV判定</w:t>
+            </w:r>
+          </w:p>
+        </w:tc>
+        <w:tc>
+          <w:tcPr>
+            <w:tcW w:type="dxa" w:w="3118"/>
+          </w:tcPr>
+          <w:p>
+            <w:r/>
+            <w:r>
+              <w:rPr>
+                <w:rFonts w:ascii="游ゴシック" w:hAnsi="游ゴシック" w:eastAsia="游ゴシック"/>
+                <w:b w:val="0"/>
+                <w:i w:val="0"/>
+                <w:sz w:val="18"/>
+              </w:rPr>
+              <w:t>センサの視野角（最大仰角）確認</w:t>
+            </w:r>
+          </w:p>
+        </w:tc>
+        <w:tc>
+          <w:tcPr>
+            <w:tcW w:type="dxa" w:w="4535"/>
+          </w:tcPr>
+          <w:p>
+            <w:r/>
+            <w:r>
+              <w:rPr>
+                <w:rFonts w:ascii="游ゴシック" w:hAnsi="游ゴシック" w:eastAsia="游ゴシック"/>
+                <w:b w:val="0"/>
+                <w:i w:val="0"/>
+                <w:sz w:val="18"/>
+              </w:rPr>
+              <w:t>φ ≤ max_elevation_angle</w:t>
+            </w:r>
+          </w:p>
+        </w:tc>
+      </w:tr>
+      <w:tr>
+        <w:tc>
+          <w:tcPr>
+            <w:tcW w:type="dxa" w:w="1417"/>
+            <w:shd w:fill="D6E4F0"/>
+          </w:tcPr>
+          <w:p>
+            <w:r/>
+            <w:r>
+              <w:rPr>
+                <w:rFonts w:ascii="游ゴシック" w:hAnsi="游ゴシック" w:eastAsia="游ゴシック"/>
+                <w:b w:val="0"/>
+                <w:i w:val="0"/>
+                <w:sz w:val="18"/>
+              </w:rPr>
+              <w:t>②  ビーム方向判定</w:t>
+            </w:r>
+          </w:p>
+        </w:tc>
+        <w:tc>
+          <w:tcPr>
+            <w:tcW w:type="dxa" w:w="3118"/>
+            <w:shd w:fill="D6E4F0"/>
+          </w:tcPr>
+          <w:p>
+            <w:r/>
+            <w:r>
+              <w:rPr>
+                <w:rFonts w:ascii="游ゴシック" w:hAnsi="游ゴシック" w:eastAsia="游ゴシック"/>
+                <w:b w:val="0"/>
+                <w:i w:val="0"/>
+                <w:sz w:val="18"/>
+              </w:rPr>
+              <w:t>ビームステアリング方向との角度差確認</w:t>
+            </w:r>
+          </w:p>
+        </w:tc>
+        <w:tc>
+          <w:tcPr>
+            <w:tcW w:type="dxa" w:w="4535"/>
+            <w:shd w:fill="D6E4F0"/>
+          </w:tcPr>
+          <w:p>
+            <w:r/>
+            <w:r>
+              <w:rPr>
+                <w:rFonts w:ascii="游ゴシック" w:hAnsi="游ゴシック" w:eastAsia="游ゴシック"/>
+                <w:b w:val="0"/>
+                <w:i w:val="0"/>
+                <w:sz w:val="18"/>
+              </w:rPr>
+              <w:t>Δangle ≤ beam_width / 2</w:t>
+            </w:r>
+          </w:p>
+        </w:tc>
+      </w:tr>
+      <w:tr>
+        <w:tc>
+          <w:tcPr>
+            <w:tcW w:type="dxa" w:w="1417"/>
+          </w:tcPr>
+          <w:p>
+            <w:r/>
+            <w:r>
+              <w:rPr>
+                <w:rFonts w:ascii="游ゴシック" w:hAnsi="游ゴシック" w:eastAsia="游ゴシック"/>
+                <w:b w:val="0"/>
+                <w:i w:val="0"/>
+                <w:sz w:val="18"/>
+              </w:rPr>
+              <w:t>③  SNR計算</w:t>
+            </w:r>
+          </w:p>
+        </w:tc>
+        <w:tc>
+          <w:tcPr>
+            <w:tcW w:type="dxa" w:w="3118"/>
+          </w:tcPr>
+          <w:p>
+            <w:r/>
+            <w:r>
+              <w:rPr>
+                <w:rFonts w:ascii="游ゴシック" w:hAnsi="游ゴシック" w:eastAsia="游ゴシック"/>
+                <w:b w:val="0"/>
+                <w:i w:val="0"/>
+                <w:sz w:val="18"/>
+              </w:rPr>
+              <w:t>距離・SNR_ref からSNR_avg(r) 算出</w:t>
+            </w:r>
+          </w:p>
+        </w:tc>
+        <w:tc>
+          <w:tcPr>
+            <w:tcW w:type="dxa" w:w="4535"/>
+          </w:tcPr>
+          <w:p>
+            <w:r/>
+            <w:r>
+              <w:rPr>
+                <w:rFonts w:ascii="游ゴシック" w:hAnsi="游ゴシック" w:eastAsia="游ゴシック"/>
+                <w:b w:val="0"/>
+                <w:i w:val="0"/>
+                <w:sz w:val="18"/>
+              </w:rPr>
+              <w:t>SNR_avg = SNR_ref − 40·log10(r/1km) [dB]</w:t>
+            </w:r>
+          </w:p>
+        </w:tc>
+      </w:tr>
+      <w:tr>
+        <w:tc>
+          <w:tcPr>
+            <w:tcW w:type="dxa" w:w="1417"/>
+            <w:shd w:fill="D6E4F0"/>
+          </w:tcPr>
+          <w:p>
+            <w:r/>
+            <w:r>
+              <w:rPr>
+                <w:rFonts w:ascii="游ゴシック" w:hAnsi="游ゴシック" w:eastAsia="游ゴシック"/>
+                <w:b w:val="0"/>
+                <w:i w:val="0"/>
+                <w:sz w:val="18"/>
+              </w:rPr>
+              <w:t>④  指数乱数生成</w:t>
+            </w:r>
+          </w:p>
+        </w:tc>
+        <w:tc>
+          <w:tcPr>
+            <w:tcW w:type="dxa" w:w="3118"/>
+            <w:shd w:fill="D6E4F0"/>
+          </w:tcPr>
+          <w:p>
+            <w:r/>
+            <w:r>
+              <w:rPr>
+                <w:rFonts w:ascii="游ゴシック" w:hAnsi="游ゴシック" w:eastAsia="游ゴシック"/>
+                <w:b w:val="0"/>
+                <w:i w:val="0"/>
+                <w:sz w:val="18"/>
+              </w:rPr>
+              <w:t>パルスごとのRCS変動を模擬</w:t>
+            </w:r>
+          </w:p>
+        </w:tc>
+        <w:tc>
+          <w:tcPr>
+            <w:tcW w:type="dxa" w:w="4535"/>
+            <w:shd w:fill="D6E4F0"/>
+          </w:tcPr>
+          <w:p>
+            <w:r/>
+            <w:r>
+              <w:rPr>
+                <w:rFonts w:ascii="游ゴシック" w:hAnsi="游ゴシック" w:eastAsia="游ゴシック"/>
+                <w:b w:val="0"/>
+                <w:i w:val="0"/>
+                <w:sz w:val="18"/>
+              </w:rPr>
+              <w:t>ξ ~ Exp(1)</w:t>
+            </w:r>
+          </w:p>
+        </w:tc>
+      </w:tr>
+      <w:tr>
+        <w:tc>
+          <w:tcPr>
+            <w:tcW w:type="dxa" w:w="1417"/>
+          </w:tcPr>
+          <w:p>
+            <w:r/>
+            <w:r>
+              <w:rPr>
+                <w:rFonts w:ascii="游ゴシック" w:hAnsi="游ゴシック" w:eastAsia="游ゴシック"/>
+                <w:b w:val="0"/>
+                <w:i w:val="0"/>
+                <w:sz w:val="18"/>
+              </w:rPr>
+              <w:t>⑤  CFAR閾値比較</w:t>
+            </w:r>
+          </w:p>
+        </w:tc>
+        <w:tc>
+          <w:tcPr>
+            <w:tcW w:type="dxa" w:w="3118"/>
+          </w:tcPr>
+          <w:p>
+            <w:r/>
+            <w:r>
+              <w:rPr>
+                <w:rFonts w:ascii="游ゴシック" w:hAnsi="游ゴシック" w:eastAsia="游ゴシック"/>
+                <w:b w:val="0"/>
+                <w:i w:val="0"/>
+                <w:sz w:val="18"/>
+              </w:rPr>
+              <w:t>SNR_inst と CFAR 閾値を比較</w:t>
+            </w:r>
+          </w:p>
+        </w:tc>
+        <w:tc>
+          <w:tcPr>
+            <w:tcW w:type="dxa" w:w="4535"/>
+          </w:tcPr>
+          <w:p>
+            <w:r/>
+            <w:r>
+              <w:rPr>
+                <w:rFonts w:ascii="游ゴシック" w:hAnsi="游ゴシック" w:eastAsia="游ゴシック"/>
+                <w:b w:val="0"/>
+                <w:i w:val="0"/>
+                <w:sz w:val="18"/>
+              </w:rPr>
+              <w:t>SNR_inst ≥ γ_T = −ln(P_FA)</w:t>
+            </w:r>
+          </w:p>
+        </w:tc>
+      </w:tr>
+    </w:tbl>
+    <w:p>
+      <w:pPr>
+        <w:pStyle w:val="Heading2"/>
+      </w:pPr>
+      <w:r>
+        <w:t>3.4 クラッタモデル</w:t>
+      </w:r>
+    </w:p>
+    <w:p>
+      <w:pPr>
+        <w:spacing w:after="120"/>
+      </w:pPr>
+      <w:r>
+        <w:rPr>
+          <w:rFonts w:ascii="游ゴシック" w:hAnsi="游ゴシック" w:eastAsia="游ゴシック"/>
+          <w:b w:val="0"/>
+          <w:i w:val="0"/>
+          <w:sz w:val="20"/>
+        </w:rPr>
+        <w:t>クラッタ（偽観測）はポアソン過程でモデル化される。各フレームに生成されるクラッタ点数は期待値 λ_c のポアソン分布に従い、各クラッタはレーダの最大レンジ・FOV内に一様分布する。</w:t>
+      </w:r>
+    </w:p>
+    <w:p>
+      <w:pPr>
+        <w:spacing w:before="80" w:after="80"/>
+        <w:jc w:val="center"/>
+      </w:pPr>
+      <w:r>
+        <w:drawing>
+          <wp:inline xmlns:a="http://schemas.openxmlformats.org/drawingml/2006/main" xmlns:pic="http://schemas.openxmlformats.org/drawingml/2006/picture">
+            <wp:extent cx="1833372" cy="269748"/>
+            <wp:docPr id="19" name="Picture 19"/>
+            <wp:cNvGraphicFramePr>
+              <a:graphicFrameLocks noChangeAspect="1"/>
+            </wp:cNvGraphicFramePr>
+            <a:graphic>
+              <a:graphicData uri="http://schemas.openxmlformats.org/drawingml/2006/picture">
+                <pic:pic>
+                  <pic:nvPicPr>
+                    <pic:cNvPr id="0" name="eq_014.png"/>
+                    <pic:cNvPicPr/>
+                  </pic:nvPicPr>
+                  <pic:blipFill>
+                    <a:blip r:embed="rId28"/>
+                    <a:stretch>
+                      <a:fillRect/>
+                    </a:stretch>
+                  </pic:blipFill>
+                  <pic:spPr>
+                    <a:xfrm>
+                      <a:off x="0" y="0"/>
+                      <a:ext cx="1833372" cy="269748"/>
+                    </a:xfrm>
+                    <a:prstGeom prst="rect"/>
+                  </pic:spPr>
+                </pic:pic>
+              </a:graphicData>
+            </a:graphic>
+          </wp:inline>
+        </w:drawing>
+      </w:r>
+    </w:p>
+    <w:tbl>
+      <w:tblPr>
+        <w:tblStyle w:val="TableGrid"/>
+        <w:tblW w:type="auto" w:w="0"/>
+        <w:jc w:val="center"/>
+        <w:tblLook w:firstColumn="1" w:firstRow="1" w:lastColumn="0" w:lastRow="0" w:noHBand="0" w:noVBand="1" w:val="04A0"/>
+      </w:tblPr>
+      <w:tblGrid>
+        <w:gridCol w:w="2339"/>
+        <w:gridCol w:w="2339"/>
+        <w:gridCol w:w="2339"/>
+        <w:gridCol w:w="2339"/>
+      </w:tblGrid>
+      <w:tr>
+        <w:tc>
+          <w:tcPr>
+            <w:tcW w:type="dxa" w:w="2268"/>
+            <w:shd w:fill="1F4E79"/>
+          </w:tcPr>
+          <w:p>
+            <w:pPr>
+              <w:jc w:val="center"/>
+            </w:pPr>
+            <w:r/>
+            <w:r>
+              <w:rPr>
+                <w:rFonts w:ascii="游ゴシック" w:hAnsi="游ゴシック" w:eastAsia="游ゴシック"/>
+                <w:b/>
+                <w:i w:val="0"/>
+                <w:color w:val="FFFFFF"/>
+                <w:sz w:val="18"/>
+              </w:rPr>
+              <w:t>パラメータ</w:t>
+            </w:r>
+          </w:p>
+        </w:tc>
+        <w:tc>
+          <w:tcPr>
+            <w:tcW w:type="dxa" w:w="1417"/>
+            <w:shd w:fill="1F4E79"/>
+          </w:tcPr>
+          <w:p>
+            <w:pPr>
+              <w:jc w:val="center"/>
+            </w:pPr>
+            <w:r/>
+            <w:r>
+              <w:rPr>
+                <w:rFonts w:ascii="游ゴシック" w:hAnsi="游ゴシック" w:eastAsia="游ゴシック"/>
+                <w:b/>
+                <w:i w:val="0"/>
+                <w:color w:val="FFFFFF"/>
+                <w:sz w:val="18"/>
+              </w:rPr>
+              <w:t>記号</w:t>
+            </w:r>
+          </w:p>
+        </w:tc>
+        <w:tc>
+          <w:tcPr>
+            <w:tcW w:type="dxa" w:w="1984"/>
+            <w:shd w:fill="1F4E79"/>
+          </w:tcPr>
+          <w:p>
+            <w:pPr>
+              <w:jc w:val="center"/>
+            </w:pPr>
+            <w:r/>
+            <w:r>
+              <w:rPr>
+                <w:rFonts w:ascii="游ゴシック" w:hAnsi="游ゴシック" w:eastAsia="游ゴシック"/>
+                <w:b/>
+                <w:i w:val="0"/>
+                <w:color w:val="FFFFFF"/>
+                <w:sz w:val="18"/>
+              </w:rPr>
+              <w:t>デフォルト値</w:t>
+            </w:r>
+          </w:p>
+        </w:tc>
+        <w:tc>
+          <w:tcPr>
+            <w:tcW w:type="dxa" w:w="3402"/>
+            <w:shd w:fill="1F4E79"/>
+          </w:tcPr>
+          <w:p>
+            <w:pPr>
+              <w:jc w:val="center"/>
+            </w:pPr>
+            <w:r/>
+            <w:r>
+              <w:rPr>
+                <w:rFonts w:ascii="游ゴシック" w:hAnsi="游ゴシック" w:eastAsia="游ゴシック"/>
+                <w:b/>
+                <w:i w:val="0"/>
+                <w:color w:val="FFFFFF"/>
+                <w:sz w:val="18"/>
+              </w:rPr>
+              <w:t>説明</w:t>
+            </w:r>
+          </w:p>
+        </w:tc>
+      </w:tr>
+      <w:tr>
+        <w:tc>
+          <w:tcPr>
+            <w:tcW w:type="dxa" w:w="2268"/>
+          </w:tcPr>
+          <w:p>
+            <w:r/>
+            <w:r>
+              <w:rPr>
+                <w:rFonts w:ascii="游ゴシック" w:hAnsi="游ゴシック" w:eastAsia="游ゴシック"/>
+                <w:b w:val="0"/>
+                <w:i w:val="0"/>
+                <w:sz w:val="18"/>
+              </w:rPr>
+              <w:t>クラッタ期待点数</w:t>
+            </w:r>
+          </w:p>
+        </w:tc>
+        <w:tc>
+          <w:tcPr>
+            <w:tcW w:type="dxa" w:w="1417"/>
+          </w:tcPr>
+          <w:p>
+            <w:r/>
+            <w:r>
+              <w:rPr>
+                <w:rFonts w:ascii="游ゴシック" w:hAnsi="游ゴシック" w:eastAsia="游ゴシック"/>
+                <w:b w:val="0"/>
+                <w:i w:val="0"/>
+                <w:sz w:val="18"/>
+              </w:rPr>
+              <w:t>λ_c</w:t>
+            </w:r>
+          </w:p>
+        </w:tc>
+        <w:tc>
+          <w:tcPr>
+            <w:tcW w:type="dxa" w:w="1984"/>
+          </w:tcPr>
+          <w:p>
+            <w:r/>
+            <w:r>
+              <w:rPr>
+                <w:rFonts w:ascii="游ゴシック" w:hAnsi="游ゴシック" w:eastAsia="游ゴシック"/>
+                <w:b w:val="0"/>
+                <w:i w:val="0"/>
+                <w:sz w:val="18"/>
+              </w:rPr>
+              <w:t>5 点/フレーム</w:t>
+            </w:r>
+          </w:p>
+        </w:tc>
+        <w:tc>
+          <w:tcPr>
+            <w:tcW w:type="dxa" w:w="3402"/>
+          </w:tcPr>
+          <w:p>
+            <w:r/>
+            <w:r>
+              <w:rPr>
+                <w:rFonts w:ascii="游ゴシック" w:hAnsi="游ゴシック" w:eastAsia="游ゴシック"/>
+                <w:b w:val="0"/>
+                <w:i w:val="0"/>
+                <w:sz w:val="18"/>
+              </w:rPr>
+              <w:t>ポアソン分布の期待値</w:t>
+            </w:r>
+          </w:p>
+        </w:tc>
+      </w:tr>
+      <w:tr>
+        <w:tc>
+          <w:tcPr>
+            <w:tcW w:type="dxa" w:w="2268"/>
+            <w:shd w:fill="D6E4F0"/>
+          </w:tcPr>
+          <w:p>
+            <w:r/>
+            <w:r>
+              <w:rPr>
+                <w:rFonts w:ascii="游ゴシック" w:hAnsi="游ゴシック" w:eastAsia="游ゴシック"/>
+                <w:b w:val="0"/>
+                <w:i w:val="0"/>
+                <w:sz w:val="18"/>
+              </w:rPr>
+              <w:t>クラッタ距離範囲</w:t>
+            </w:r>
+          </w:p>
+        </w:tc>
+        <w:tc>
+          <w:tcPr>
+            <w:tcW w:type="dxa" w:w="1417"/>
+            <w:shd w:fill="D6E4F0"/>
+          </w:tcPr>
+          <w:p>
+            <w:r/>
+            <w:r>
+              <w:rPr>
+                <w:rFonts w:ascii="游ゴシック" w:hAnsi="游ゴシック" w:eastAsia="游ゴシック"/>
+                <w:b w:val="0"/>
+                <w:i w:val="0"/>
+                <w:sz w:val="18"/>
+              </w:rPr>
+              <w:t>r_max</w:t>
+            </w:r>
+          </w:p>
+        </w:tc>
+        <w:tc>
+          <w:tcPr>
+            <w:tcW w:type="dxa" w:w="1984"/>
+            <w:shd w:fill="D6E4F0"/>
+          </w:tcPr>
+          <w:p>
+            <w:r/>
+            <w:r>
+              <w:rPr>
+                <w:rFonts w:ascii="游ゴシック" w:hAnsi="游ゴシック" w:eastAsia="游ゴシック"/>
+                <w:b w:val="0"/>
+                <w:i w:val="0"/>
+                <w:sz w:val="18"/>
+              </w:rPr>
+              <w:t>max_range_m</w:t>
+            </w:r>
+          </w:p>
+        </w:tc>
+        <w:tc>
+          <w:tcPr>
+            <w:tcW w:type="dxa" w:w="3402"/>
+            <w:shd w:fill="D6E4F0"/>
+          </w:tcPr>
+          <w:p>
+            <w:r/>
+            <w:r>
+              <w:rPr>
+                <w:rFonts w:ascii="游ゴシック" w:hAnsi="游ゴシック" w:eastAsia="游ゴシック"/>
+                <w:b w:val="0"/>
+                <w:i w:val="0"/>
+                <w:sz w:val="18"/>
+              </w:rPr>
+              <w:t>最大観測レンジ</w:t>
+            </w:r>
+          </w:p>
+        </w:tc>
+      </w:tr>
+      <w:tr>
+        <w:tc>
+          <w:tcPr>
+            <w:tcW w:type="dxa" w:w="2268"/>
+          </w:tcPr>
+          <w:p>
+            <w:r/>
+            <w:r>
+              <w:rPr>
+                <w:rFonts w:ascii="游ゴシック" w:hAnsi="游ゴシック" w:eastAsia="游ゴシック"/>
+                <w:b w:val="0"/>
+                <w:i w:val="0"/>
+                <w:sz w:val="18"/>
+              </w:rPr>
+              <w:t>クラッタ仰角範囲</w:t>
+            </w:r>
+          </w:p>
+        </w:tc>
+        <w:tc>
+          <w:tcPr>
+            <w:tcW w:type="dxa" w:w="1417"/>
+          </w:tcPr>
+          <w:p>
+            <w:r/>
+            <w:r>
+              <w:rPr>
+                <w:rFonts w:ascii="游ゴシック" w:hAnsi="游ゴシック" w:eastAsia="游ゴシック"/>
+                <w:b w:val="0"/>
+                <w:i w:val="0"/>
+                <w:sz w:val="18"/>
+              </w:rPr>
+              <w:t>φ_max</w:t>
+            </w:r>
+          </w:p>
+        </w:tc>
+        <w:tc>
+          <w:tcPr>
+            <w:tcW w:type="dxa" w:w="1984"/>
+          </w:tcPr>
+          <w:p>
+            <w:r/>
+            <w:r>
+              <w:rPr>
+                <w:rFonts w:ascii="游ゴシック" w:hAnsi="游ゴシック" w:eastAsia="游ゴシック"/>
+                <w:b w:val="0"/>
+                <w:i w:val="0"/>
+                <w:sz w:val="18"/>
+              </w:rPr>
+              <w:t>max_elevation_angle</w:t>
+            </w:r>
+          </w:p>
+        </w:tc>
+        <w:tc>
+          <w:tcPr>
+            <w:tcW w:type="dxa" w:w="3402"/>
+          </w:tcPr>
+          <w:p>
+            <w:r/>
+            <w:r>
+              <w:rPr>
+                <w:rFonts w:ascii="游ゴシック" w:hAnsi="游ゴシック" w:eastAsia="游ゴシック"/>
+                <w:b w:val="0"/>
+                <w:i w:val="0"/>
+                <w:sz w:val="18"/>
+              </w:rPr>
+              <w:t>センサFOV最大仰角</w:t>
+            </w:r>
+          </w:p>
+        </w:tc>
+      </w:tr>
+    </w:tbl>
+    <w:p>
+      <w:r>
+        <w:br w:type="page"/>
+      </w:r>
+    </w:p>
+    <w:p>
+      <w:pPr>
+        <w:pStyle w:val="Heading1"/>
+      </w:pPr>
+      <w:r>
+        <w:t>4. 状態空間モデル</w:t>
+      </w:r>
+    </w:p>
+    <w:p>
+      <w:pPr>
+        <w:pStyle w:val="Heading2"/>
+      </w:pPr>
+      <w:r>
+        <w:t>4.1 状態ベクトル</w:t>
       </w:r>
     </w:p>
     <w:p>
@@ -1055,7 +4238,7 @@
         <w:drawing>
           <wp:inline xmlns:a="http://schemas.openxmlformats.org/drawingml/2006/main" xmlns:pic="http://schemas.openxmlformats.org/drawingml/2006/picture">
             <wp:extent cx="3172968" cy="347472"/>
-            <wp:docPr id="1" name="Picture 1"/>
+            <wp:docPr id="20" name="Picture 20"/>
             <wp:cNvGraphicFramePr>
               <a:graphicFrameLocks noChangeAspect="1"/>
             </wp:cNvGraphicFramePr>
@@ -1063,11 +4246,11 @@
               <a:graphicData uri="http://schemas.openxmlformats.org/drawingml/2006/picture">
                 <pic:pic>
                   <pic:nvPicPr>
-                    <pic:cNvPr id="0" name="eq_001.png"/>
+                    <pic:cNvPr id="0" name="eq_015.png"/>
                     <pic:cNvPicPr/>
                   </pic:nvPicPr>
                   <pic:blipFill>
-                    <a:blip r:embed="rId10"/>
+                    <a:blip r:embed="rId29"/>
                     <a:stretch>
                       <a:fillRect/>
                     </a:stretch>
@@ -1410,7 +4593,7 @@
         <w:pStyle w:val="Heading2"/>
       </w:pPr>
       <w:r>
-        <w:t>2.2 観測ベクトル</w:t>
+        <w:t>4.2 観測ベクトル</w:t>
       </w:r>
     </w:p>
     <w:p>
@@ -1436,7 +4619,7 @@
         <w:drawing>
           <wp:inline xmlns:a="http://schemas.openxmlformats.org/drawingml/2006/main" xmlns:pic="http://schemas.openxmlformats.org/drawingml/2006/picture">
             <wp:extent cx="1508760" cy="370332"/>
-            <wp:docPr id="2" name="Picture 2"/>
+            <wp:docPr id="21" name="Picture 21"/>
             <wp:cNvGraphicFramePr>
               <a:graphicFrameLocks noChangeAspect="1"/>
             </wp:cNvGraphicFramePr>
@@ -1444,11 +4627,11 @@
               <a:graphicData uri="http://schemas.openxmlformats.org/drawingml/2006/picture">
                 <pic:pic>
                   <pic:nvPicPr>
-                    <pic:cNvPr id="0" name="eq_002.png"/>
+                    <pic:cNvPr id="0" name="eq_016.png"/>
                     <pic:cNvPicPr/>
                   </pic:nvPicPr>
                   <pic:blipFill>
-                    <a:blip r:embed="rId11"/>
+                    <a:blip r:embed="rId30"/>
                     <a:stretch>
                       <a:fillRect/>
                     </a:stretch>
@@ -1879,7 +5062,7 @@
         <w:pStyle w:val="Heading2"/>
       </w:pPr>
       <w:r>
-        <w:t>2.3 観測ノイズ</w:t>
+        <w:t>4.3 観測ノイズ</w:t>
       </w:r>
     </w:p>
     <w:p>
@@ -2296,7 +5479,7 @@
         <w:drawing>
           <wp:inline xmlns:a="http://schemas.openxmlformats.org/drawingml/2006/main" xmlns:pic="http://schemas.openxmlformats.org/drawingml/2006/picture">
             <wp:extent cx="2363724" cy="411480"/>
-            <wp:docPr id="3" name="Picture 3"/>
+            <wp:docPr id="22" name="Picture 22"/>
             <wp:cNvGraphicFramePr>
               <a:graphicFrameLocks noChangeAspect="1"/>
             </wp:cNvGraphicFramePr>
@@ -2304,11 +5487,11 @@
               <a:graphicData uri="http://schemas.openxmlformats.org/drawingml/2006/picture">
                 <pic:pic>
                   <pic:nvPicPr>
-                    <pic:cNvPr id="0" name="eq_003.png"/>
+                    <pic:cNvPr id="0" name="eq_017.png"/>
                     <pic:cNvPicPr/>
                   </pic:nvPicPr>
                   <pic:blipFill>
-                    <a:blip r:embed="rId12"/>
+                    <a:blip r:embed="rId31"/>
                     <a:stretch>
                       <a:fillRect/>
                     </a:stretch>
@@ -2337,7 +5520,7 @@
         <w:pStyle w:val="Heading1"/>
       </w:pPr>
       <w:r>
-        <w:t>3. Unscented Kalman Filter (UKF)</w:t>
+        <w:t>5. Unscented Kalman Filter (UKF)</w:t>
       </w:r>
     </w:p>
     <w:p>
@@ -2359,7 +5542,7 @@
         <w:pStyle w:val="Heading2"/>
       </w:pPr>
       <w:r>
-        <w:t>3.1 UKFパラメータ</w:t>
+        <w:t>5.1 UKFパラメータ</w:t>
       </w:r>
     </w:p>
     <w:tbl>
@@ -2848,7 +6031,7 @@
         <w:drawing>
           <wp:inline xmlns:a="http://schemas.openxmlformats.org/drawingml/2006/main" xmlns:pic="http://schemas.openxmlformats.org/drawingml/2006/picture">
             <wp:extent cx="1737360" cy="320040"/>
-            <wp:docPr id="4" name="Picture 4"/>
+            <wp:docPr id="23" name="Picture 23"/>
             <wp:cNvGraphicFramePr>
               <a:graphicFrameLocks noChangeAspect="1"/>
             </wp:cNvGraphicFramePr>
@@ -2856,11 +6039,11 @@
               <a:graphicData uri="http://schemas.openxmlformats.org/drawingml/2006/picture">
                 <pic:pic>
                   <pic:nvPicPr>
-                    <pic:cNvPr id="0" name="eq_004.png"/>
+                    <pic:cNvPr id="0" name="eq_018.png"/>
                     <pic:cNvPicPr/>
                   </pic:nvPicPr>
                   <pic:blipFill>
-                    <a:blip r:embed="rId13"/>
+                    <a:blip r:embed="rId32"/>
                     <a:stretch>
                       <a:fillRect/>
                     </a:stretch>
@@ -2884,7 +6067,7 @@
         <w:pStyle w:val="Heading2"/>
       </w:pPr>
       <w:r>
-        <w:t>3.2 シグマポイント</w:t>
+        <w:t>5.2 シグマポイント</w:t>
       </w:r>
     </w:p>
     <w:p>
@@ -2910,7 +6093,7 @@
         <w:drawing>
           <wp:inline xmlns:a="http://schemas.openxmlformats.org/drawingml/2006/main" xmlns:pic="http://schemas.openxmlformats.org/drawingml/2006/picture">
             <wp:extent cx="662940" cy="292608"/>
-            <wp:docPr id="5" name="Picture 5"/>
+            <wp:docPr id="24" name="Picture 24"/>
             <wp:cNvGraphicFramePr>
               <a:graphicFrameLocks noChangeAspect="1"/>
             </wp:cNvGraphicFramePr>
@@ -2918,11 +6101,11 @@
               <a:graphicData uri="http://schemas.openxmlformats.org/drawingml/2006/picture">
                 <pic:pic>
                   <pic:nvPicPr>
-                    <pic:cNvPr id="0" name="eq_005.png"/>
+                    <pic:cNvPr id="0" name="eq_019.png"/>
                     <pic:cNvPicPr/>
                   </pic:nvPicPr>
                   <pic:blipFill>
-                    <a:blip r:embed="rId14"/>
+                    <a:blip r:embed="rId33"/>
                     <a:stretch>
                       <a:fillRect/>
                     </a:stretch>
@@ -2950,7 +6133,7 @@
         <w:drawing>
           <wp:inline xmlns:a="http://schemas.openxmlformats.org/drawingml/2006/main" xmlns:pic="http://schemas.openxmlformats.org/drawingml/2006/picture">
             <wp:extent cx="3236976" cy="365760"/>
-            <wp:docPr id="6" name="Picture 6"/>
+            <wp:docPr id="25" name="Picture 25"/>
             <wp:cNvGraphicFramePr>
               <a:graphicFrameLocks noChangeAspect="1"/>
             </wp:cNvGraphicFramePr>
@@ -2958,11 +6141,11 @@
               <a:graphicData uri="http://schemas.openxmlformats.org/drawingml/2006/picture">
                 <pic:pic>
                   <pic:nvPicPr>
-                    <pic:cNvPr id="0" name="eq_006.png"/>
+                    <pic:cNvPr id="0" name="eq_020.png"/>
                     <pic:cNvPicPr/>
                   </pic:nvPicPr>
                   <pic:blipFill>
-                    <a:blip r:embed="rId15"/>
+                    <a:blip r:embed="rId34"/>
                     <a:stretch>
                       <a:fillRect/>
                     </a:stretch>
@@ -2990,7 +6173,7 @@
         <w:drawing>
           <wp:inline xmlns:a="http://schemas.openxmlformats.org/drawingml/2006/main" xmlns:pic="http://schemas.openxmlformats.org/drawingml/2006/picture">
             <wp:extent cx="3488436" cy="365760"/>
-            <wp:docPr id="7" name="Picture 7"/>
+            <wp:docPr id="26" name="Picture 26"/>
             <wp:cNvGraphicFramePr>
               <a:graphicFrameLocks noChangeAspect="1"/>
             </wp:cNvGraphicFramePr>
@@ -2998,11 +6181,11 @@
               <a:graphicData uri="http://schemas.openxmlformats.org/drawingml/2006/picture">
                 <pic:pic>
                   <pic:nvPicPr>
-                    <pic:cNvPr id="0" name="eq_007.png"/>
+                    <pic:cNvPr id="0" name="eq_021.png"/>
                     <pic:cNvPicPr/>
                   </pic:nvPicPr>
                   <pic:blipFill>
-                    <a:blip r:embed="rId16"/>
+                    <a:blip r:embed="rId35"/>
                     <a:stretch>
                       <a:fillRect/>
                     </a:stretch>
@@ -3026,7 +6209,7 @@
         <w:pStyle w:val="Heading2"/>
       </w:pPr>
       <w:r>
-        <w:t>3.3 重み係数</w:t>
+        <w:t>5.3 重み係数</w:t>
       </w:r>
     </w:p>
     <w:p>
@@ -3052,7 +6235,7 @@
         <w:drawing>
           <wp:inline xmlns:a="http://schemas.openxmlformats.org/drawingml/2006/main" xmlns:pic="http://schemas.openxmlformats.org/drawingml/2006/picture">
             <wp:extent cx="996696" cy="379476"/>
-            <wp:docPr id="8" name="Picture 8"/>
+            <wp:docPr id="27" name="Picture 27"/>
             <wp:cNvGraphicFramePr>
               <a:graphicFrameLocks noChangeAspect="1"/>
             </wp:cNvGraphicFramePr>
@@ -3060,11 +6243,11 @@
               <a:graphicData uri="http://schemas.openxmlformats.org/drawingml/2006/picture">
                 <pic:pic>
                   <pic:nvPicPr>
-                    <pic:cNvPr id="0" name="eq_008.png"/>
+                    <pic:cNvPr id="0" name="eq_022.png"/>
                     <pic:cNvPicPr/>
                   </pic:nvPicPr>
                   <pic:blipFill>
-                    <a:blip r:embed="rId17"/>
+                    <a:blip r:embed="rId36"/>
                     <a:stretch>
                       <a:fillRect/>
                     </a:stretch>
@@ -3092,7 +6275,7 @@
         <w:drawing>
           <wp:inline xmlns:a="http://schemas.openxmlformats.org/drawingml/2006/main" xmlns:pic="http://schemas.openxmlformats.org/drawingml/2006/picture">
             <wp:extent cx="2560320" cy="388620"/>
-            <wp:docPr id="9" name="Picture 9"/>
+            <wp:docPr id="28" name="Picture 28"/>
             <wp:cNvGraphicFramePr>
               <a:graphicFrameLocks noChangeAspect="1"/>
             </wp:cNvGraphicFramePr>
@@ -3100,11 +6283,11 @@
               <a:graphicData uri="http://schemas.openxmlformats.org/drawingml/2006/picture">
                 <pic:pic>
                   <pic:nvPicPr>
-                    <pic:cNvPr id="0" name="eq_009.png"/>
+                    <pic:cNvPr id="0" name="eq_023.png"/>
                     <pic:cNvPicPr/>
                   </pic:nvPicPr>
                   <pic:blipFill>
-                    <a:blip r:embed="rId18"/>
+                    <a:blip r:embed="rId37"/>
                     <a:stretch>
                       <a:fillRect/>
                     </a:stretch>
@@ -3146,7 +6329,7 @@
         <w:drawing>
           <wp:inline xmlns:a="http://schemas.openxmlformats.org/drawingml/2006/main" xmlns:pic="http://schemas.openxmlformats.org/drawingml/2006/picture">
             <wp:extent cx="2263140" cy="379476"/>
-            <wp:docPr id="10" name="Picture 10"/>
+            <wp:docPr id="29" name="Picture 29"/>
             <wp:cNvGraphicFramePr>
               <a:graphicFrameLocks noChangeAspect="1"/>
             </wp:cNvGraphicFramePr>
@@ -3154,11 +6337,11 @@
               <a:graphicData uri="http://schemas.openxmlformats.org/drawingml/2006/picture">
                 <pic:pic>
                   <pic:nvPicPr>
-                    <pic:cNvPr id="0" name="eq_010.png"/>
+                    <pic:cNvPr id="0" name="eq_024.png"/>
                     <pic:cNvPicPr/>
                   </pic:nvPicPr>
                   <pic:blipFill>
-                    <a:blip r:embed="rId19"/>
+                    <a:blip r:embed="rId38"/>
                     <a:stretch>
                       <a:fillRect/>
                     </a:stretch>
@@ -3186,7 +6369,7 @@
         <w:drawing>
           <wp:inline xmlns:a="http://schemas.openxmlformats.org/drawingml/2006/main" xmlns:pic="http://schemas.openxmlformats.org/drawingml/2006/picture">
             <wp:extent cx="2505456" cy="388620"/>
-            <wp:docPr id="11" name="Picture 11"/>
+            <wp:docPr id="30" name="Picture 30"/>
             <wp:cNvGraphicFramePr>
               <a:graphicFrameLocks noChangeAspect="1"/>
             </wp:cNvGraphicFramePr>
@@ -3194,11 +6377,11 @@
               <a:graphicData uri="http://schemas.openxmlformats.org/drawingml/2006/picture">
                 <pic:pic>
                   <pic:nvPicPr>
-                    <pic:cNvPr id="0" name="eq_011.png"/>
+                    <pic:cNvPr id="0" name="eq_025.png"/>
                     <pic:cNvPicPr/>
                   </pic:nvPicPr>
                   <pic:blipFill>
-                    <a:blip r:embed="rId20"/>
+                    <a:blip r:embed="rId39"/>
                     <a:stretch>
                       <a:fillRect/>
                     </a:stretch>
@@ -3222,7 +6405,7 @@
         <w:pStyle w:val="Heading2"/>
       </w:pPr>
       <w:r>
-        <w:t>3.4 予測ステップ</w:t>
+        <w:t>5.4 予測ステップ</w:t>
       </w:r>
     </w:p>
     <w:p>
@@ -3290,7 +6473,7 @@
         <w:drawing>
           <wp:inline xmlns:a="http://schemas.openxmlformats.org/drawingml/2006/main" xmlns:pic="http://schemas.openxmlformats.org/drawingml/2006/picture">
             <wp:extent cx="1243584" cy="338328"/>
-            <wp:docPr id="12" name="Picture 12"/>
+            <wp:docPr id="31" name="Picture 31"/>
             <wp:cNvGraphicFramePr>
               <a:graphicFrameLocks noChangeAspect="1"/>
             </wp:cNvGraphicFramePr>
@@ -3298,11 +6481,11 @@
               <a:graphicData uri="http://schemas.openxmlformats.org/drawingml/2006/picture">
                 <pic:pic>
                   <pic:nvPicPr>
-                    <pic:cNvPr id="0" name="eq_012.png"/>
+                    <pic:cNvPr id="0" name="eq_026.png"/>
                     <pic:cNvPicPr/>
                   </pic:nvPicPr>
                   <pic:blipFill>
-                    <a:blip r:embed="rId21"/>
+                    <a:blip r:embed="rId40"/>
                     <a:stretch>
                       <a:fillRect/>
                     </a:stretch>
@@ -3344,7 +6527,7 @@
         <w:drawing>
           <wp:inline xmlns:a="http://schemas.openxmlformats.org/drawingml/2006/main" xmlns:pic="http://schemas.openxmlformats.org/drawingml/2006/picture">
             <wp:extent cx="1458468" cy="635508"/>
-            <wp:docPr id="13" name="Picture 13"/>
+            <wp:docPr id="32" name="Picture 32"/>
             <wp:cNvGraphicFramePr>
               <a:graphicFrameLocks noChangeAspect="1"/>
             </wp:cNvGraphicFramePr>
@@ -3352,11 +6535,11 @@
               <a:graphicData uri="http://schemas.openxmlformats.org/drawingml/2006/picture">
                 <pic:pic>
                   <pic:nvPicPr>
-                    <pic:cNvPr id="0" name="eq_013.png"/>
+                    <pic:cNvPr id="0" name="eq_027.png"/>
                     <pic:cNvPicPr/>
                   </pic:nvPicPr>
                   <pic:blipFill>
-                    <a:blip r:embed="rId22"/>
+                    <a:blip r:embed="rId41"/>
                     <a:stretch>
                       <a:fillRect/>
                     </a:stretch>
@@ -3398,7 +6581,7 @@
         <w:drawing>
           <wp:inline xmlns:a="http://schemas.openxmlformats.org/drawingml/2006/main" xmlns:pic="http://schemas.openxmlformats.org/drawingml/2006/picture">
             <wp:extent cx="3877056" cy="635508"/>
-            <wp:docPr id="14" name="Picture 14"/>
+            <wp:docPr id="33" name="Picture 33"/>
             <wp:cNvGraphicFramePr>
               <a:graphicFrameLocks noChangeAspect="1"/>
             </wp:cNvGraphicFramePr>
@@ -3406,11 +6589,11 @@
               <a:graphicData uri="http://schemas.openxmlformats.org/drawingml/2006/picture">
                 <pic:pic>
                   <pic:nvPicPr>
-                    <pic:cNvPr id="0" name="eq_014.png"/>
+                    <pic:cNvPr id="0" name="eq_028.png"/>
                     <pic:cNvPicPr/>
                   </pic:nvPicPr>
                   <pic:blipFill>
-                    <a:blip r:embed="rId23"/>
+                    <a:blip r:embed="rId42"/>
                     <a:stretch>
                       <a:fillRect/>
                     </a:stretch>
@@ -3434,7 +6617,7 @@
         <w:pStyle w:val="Heading2"/>
       </w:pPr>
       <w:r>
-        <w:t>3.5 更新ステップ</w:t>
+        <w:t>5.5 更新ステップ</w:t>
       </w:r>
     </w:p>
     <w:p>
@@ -3460,7 +6643,7 @@
         <w:drawing>
           <wp:inline xmlns:a="http://schemas.openxmlformats.org/drawingml/2006/main" xmlns:pic="http://schemas.openxmlformats.org/drawingml/2006/picture">
             <wp:extent cx="1010412" cy="338328"/>
-            <wp:docPr id="15" name="Picture 15"/>
+            <wp:docPr id="34" name="Picture 34"/>
             <wp:cNvGraphicFramePr>
               <a:graphicFrameLocks noChangeAspect="1"/>
             </wp:cNvGraphicFramePr>
@@ -3468,11 +6651,11 @@
               <a:graphicData uri="http://schemas.openxmlformats.org/drawingml/2006/picture">
                 <pic:pic>
                   <pic:nvPicPr>
-                    <pic:cNvPr id="0" name="eq_015.png"/>
+                    <pic:cNvPr id="0" name="eq_029.png"/>
                     <pic:cNvPicPr/>
                   </pic:nvPicPr>
                   <pic:blipFill>
-                    <a:blip r:embed="rId24"/>
+                    <a:blip r:embed="rId43"/>
                     <a:stretch>
                       <a:fillRect/>
                     </a:stretch>
@@ -3514,7 +6697,7 @@
         <w:drawing>
           <wp:inline xmlns:a="http://schemas.openxmlformats.org/drawingml/2006/main" xmlns:pic="http://schemas.openxmlformats.org/drawingml/2006/picture">
             <wp:extent cx="1239012" cy="635508"/>
-            <wp:docPr id="16" name="Picture 16"/>
+            <wp:docPr id="35" name="Picture 35"/>
             <wp:cNvGraphicFramePr>
               <a:graphicFrameLocks noChangeAspect="1"/>
             </wp:cNvGraphicFramePr>
@@ -3522,11 +6705,11 @@
               <a:graphicData uri="http://schemas.openxmlformats.org/drawingml/2006/picture">
                 <pic:pic>
                   <pic:nvPicPr>
-                    <pic:cNvPr id="0" name="eq_016.png"/>
+                    <pic:cNvPr id="0" name="eq_030.png"/>
                     <pic:cNvPicPr/>
                   </pic:nvPicPr>
                   <pic:blipFill>
-                    <a:blip r:embed="rId25"/>
+                    <a:blip r:embed="rId44"/>
                     <a:stretch>
                       <a:fillRect/>
                     </a:stretch>
@@ -3568,7 +6751,7 @@
         <w:drawing>
           <wp:inline xmlns:a="http://schemas.openxmlformats.org/drawingml/2006/main" xmlns:pic="http://schemas.openxmlformats.org/drawingml/2006/picture">
             <wp:extent cx="2848356" cy="635508"/>
-            <wp:docPr id="17" name="Picture 17"/>
+            <wp:docPr id="36" name="Picture 36"/>
             <wp:cNvGraphicFramePr>
               <a:graphicFrameLocks noChangeAspect="1"/>
             </wp:cNvGraphicFramePr>
@@ -3576,11 +6759,11 @@
               <a:graphicData uri="http://schemas.openxmlformats.org/drawingml/2006/picture">
                 <pic:pic>
                   <pic:nvPicPr>
-                    <pic:cNvPr id="0" name="eq_017.png"/>
+                    <pic:cNvPr id="0" name="eq_031.png"/>
                     <pic:cNvPicPr/>
                   </pic:nvPicPr>
                   <pic:blipFill>
-                    <a:blip r:embed="rId26"/>
+                    <a:blip r:embed="rId45"/>
                     <a:stretch>
                       <a:fillRect/>
                     </a:stretch>
@@ -3622,7 +6805,7 @@
         <w:drawing>
           <wp:inline xmlns:a="http://schemas.openxmlformats.org/drawingml/2006/main" xmlns:pic="http://schemas.openxmlformats.org/drawingml/2006/picture">
             <wp:extent cx="2880360" cy="635508"/>
-            <wp:docPr id="18" name="Picture 18"/>
+            <wp:docPr id="37" name="Picture 37"/>
             <wp:cNvGraphicFramePr>
               <a:graphicFrameLocks noChangeAspect="1"/>
             </wp:cNvGraphicFramePr>
@@ -3630,11 +6813,11 @@
               <a:graphicData uri="http://schemas.openxmlformats.org/drawingml/2006/picture">
                 <pic:pic>
                   <pic:nvPicPr>
-                    <pic:cNvPr id="0" name="eq_018.png"/>
+                    <pic:cNvPr id="0" name="eq_032.png"/>
                     <pic:cNvPicPr/>
                   </pic:nvPicPr>
                   <pic:blipFill>
-                    <a:blip r:embed="rId27"/>
+                    <a:blip r:embed="rId46"/>
                     <a:stretch>
                       <a:fillRect/>
                     </a:stretch>
@@ -3676,7 +6859,7 @@
         <w:drawing>
           <wp:inline xmlns:a="http://schemas.openxmlformats.org/drawingml/2006/main" xmlns:pic="http://schemas.openxmlformats.org/drawingml/2006/picture">
             <wp:extent cx="1234440" cy="310896"/>
-            <wp:docPr id="19" name="Picture 19"/>
+            <wp:docPr id="38" name="Picture 38"/>
             <wp:cNvGraphicFramePr>
               <a:graphicFrameLocks noChangeAspect="1"/>
             </wp:cNvGraphicFramePr>
@@ -3684,11 +6867,11 @@
               <a:graphicData uri="http://schemas.openxmlformats.org/drawingml/2006/picture">
                 <pic:pic>
                   <pic:nvPicPr>
-                    <pic:cNvPr id="0" name="eq_019.png"/>
+                    <pic:cNvPr id="0" name="eq_033.png"/>
                     <pic:cNvPicPr/>
                   </pic:nvPicPr>
                   <pic:blipFill>
-                    <a:blip r:embed="rId28"/>
+                    <a:blip r:embed="rId47"/>
                     <a:stretch>
                       <a:fillRect/>
                     </a:stretch>
@@ -3730,7 +6913,7 @@
         <w:drawing>
           <wp:inline xmlns:a="http://schemas.openxmlformats.org/drawingml/2006/main" xmlns:pic="http://schemas.openxmlformats.org/drawingml/2006/picture">
             <wp:extent cx="1714500" cy="306324"/>
-            <wp:docPr id="20" name="Picture 20"/>
+            <wp:docPr id="39" name="Picture 39"/>
             <wp:cNvGraphicFramePr>
               <a:graphicFrameLocks noChangeAspect="1"/>
             </wp:cNvGraphicFramePr>
@@ -3738,11 +6921,11 @@
               <a:graphicData uri="http://schemas.openxmlformats.org/drawingml/2006/picture">
                 <pic:pic>
                   <pic:nvPicPr>
-                    <pic:cNvPr id="0" name="eq_020.png"/>
+                    <pic:cNvPr id="0" name="eq_034.png"/>
                     <pic:cNvPicPr/>
                   </pic:nvPicPr>
                   <pic:blipFill>
-                    <a:blip r:embed="rId29"/>
+                    <a:blip r:embed="rId48"/>
                     <a:stretch>
                       <a:fillRect/>
                     </a:stretch>
@@ -3784,7 +6967,7 @@
         <w:drawing>
           <wp:inline xmlns:a="http://schemas.openxmlformats.org/drawingml/2006/main" xmlns:pic="http://schemas.openxmlformats.org/drawingml/2006/picture">
             <wp:extent cx="1810512" cy="283464"/>
-            <wp:docPr id="21" name="Picture 21"/>
+            <wp:docPr id="40" name="Picture 40"/>
             <wp:cNvGraphicFramePr>
               <a:graphicFrameLocks noChangeAspect="1"/>
             </wp:cNvGraphicFramePr>
@@ -3792,11 +6975,11 @@
               <a:graphicData uri="http://schemas.openxmlformats.org/drawingml/2006/picture">
                 <pic:pic>
                   <pic:nvPicPr>
-                    <pic:cNvPr id="0" name="eq_021.png"/>
+                    <pic:cNvPr id="0" name="eq_035.png"/>
                     <pic:cNvPicPr/>
                   </pic:nvPicPr>
                   <pic:blipFill>
-                    <a:blip r:embed="rId30"/>
+                    <a:blip r:embed="rId49"/>
                     <a:stretch>
                       <a:fillRect/>
                     </a:stretch>
@@ -3820,7 +7003,7 @@
         <w:pStyle w:val="Heading2"/>
       </w:pPr>
       <w:r>
-        <w:t>3.6 プロセスノイズ</w:t>
+        <w:t>5.6 プロセスノイズ</w:t>
       </w:r>
     </w:p>
     <w:p>
@@ -4090,7 +7273,7 @@
         <w:drawing>
           <wp:inline xmlns:a="http://schemas.openxmlformats.org/drawingml/2006/main" xmlns:pic="http://schemas.openxmlformats.org/drawingml/2006/picture">
             <wp:extent cx="4293108" cy="324612"/>
-            <wp:docPr id="22" name="Picture 22"/>
+            <wp:docPr id="41" name="Picture 41"/>
             <wp:cNvGraphicFramePr>
               <a:graphicFrameLocks noChangeAspect="1"/>
             </wp:cNvGraphicFramePr>
@@ -4098,11 +7281,11 @@
               <a:graphicData uri="http://schemas.openxmlformats.org/drawingml/2006/picture">
                 <pic:pic>
                   <pic:nvPicPr>
-                    <pic:cNvPr id="0" name="eq_022.png"/>
+                    <pic:cNvPr id="0" name="eq_036.png"/>
                     <pic:cNvPicPr/>
                   </pic:nvPicPr>
                   <pic:blipFill>
-                    <a:blip r:embed="rId31"/>
+                    <a:blip r:embed="rId50"/>
                     <a:stretch>
                       <a:fillRect/>
                     </a:stretch>
@@ -4131,7 +7314,7 @@
         <w:pStyle w:val="Heading1"/>
       </w:pPr>
       <w:r>
-        <w:t>4. IMM (Interacting Multiple Model) フィルタ</w:t>
+        <w:t>6. IMM (Interacting Multiple Model) フィルタ</w:t>
       </w:r>
     </w:p>
     <w:p>
@@ -4153,7 +7336,7 @@
         <w:pStyle w:val="Heading2"/>
       </w:pPr>
       <w:r>
-        <w:t>4.1 運動モデル構成</w:t>
+        <w:t>6.1 運動モデル構成</w:t>
       </w:r>
     </w:p>
     <w:p>
@@ -4568,7 +7751,7 @@
         <w:pStyle w:val="Heading2"/>
       </w:pPr>
       <w:r>
-        <w:t>4.2 モデル遷移確率行列</w:t>
+        <w:t>6.2 モデル遷移確率行列</w:t>
       </w:r>
     </w:p>
     <w:p>
@@ -4922,7 +8105,7 @@
         <w:pStyle w:val="Heading2"/>
       </w:pPr>
       <w:r>
-        <w:t>4.3 IMMサイクル</w:t>
+        <w:t>6.3 IMMサイクル</w:t>
       </w:r>
     </w:p>
     <w:p>
@@ -4962,7 +8145,7 @@
         <w:drawing>
           <wp:inline xmlns:a="http://schemas.openxmlformats.org/drawingml/2006/main" xmlns:pic="http://schemas.openxmlformats.org/drawingml/2006/picture">
             <wp:extent cx="1650492" cy="498348"/>
-            <wp:docPr id="23" name="Picture 23"/>
+            <wp:docPr id="42" name="Picture 42"/>
             <wp:cNvGraphicFramePr>
               <a:graphicFrameLocks noChangeAspect="1"/>
             </wp:cNvGraphicFramePr>
@@ -4970,11 +8153,11 @@
               <a:graphicData uri="http://schemas.openxmlformats.org/drawingml/2006/picture">
                 <pic:pic>
                   <pic:nvPicPr>
-                    <pic:cNvPr id="0" name="eq_023.png"/>
+                    <pic:cNvPr id="0" name="eq_037.png"/>
                     <pic:cNvPicPr/>
                   </pic:nvPicPr>
                   <pic:blipFill>
-                    <a:blip r:embed="rId32"/>
+                    <a:blip r:embed="rId51"/>
                     <a:stretch>
                       <a:fillRect/>
                     </a:stretch>
@@ -5044,7 +8227,7 @@
         <w:drawing>
           <wp:inline xmlns:a="http://schemas.openxmlformats.org/drawingml/2006/main" xmlns:pic="http://schemas.openxmlformats.org/drawingml/2006/picture">
             <wp:extent cx="1069848" cy="525780"/>
-            <wp:docPr id="24" name="Picture 24"/>
+            <wp:docPr id="43" name="Picture 43"/>
             <wp:cNvGraphicFramePr>
               <a:graphicFrameLocks noChangeAspect="1"/>
             </wp:cNvGraphicFramePr>
@@ -5052,11 +8235,11 @@
               <a:graphicData uri="http://schemas.openxmlformats.org/drawingml/2006/picture">
                 <pic:pic>
                   <pic:nvPicPr>
-                    <pic:cNvPr id="0" name="eq_024.png"/>
+                    <pic:cNvPr id="0" name="eq_038.png"/>
                     <pic:cNvPicPr/>
                   </pic:nvPicPr>
                   <pic:blipFill>
-                    <a:blip r:embed="rId33"/>
+                    <a:blip r:embed="rId52"/>
                     <a:stretch>
                       <a:fillRect/>
                     </a:stretch>
@@ -5084,7 +8267,7 @@
         <w:drawing>
           <wp:inline xmlns:a="http://schemas.openxmlformats.org/drawingml/2006/main" xmlns:pic="http://schemas.openxmlformats.org/drawingml/2006/picture">
             <wp:extent cx="2747772" cy="525780"/>
-            <wp:docPr id="25" name="Picture 25"/>
+            <wp:docPr id="44" name="Picture 44"/>
             <wp:cNvGraphicFramePr>
               <a:graphicFrameLocks noChangeAspect="1"/>
             </wp:cNvGraphicFramePr>
@@ -5092,11 +8275,11 @@
               <a:graphicData uri="http://schemas.openxmlformats.org/drawingml/2006/picture">
                 <pic:pic>
                   <pic:nvPicPr>
-                    <pic:cNvPr id="0" name="eq_025.png"/>
+                    <pic:cNvPr id="0" name="eq_039.png"/>
                     <pic:cNvPicPr/>
                   </pic:nvPicPr>
                   <pic:blipFill>
-                    <a:blip r:embed="rId34"/>
+                    <a:blip r:embed="rId53"/>
                     <a:stretch>
                       <a:fillRect/>
                     </a:stretch>
@@ -5152,7 +8335,7 @@
         <w:drawing>
           <wp:inline xmlns:a="http://schemas.openxmlformats.org/drawingml/2006/main" xmlns:pic="http://schemas.openxmlformats.org/drawingml/2006/picture">
             <wp:extent cx="2468880" cy="320040"/>
-            <wp:docPr id="26" name="Picture 26"/>
+            <wp:docPr id="45" name="Picture 45"/>
             <wp:cNvGraphicFramePr>
               <a:graphicFrameLocks noChangeAspect="1"/>
             </wp:cNvGraphicFramePr>
@@ -5160,11 +8343,11 @@
               <a:graphicData uri="http://schemas.openxmlformats.org/drawingml/2006/picture">
                 <pic:pic>
                   <pic:nvPicPr>
-                    <pic:cNvPr id="0" name="eq_026.png"/>
+                    <pic:cNvPr id="0" name="eq_040.png"/>
                     <pic:cNvPicPr/>
                   </pic:nvPicPr>
                   <pic:blipFill>
-                    <a:blip r:embed="rId35"/>
+                    <a:blip r:embed="rId54"/>
                     <a:stretch>
                       <a:fillRect/>
                     </a:stretch>
@@ -5192,7 +8375,7 @@
         <w:drawing>
           <wp:inline xmlns:a="http://schemas.openxmlformats.org/drawingml/2006/main" xmlns:pic="http://schemas.openxmlformats.org/drawingml/2006/picture">
             <wp:extent cx="973836" cy="585216"/>
-            <wp:docPr id="27" name="Picture 27"/>
+            <wp:docPr id="46" name="Picture 46"/>
             <wp:cNvGraphicFramePr>
               <a:graphicFrameLocks noChangeAspect="1"/>
             </wp:cNvGraphicFramePr>
@@ -5200,11 +8383,11 @@
               <a:graphicData uri="http://schemas.openxmlformats.org/drawingml/2006/picture">
                 <pic:pic>
                   <pic:nvPicPr>
-                    <pic:cNvPr id="0" name="eq_027.png"/>
+                    <pic:cNvPr id="0" name="eq_041.png"/>
                     <pic:cNvPicPr/>
                   </pic:nvPicPr>
                   <pic:blipFill>
-                    <a:blip r:embed="rId36"/>
+                    <a:blip r:embed="rId55"/>
                     <a:stretch>
                       <a:fillRect/>
                     </a:stretch>
@@ -5247,7 +8430,7 @@
         <w:pStyle w:val="Heading1"/>
       </w:pPr>
       <w:r>
-        <w:t>5. 運動モデル</w:t>
+        <w:t>7. 運動モデル</w:t>
       </w:r>
     </w:p>
     <w:p>
@@ -5255,7 +8438,7 @@
         <w:pStyle w:val="Heading2"/>
       </w:pPr>
       <w:r>
-        <w:t>5.1 CV（等速直線）モデル</w:t>
+        <w:t>7.1 CV（等速直線）モデル</w:t>
       </w:r>
     </w:p>
     <w:p>
@@ -5295,7 +8478,7 @@
         <w:drawing>
           <wp:inline xmlns:a="http://schemas.openxmlformats.org/drawingml/2006/main" xmlns:pic="http://schemas.openxmlformats.org/drawingml/2006/picture">
             <wp:extent cx="2189988" cy="301752"/>
-            <wp:docPr id="28" name="Picture 28"/>
+            <wp:docPr id="47" name="Picture 47"/>
             <wp:cNvGraphicFramePr>
               <a:graphicFrameLocks noChangeAspect="1"/>
             </wp:cNvGraphicFramePr>
@@ -5303,11 +8486,11 @@
               <a:graphicData uri="http://schemas.openxmlformats.org/drawingml/2006/picture">
                 <pic:pic>
                   <pic:nvPicPr>
-                    <pic:cNvPr id="0" name="eq_028.png"/>
+                    <pic:cNvPr id="0" name="eq_042.png"/>
                     <pic:cNvPicPr/>
                   </pic:nvPicPr>
                   <pic:blipFill>
-                    <a:blip r:embed="rId37"/>
+                    <a:blip r:embed="rId56"/>
                     <a:stretch>
                       <a:fillRect/>
                     </a:stretch>
@@ -5349,7 +8532,7 @@
         <w:drawing>
           <wp:inline xmlns:a="http://schemas.openxmlformats.org/drawingml/2006/main" xmlns:pic="http://schemas.openxmlformats.org/drawingml/2006/picture">
             <wp:extent cx="1449324" cy="283464"/>
-            <wp:docPr id="29" name="Picture 29"/>
+            <wp:docPr id="48" name="Picture 48"/>
             <wp:cNvGraphicFramePr>
               <a:graphicFrameLocks noChangeAspect="1"/>
             </wp:cNvGraphicFramePr>
@@ -5357,11 +8540,11 @@
               <a:graphicData uri="http://schemas.openxmlformats.org/drawingml/2006/picture">
                 <pic:pic>
                   <pic:nvPicPr>
-                    <pic:cNvPr id="0" name="eq_029.png"/>
+                    <pic:cNvPr id="0" name="eq_043.png"/>
                     <pic:cNvPicPr/>
                   </pic:nvPicPr>
                   <pic:blipFill>
-                    <a:blip r:embed="rId38"/>
+                    <a:blip r:embed="rId57"/>
                     <a:stretch>
                       <a:fillRect/>
                     </a:stretch>
@@ -5403,7 +8586,7 @@
         <w:drawing>
           <wp:inline xmlns:a="http://schemas.openxmlformats.org/drawingml/2006/main" xmlns:pic="http://schemas.openxmlformats.org/drawingml/2006/picture">
             <wp:extent cx="3438144" cy="342900"/>
-            <wp:docPr id="30" name="Picture 30"/>
+            <wp:docPr id="49" name="Picture 49"/>
             <wp:cNvGraphicFramePr>
               <a:graphicFrameLocks noChangeAspect="1"/>
             </wp:cNvGraphicFramePr>
@@ -5411,11 +8594,11 @@
               <a:graphicData uri="http://schemas.openxmlformats.org/drawingml/2006/picture">
                 <pic:pic>
                   <pic:nvPicPr>
-                    <pic:cNvPr id="0" name="eq_030.png"/>
+                    <pic:cNvPr id="0" name="eq_044.png"/>
                     <pic:cNvPicPr/>
                   </pic:nvPicPr>
                   <pic:blipFill>
-                    <a:blip r:embed="rId39"/>
+                    <a:blip r:embed="rId58"/>
                     <a:stretch>
                       <a:fillRect/>
                     </a:stretch>
@@ -5439,7 +8622,7 @@
         <w:pStyle w:val="Heading2"/>
       </w:pPr>
       <w:r>
-        <w:t>5.2 弾道（RK4）モデル</w:t>
+        <w:t>7.2 弾道（RK4）モデル</w:t>
       </w:r>
     </w:p>
     <w:p>
@@ -5479,7 +8662,7 @@
         <w:drawing>
           <wp:inline xmlns:a="http://schemas.openxmlformats.org/drawingml/2006/main" xmlns:pic="http://schemas.openxmlformats.org/drawingml/2006/picture">
             <wp:extent cx="1764792" cy="420624"/>
-            <wp:docPr id="31" name="Picture 31"/>
+            <wp:docPr id="50" name="Picture 50"/>
             <wp:cNvGraphicFramePr>
               <a:graphicFrameLocks noChangeAspect="1"/>
             </wp:cNvGraphicFramePr>
@@ -5487,11 +8670,11 @@
               <a:graphicData uri="http://schemas.openxmlformats.org/drawingml/2006/picture">
                 <pic:pic>
                   <pic:nvPicPr>
-                    <pic:cNvPr id="0" name="eq_031.png"/>
+                    <pic:cNvPr id="0" name="eq_045.png"/>
                     <pic:cNvPicPr/>
                   </pic:nvPicPr>
                   <pic:blipFill>
-                    <a:blip r:embed="rId40"/>
+                    <a:blip r:embed="rId59"/>
                     <a:stretch>
                       <a:fillRect/>
                     </a:stretch>
@@ -5724,7 +8907,7 @@
         <w:drawing>
           <wp:inline xmlns:a="http://schemas.openxmlformats.org/drawingml/2006/main" xmlns:pic="http://schemas.openxmlformats.org/drawingml/2006/picture">
             <wp:extent cx="1883664" cy="374904"/>
-            <wp:docPr id="32" name="Picture 32"/>
+            <wp:docPr id="51" name="Picture 51"/>
             <wp:cNvGraphicFramePr>
               <a:graphicFrameLocks noChangeAspect="1"/>
             </wp:cNvGraphicFramePr>
@@ -5732,11 +8915,11 @@
               <a:graphicData uri="http://schemas.openxmlformats.org/drawingml/2006/picture">
                 <pic:pic>
                   <pic:nvPicPr>
-                    <pic:cNvPr id="0" name="eq_032.png"/>
+                    <pic:cNvPr id="0" name="eq_046.png"/>
                     <pic:cNvPicPr/>
                   </pic:nvPicPr>
                   <pic:blipFill>
-                    <a:blip r:embed="rId41"/>
+                    <a:blip r:embed="rId60"/>
                     <a:stretch>
                       <a:fillRect/>
                     </a:stretch>
@@ -5969,7 +9152,7 @@
         <w:drawing>
           <wp:inline xmlns:a="http://schemas.openxmlformats.org/drawingml/2006/main" xmlns:pic="http://schemas.openxmlformats.org/drawingml/2006/picture">
             <wp:extent cx="2039112" cy="315468"/>
-            <wp:docPr id="33" name="Picture 33"/>
+            <wp:docPr id="52" name="Picture 52"/>
             <wp:cNvGraphicFramePr>
               <a:graphicFrameLocks noChangeAspect="1"/>
             </wp:cNvGraphicFramePr>
@@ -5977,11 +9160,11 @@
               <a:graphicData uri="http://schemas.openxmlformats.org/drawingml/2006/picture">
                 <pic:pic>
                   <pic:nvPicPr>
-                    <pic:cNvPr id="0" name="eq_033.png"/>
+                    <pic:cNvPr id="0" name="eq_047.png"/>
                     <pic:cNvPicPr/>
                   </pic:nvPicPr>
                   <pic:blipFill>
-                    <a:blip r:embed="rId42"/>
+                    <a:blip r:embed="rId61"/>
                     <a:stretch>
                       <a:fillRect/>
                     </a:stretch>
@@ -6037,7 +9220,7 @@
         <w:drawing>
           <wp:inline xmlns:a="http://schemas.openxmlformats.org/drawingml/2006/main" xmlns:pic="http://schemas.openxmlformats.org/drawingml/2006/picture">
             <wp:extent cx="1700784" cy="320040"/>
-            <wp:docPr id="34" name="Picture 34"/>
+            <wp:docPr id="53" name="Picture 53"/>
             <wp:cNvGraphicFramePr>
               <a:graphicFrameLocks noChangeAspect="1"/>
             </wp:cNvGraphicFramePr>
@@ -6045,11 +9228,11 @@
               <a:graphicData uri="http://schemas.openxmlformats.org/drawingml/2006/picture">
                 <pic:pic>
                   <pic:nvPicPr>
-                    <pic:cNvPr id="0" name="eq_034.png"/>
+                    <pic:cNvPr id="0" name="eq_048.png"/>
                     <pic:cNvPicPr/>
                   </pic:nvPicPr>
                   <pic:blipFill>
-                    <a:blip r:embed="rId43"/>
+                    <a:blip r:embed="rId62"/>
                     <a:stretch>
                       <a:fillRect/>
                     </a:stretch>
@@ -6077,7 +9260,7 @@
         <w:drawing>
           <wp:inline xmlns:a="http://schemas.openxmlformats.org/drawingml/2006/main" xmlns:pic="http://schemas.openxmlformats.org/drawingml/2006/picture">
             <wp:extent cx="1700784" cy="329184"/>
-            <wp:docPr id="35" name="Picture 35"/>
+            <wp:docPr id="54" name="Picture 54"/>
             <wp:cNvGraphicFramePr>
               <a:graphicFrameLocks noChangeAspect="1"/>
             </wp:cNvGraphicFramePr>
@@ -6085,11 +9268,11 @@
               <a:graphicData uri="http://schemas.openxmlformats.org/drawingml/2006/picture">
                 <pic:pic>
                   <pic:nvPicPr>
-                    <pic:cNvPr id="0" name="eq_035.png"/>
+                    <pic:cNvPr id="0" name="eq_049.png"/>
                     <pic:cNvPicPr/>
                   </pic:nvPicPr>
                   <pic:blipFill>
-                    <a:blip r:embed="rId44"/>
+                    <a:blip r:embed="rId63"/>
                     <a:stretch>
                       <a:fillRect/>
                     </a:stretch>
@@ -6117,7 +9300,7 @@
         <w:drawing>
           <wp:inline xmlns:a="http://schemas.openxmlformats.org/drawingml/2006/main" xmlns:pic="http://schemas.openxmlformats.org/drawingml/2006/picture">
             <wp:extent cx="2299716" cy="320040"/>
-            <wp:docPr id="36" name="Picture 36"/>
+            <wp:docPr id="55" name="Picture 55"/>
             <wp:cNvGraphicFramePr>
               <a:graphicFrameLocks noChangeAspect="1"/>
             </wp:cNvGraphicFramePr>
@@ -6125,11 +9308,11 @@
               <a:graphicData uri="http://schemas.openxmlformats.org/drawingml/2006/picture">
                 <pic:pic>
                   <pic:nvPicPr>
-                    <pic:cNvPr id="0" name="eq_036.png"/>
+                    <pic:cNvPr id="0" name="eq_050.png"/>
                     <pic:cNvPicPr/>
                   </pic:nvPicPr>
                   <pic:blipFill>
-                    <a:blip r:embed="rId45"/>
+                    <a:blip r:embed="rId64"/>
                     <a:stretch>
                       <a:fillRect/>
                     </a:stretch>
@@ -6167,7 +9350,7 @@
         <w:pStyle w:val="Heading2"/>
       </w:pPr>
       <w:r>
-        <w:t>5.3 CT（旋回）モデル</w:t>
+        <w:t>7.3 CT（旋回）モデル</w:t>
       </w:r>
     </w:p>
     <w:p>
@@ -6207,7 +9390,7 @@
         <w:drawing>
           <wp:inline xmlns:a="http://schemas.openxmlformats.org/drawingml/2006/main" xmlns:pic="http://schemas.openxmlformats.org/drawingml/2006/picture">
             <wp:extent cx="1399032" cy="461772"/>
-            <wp:docPr id="37" name="Picture 37"/>
+            <wp:docPr id="56" name="Picture 56"/>
             <wp:cNvGraphicFramePr>
               <a:graphicFrameLocks noChangeAspect="1"/>
             </wp:cNvGraphicFramePr>
@@ -6215,11 +9398,11 @@
               <a:graphicData uri="http://schemas.openxmlformats.org/drawingml/2006/picture">
                 <pic:pic>
                   <pic:nvPicPr>
-                    <pic:cNvPr id="0" name="eq_037.png"/>
+                    <pic:cNvPr id="0" name="eq_051.png"/>
                     <pic:cNvPicPr/>
                   </pic:nvPicPr>
                   <pic:blipFill>
-                    <a:blip r:embed="rId46"/>
+                    <a:blip r:embed="rId65"/>
                     <a:stretch>
                       <a:fillRect/>
                     </a:stretch>
@@ -6289,7 +9472,7 @@
         <w:drawing>
           <wp:inline xmlns:a="http://schemas.openxmlformats.org/drawingml/2006/main" xmlns:pic="http://schemas.openxmlformats.org/drawingml/2006/picture">
             <wp:extent cx="3163824" cy="361188"/>
-            <wp:docPr id="38" name="Picture 38"/>
+            <wp:docPr id="57" name="Picture 57"/>
             <wp:cNvGraphicFramePr>
               <a:graphicFrameLocks noChangeAspect="1"/>
             </wp:cNvGraphicFramePr>
@@ -6297,11 +9480,11 @@
               <a:graphicData uri="http://schemas.openxmlformats.org/drawingml/2006/picture">
                 <pic:pic>
                   <pic:nvPicPr>
-                    <pic:cNvPr id="0" name="eq_038.png"/>
+                    <pic:cNvPr id="0" name="eq_052.png"/>
                     <pic:cNvPicPr/>
                   </pic:nvPicPr>
                   <pic:blipFill>
-                    <a:blip r:embed="rId47"/>
+                    <a:blip r:embed="rId66"/>
                     <a:stretch>
                       <a:fillRect/>
                     </a:stretch>
@@ -6329,7 +9512,7 @@
         <w:drawing>
           <wp:inline xmlns:a="http://schemas.openxmlformats.org/drawingml/2006/main" xmlns:pic="http://schemas.openxmlformats.org/drawingml/2006/picture">
             <wp:extent cx="3268980" cy="361188"/>
-            <wp:docPr id="39" name="Picture 39"/>
+            <wp:docPr id="58" name="Picture 58"/>
             <wp:cNvGraphicFramePr>
               <a:graphicFrameLocks noChangeAspect="1"/>
             </wp:cNvGraphicFramePr>
@@ -6337,11 +9520,11 @@
               <a:graphicData uri="http://schemas.openxmlformats.org/drawingml/2006/picture">
                 <pic:pic>
                   <pic:nvPicPr>
-                    <pic:cNvPr id="0" name="eq_039.png"/>
+                    <pic:cNvPr id="0" name="eq_053.png"/>
                     <pic:cNvPicPr/>
                   </pic:nvPicPr>
                   <pic:blipFill>
-                    <a:blip r:embed="rId48"/>
+                    <a:blip r:embed="rId67"/>
                     <a:stretch>
                       <a:fillRect/>
                     </a:stretch>
@@ -6383,7 +9566,7 @@
         <w:drawing>
           <wp:inline xmlns:a="http://schemas.openxmlformats.org/drawingml/2006/main" xmlns:pic="http://schemas.openxmlformats.org/drawingml/2006/picture">
             <wp:extent cx="2583180" cy="301752"/>
-            <wp:docPr id="40" name="Picture 40"/>
+            <wp:docPr id="59" name="Picture 59"/>
             <wp:cNvGraphicFramePr>
               <a:graphicFrameLocks noChangeAspect="1"/>
             </wp:cNvGraphicFramePr>
@@ -6391,11 +9574,11 @@
               <a:graphicData uri="http://schemas.openxmlformats.org/drawingml/2006/picture">
                 <pic:pic>
                   <pic:nvPicPr>
-                    <pic:cNvPr id="0" name="eq_040.png"/>
+                    <pic:cNvPr id="0" name="eq_054.png"/>
                     <pic:cNvPicPr/>
                   </pic:nvPicPr>
                   <pic:blipFill>
-                    <a:blip r:embed="rId49"/>
+                    <a:blip r:embed="rId68"/>
                     <a:stretch>
                       <a:fillRect/>
                     </a:stretch>
@@ -6423,7 +9606,7 @@
         <w:drawing>
           <wp:inline xmlns:a="http://schemas.openxmlformats.org/drawingml/2006/main" xmlns:pic="http://schemas.openxmlformats.org/drawingml/2006/picture">
             <wp:extent cx="2583180" cy="324612"/>
-            <wp:docPr id="41" name="Picture 41"/>
+            <wp:docPr id="60" name="Picture 60"/>
             <wp:cNvGraphicFramePr>
               <a:graphicFrameLocks noChangeAspect="1"/>
             </wp:cNvGraphicFramePr>
@@ -6431,11 +9614,11 @@
               <a:graphicData uri="http://schemas.openxmlformats.org/drawingml/2006/picture">
                 <pic:pic>
                   <pic:nvPicPr>
-                    <pic:cNvPr id="0" name="eq_041.png"/>
+                    <pic:cNvPr id="0" name="eq_055.png"/>
                     <pic:cNvPicPr/>
                   </pic:nvPicPr>
                   <pic:blipFill>
-                    <a:blip r:embed="rId50"/>
+                    <a:blip r:embed="rId69"/>
                     <a:stretch>
                       <a:fillRect/>
                     </a:stretch>
@@ -6477,7 +9660,7 @@
         <w:drawing>
           <wp:inline xmlns:a="http://schemas.openxmlformats.org/drawingml/2006/main" xmlns:pic="http://schemas.openxmlformats.org/drawingml/2006/picture">
             <wp:extent cx="2235708" cy="324612"/>
-            <wp:docPr id="42" name="Picture 42"/>
+            <wp:docPr id="61" name="Picture 61"/>
             <wp:cNvGraphicFramePr>
               <a:graphicFrameLocks noChangeAspect="1"/>
             </wp:cNvGraphicFramePr>
@@ -6485,11 +9668,11 @@
               <a:graphicData uri="http://schemas.openxmlformats.org/drawingml/2006/picture">
                 <pic:pic>
                   <pic:nvPicPr>
-                    <pic:cNvPr id="0" name="eq_042.png"/>
+                    <pic:cNvPr id="0" name="eq_056.png"/>
                     <pic:cNvPicPr/>
                   </pic:nvPicPr>
                   <pic:blipFill>
-                    <a:blip r:embed="rId51"/>
+                    <a:blip r:embed="rId70"/>
                     <a:stretch>
                       <a:fillRect/>
                     </a:stretch>
@@ -6559,7 +9742,7 @@
         <w:drawing>
           <wp:inline xmlns:a="http://schemas.openxmlformats.org/drawingml/2006/main" xmlns:pic="http://schemas.openxmlformats.org/drawingml/2006/picture">
             <wp:extent cx="2912364" cy="370332"/>
-            <wp:docPr id="43" name="Picture 43"/>
+            <wp:docPr id="62" name="Picture 62"/>
             <wp:cNvGraphicFramePr>
               <a:graphicFrameLocks noChangeAspect="1"/>
             </wp:cNvGraphicFramePr>
@@ -6567,11 +9750,11 @@
               <a:graphicData uri="http://schemas.openxmlformats.org/drawingml/2006/picture">
                 <pic:pic>
                   <pic:nvPicPr>
-                    <pic:cNvPr id="0" name="eq_043.png"/>
+                    <pic:cNvPr id="0" name="eq_057.png"/>
                     <pic:cNvPicPr/>
                   </pic:nvPicPr>
                   <pic:blipFill>
-                    <a:blip r:embed="rId52"/>
+                    <a:blip r:embed="rId71"/>
                     <a:stretch>
                       <a:fillRect/>
                     </a:stretch>
@@ -6600,7 +9783,7 @@
         <w:pStyle w:val="Heading1"/>
       </w:pPr>
       <w:r>
-        <w:t>6. データアソシエーション</w:t>
+        <w:t>8. データアソシエーション</w:t>
       </w:r>
     </w:p>
     <w:p>
@@ -6622,7 +9805,7 @@
         <w:pStyle w:val="Heading2"/>
       </w:pPr>
       <w:r>
-        <w:t>6.1 コスト行列</w:t>
+        <w:t>8.1 コスト行列</w:t>
       </w:r>
     </w:p>
     <w:p>
@@ -6648,7 +9831,7 @@
         <w:drawing>
           <wp:inline xmlns:a="http://schemas.openxmlformats.org/drawingml/2006/main" xmlns:pic="http://schemas.openxmlformats.org/drawingml/2006/picture">
             <wp:extent cx="3209544" cy="598932"/>
-            <wp:docPr id="44" name="Picture 44"/>
+            <wp:docPr id="63" name="Picture 63"/>
             <wp:cNvGraphicFramePr>
               <a:graphicFrameLocks noChangeAspect="1"/>
             </wp:cNvGraphicFramePr>
@@ -6656,11 +9839,11 @@
               <a:graphicData uri="http://schemas.openxmlformats.org/drawingml/2006/picture">
                 <pic:pic>
                   <pic:nvPicPr>
-                    <pic:cNvPr id="0" name="eq_044.png"/>
+                    <pic:cNvPr id="0" name="eq_058.png"/>
                     <pic:cNvPicPr/>
                   </pic:nvPicPr>
                   <pic:blipFill>
-                    <a:blip r:embed="rId53"/>
+                    <a:blip r:embed="rId72"/>
                     <a:stretch>
                       <a:fillRect/>
                     </a:stretch>
@@ -6684,7 +9867,7 @@
         <w:pStyle w:val="Heading2"/>
       </w:pPr>
       <w:r>
-        <w:t>6.2 ゲーティング</w:t>
+        <w:t>8.2 ゲーティング</w:t>
       </w:r>
     </w:p>
     <w:p>
@@ -6896,7 +10079,7 @@
         <w:pStyle w:val="Heading2"/>
       </w:pPr>
       <w:r>
-        <w:t>6.3 ハンガリアン法（Munkres法）</w:t>
+        <w:t>8.3 ハンガリアン法（Munkres法）</w:t>
       </w:r>
     </w:p>
     <w:p>
@@ -7021,7 +10204,7 @@
         <w:pStyle w:val="Heading1"/>
       </w:pPr>
       <w:r>
-        <w:t>7. 航跡管理</w:t>
+        <w:t>9. 航跡管理</w:t>
       </w:r>
     </w:p>
     <w:p>
@@ -7043,7 +10226,7 @@
         <w:pStyle w:val="Heading2"/>
       </w:pPr>
       <w:r>
-        <w:t>7.1 航跡状態</w:t>
+        <w:t>9.1 航跡状態</w:t>
       </w:r>
     </w:p>
     <w:p>
@@ -7399,7 +10582,7 @@
         <w:pStyle w:val="Heading2"/>
       </w:pPr>
       <w:r>
-        <w:t>7.2 航跡初期化</w:t>
+        <w:t>9.2 航跡初期化</w:t>
       </w:r>
     </w:p>
     <w:p>
@@ -7439,7 +10622,7 @@
         <w:drawing>
           <wp:inline xmlns:a="http://schemas.openxmlformats.org/drawingml/2006/main" xmlns:pic="http://schemas.openxmlformats.org/drawingml/2006/picture">
             <wp:extent cx="2340864" cy="283464"/>
-            <wp:docPr id="45" name="Picture 45"/>
+            <wp:docPr id="64" name="Picture 64"/>
             <wp:cNvGraphicFramePr>
               <a:graphicFrameLocks noChangeAspect="1"/>
             </wp:cNvGraphicFramePr>
@@ -7447,11 +10630,11 @@
               <a:graphicData uri="http://schemas.openxmlformats.org/drawingml/2006/picture">
                 <pic:pic>
                   <pic:nvPicPr>
-                    <pic:cNvPr id="0" name="eq_045.png"/>
+                    <pic:cNvPr id="0" name="eq_059.png"/>
                     <pic:cNvPicPr/>
                   </pic:nvPicPr>
                   <pic:blipFill>
-                    <a:blip r:embed="rId54"/>
+                    <a:blip r:embed="rId73"/>
                     <a:stretch>
                       <a:fillRect/>
                     </a:stretch>
@@ -7479,7 +10662,7 @@
         <w:drawing>
           <wp:inline xmlns:a="http://schemas.openxmlformats.org/drawingml/2006/main" xmlns:pic="http://schemas.openxmlformats.org/drawingml/2006/picture">
             <wp:extent cx="2299716" cy="283464"/>
-            <wp:docPr id="46" name="Picture 46"/>
+            <wp:docPr id="65" name="Picture 65"/>
             <wp:cNvGraphicFramePr>
               <a:graphicFrameLocks noChangeAspect="1"/>
             </wp:cNvGraphicFramePr>
@@ -7487,11 +10670,11 @@
               <a:graphicData uri="http://schemas.openxmlformats.org/drawingml/2006/picture">
                 <pic:pic>
                   <pic:nvPicPr>
-                    <pic:cNvPr id="0" name="eq_046.png"/>
+                    <pic:cNvPr id="0" name="eq_060.png"/>
                     <pic:cNvPicPr/>
                   </pic:nvPicPr>
                   <pic:blipFill>
-                    <a:blip r:embed="rId55"/>
+                    <a:blip r:embed="rId74"/>
                     <a:stretch>
                       <a:fillRect/>
                     </a:stretch>
@@ -7519,7 +10702,7 @@
         <w:drawing>
           <wp:inline xmlns:a="http://schemas.openxmlformats.org/drawingml/2006/main" xmlns:pic="http://schemas.openxmlformats.org/drawingml/2006/picture">
             <wp:extent cx="1723644" cy="283464"/>
-            <wp:docPr id="47" name="Picture 47"/>
+            <wp:docPr id="66" name="Picture 66"/>
             <wp:cNvGraphicFramePr>
               <a:graphicFrameLocks noChangeAspect="1"/>
             </wp:cNvGraphicFramePr>
@@ -7527,11 +10710,11 @@
               <a:graphicData uri="http://schemas.openxmlformats.org/drawingml/2006/picture">
                 <pic:pic>
                   <pic:nvPicPr>
-                    <pic:cNvPr id="0" name="eq_047.png"/>
+                    <pic:cNvPr id="0" name="eq_061.png"/>
                     <pic:cNvPicPr/>
                   </pic:nvPicPr>
                   <pic:blipFill>
-                    <a:blip r:embed="rId56"/>
+                    <a:blip r:embed="rId75"/>
                     <a:stretch>
                       <a:fillRect/>
                     </a:stretch>
@@ -7569,7 +10752,7 @@
         <w:pStyle w:val="Heading2"/>
       </w:pPr>
       <w:r>
-        <w:t>7.3 航跡管理パラメータ</w:t>
+        <w:t>9.3 航跡管理パラメータ</w:t>
       </w:r>
     </w:p>
     <w:tbl>
@@ -7825,7 +11008,7 @@
         <w:pStyle w:val="Heading1"/>
       </w:pPr>
       <w:r>
-        <w:t>8. 評価指標</w:t>
+        <w:t>10. 評価指標</w:t>
       </w:r>
     </w:p>
     <w:p>
@@ -7847,7 +11030,7 @@
         <w:pStyle w:val="Heading2"/>
       </w:pPr>
       <w:r>
-        <w:t>8.1 RMSE（二乗平均平方根誤差）</w:t>
+        <w:t>10.1 RMSE（二乗平均平方根誤差）</w:t>
       </w:r>
     </w:p>
     <w:p>
@@ -7873,7 +11056,7 @@
         <w:drawing>
           <wp:inline xmlns:a="http://schemas.openxmlformats.org/drawingml/2006/main" xmlns:pic="http://schemas.openxmlformats.org/drawingml/2006/picture">
             <wp:extent cx="3451860" cy="699516"/>
-            <wp:docPr id="48" name="Picture 48"/>
+            <wp:docPr id="67" name="Picture 67"/>
             <wp:cNvGraphicFramePr>
               <a:graphicFrameLocks noChangeAspect="1"/>
             </wp:cNvGraphicFramePr>
@@ -7881,11 +11064,11 @@
               <a:graphicData uri="http://schemas.openxmlformats.org/drawingml/2006/picture">
                 <pic:pic>
                   <pic:nvPicPr>
-                    <pic:cNvPr id="0" name="eq_048.png"/>
+                    <pic:cNvPr id="0" name="eq_062.png"/>
                     <pic:cNvPicPr/>
                   </pic:nvPicPr>
                   <pic:blipFill>
-                    <a:blip r:embed="rId57"/>
+                    <a:blip r:embed="rId76"/>
                     <a:stretch>
                       <a:fillRect/>
                     </a:stretch>
@@ -7927,7 +11110,7 @@
         <w:drawing>
           <wp:inline xmlns:a="http://schemas.openxmlformats.org/drawingml/2006/main" xmlns:pic="http://schemas.openxmlformats.org/drawingml/2006/picture">
             <wp:extent cx="3387852" cy="699516"/>
-            <wp:docPr id="49" name="Picture 49"/>
+            <wp:docPr id="68" name="Picture 68"/>
             <wp:cNvGraphicFramePr>
               <a:graphicFrameLocks noChangeAspect="1"/>
             </wp:cNvGraphicFramePr>
@@ -7935,11 +11118,11 @@
               <a:graphicData uri="http://schemas.openxmlformats.org/drawingml/2006/picture">
                 <pic:pic>
                   <pic:nvPicPr>
-                    <pic:cNvPr id="0" name="eq_049.png"/>
+                    <pic:cNvPr id="0" name="eq_063.png"/>
                     <pic:cNvPicPr/>
                   </pic:nvPicPr>
                   <pic:blipFill>
-                    <a:blip r:embed="rId58"/>
+                    <a:blip r:embed="rId77"/>
                     <a:stretch>
                       <a:fillRect/>
                     </a:stretch>
@@ -7963,7 +11146,7 @@
         <w:pStyle w:val="Heading2"/>
       </w:pPr>
       <w:r>
-        <w:t>8.2 OSPA（Optimal SubPattern Assignment）</w:t>
+        <w:t>10.2 OSPA（Optimal SubPattern Assignment）</w:t>
       </w:r>
     </w:p>
     <w:p>
@@ -7989,7 +11172,7 @@
         <w:drawing>
           <wp:inline xmlns:a="http://schemas.openxmlformats.org/drawingml/2006/main" xmlns:pic="http://schemas.openxmlformats.org/drawingml/2006/picture">
             <wp:extent cx="5321808" cy="480060"/>
-            <wp:docPr id="50" name="Picture 50"/>
+            <wp:docPr id="69" name="Picture 69"/>
             <wp:cNvGraphicFramePr>
               <a:graphicFrameLocks noChangeAspect="1"/>
             </wp:cNvGraphicFramePr>
@@ -7997,11 +11180,11 @@
               <a:graphicData uri="http://schemas.openxmlformats.org/drawingml/2006/picture">
                 <pic:pic>
                   <pic:nvPicPr>
-                    <pic:cNvPr id="0" name="eq_050.png"/>
+                    <pic:cNvPr id="0" name="eq_064.png"/>
                     <pic:cNvPicPr/>
                   </pic:nvPicPr>
                   <pic:blipFill>
-                    <a:blip r:embed="rId59"/>
+                    <a:blip r:embed="rId78"/>
                     <a:stretch>
                       <a:fillRect/>
                     </a:stretch>
@@ -8273,7 +11456,7 @@
         <w:pStyle w:val="Heading2"/>
       </w:pPr>
       <w:r>
-        <w:t>8.3 検出指標</w:t>
+        <w:t>10.3 検出指標</w:t>
       </w:r>
     </w:p>
     <w:p>
@@ -8285,7 +11468,7 @@
         <w:drawing>
           <wp:inline xmlns:a="http://schemas.openxmlformats.org/drawingml/2006/main" xmlns:pic="http://schemas.openxmlformats.org/drawingml/2006/picture">
             <wp:extent cx="1668780" cy="365760"/>
-            <wp:docPr id="51" name="Picture 51"/>
+            <wp:docPr id="70" name="Picture 70"/>
             <wp:cNvGraphicFramePr>
               <a:graphicFrameLocks noChangeAspect="1"/>
             </wp:cNvGraphicFramePr>
@@ -8293,11 +11476,11 @@
               <a:graphicData uri="http://schemas.openxmlformats.org/drawingml/2006/picture">
                 <pic:pic>
                   <pic:nvPicPr>
-                    <pic:cNvPr id="0" name="eq_051.png"/>
+                    <pic:cNvPr id="0" name="eq_065.png"/>
                     <pic:cNvPicPr/>
                   </pic:nvPicPr>
                   <pic:blipFill>
-                    <a:blip r:embed="rId60"/>
+                    <a:blip r:embed="rId79"/>
                     <a:stretch>
                       <a:fillRect/>
                     </a:stretch>
@@ -8325,7 +11508,7 @@
         <w:drawing>
           <wp:inline xmlns:a="http://schemas.openxmlformats.org/drawingml/2006/main" xmlns:pic="http://schemas.openxmlformats.org/drawingml/2006/picture">
             <wp:extent cx="1408176" cy="365760"/>
-            <wp:docPr id="52" name="Picture 52"/>
+            <wp:docPr id="71" name="Picture 71"/>
             <wp:cNvGraphicFramePr>
               <a:graphicFrameLocks noChangeAspect="1"/>
             </wp:cNvGraphicFramePr>
@@ -8333,11 +11516,11 @@
               <a:graphicData uri="http://schemas.openxmlformats.org/drawingml/2006/picture">
                 <pic:pic>
                   <pic:nvPicPr>
-                    <pic:cNvPr id="0" name="eq_052.png"/>
+                    <pic:cNvPr id="0" name="eq_066.png"/>
                     <pic:cNvPicPr/>
                   </pic:nvPicPr>
                   <pic:blipFill>
-                    <a:blip r:embed="rId61"/>
+                    <a:blip r:embed="rId80"/>
                     <a:stretch>
                       <a:fillRect/>
                     </a:stretch>
@@ -8365,7 +11548,7 @@
         <w:drawing>
           <wp:inline xmlns:a="http://schemas.openxmlformats.org/drawingml/2006/main" xmlns:pic="http://schemas.openxmlformats.org/drawingml/2006/picture">
             <wp:extent cx="1805940" cy="379476"/>
-            <wp:docPr id="53" name="Picture 53"/>
+            <wp:docPr id="72" name="Picture 72"/>
             <wp:cNvGraphicFramePr>
               <a:graphicFrameLocks noChangeAspect="1"/>
             </wp:cNvGraphicFramePr>
@@ -8373,11 +11556,11 @@
               <a:graphicData uri="http://schemas.openxmlformats.org/drawingml/2006/picture">
                 <pic:pic>
                   <pic:nvPicPr>
-                    <pic:cNvPr id="0" name="eq_053.png"/>
+                    <pic:cNvPr id="0" name="eq_067.png"/>
                     <pic:cNvPicPr/>
                   </pic:nvPicPr>
                   <pic:blipFill>
-                    <a:blip r:embed="rId62"/>
+                    <a:blip r:embed="rId81"/>
                     <a:stretch>
                       <a:fillRect/>
                     </a:stretch>
@@ -8644,7 +11827,7 @@
         <w:pStyle w:val="Heading2"/>
       </w:pPr>
       <w:r>
-        <w:t>8.4 航跡連続性指標</w:t>
+        <w:t>10.4 航跡連続性指標</w:t>
       </w:r>
     </w:p>
     <w:p>

</xml_diff>

<commit_message>
Fix figure text encoding, add table captions, and add figure/table references
- Replace all Japanese text in matplotlib figures with English to fix
  garbled characters (axis labels, legends, annotations, titles)
- Add add_table_caption() helper to insert numbered captions above tables
- Add table captions to all 20 tables (表1-1 through 表10-3)
- Add explicit figure/table references in body text ("XXXを表N-Nに示す")
  throughout all sections
- Regenerated algorithm_description.docx

Co-Authored-By: Claude Sonnet 4.5 <noreply@anthropic.com>
</commit_message>
<xml_diff>
--- a/docs/algorithm_description.docx
+++ b/docs/algorithm_description.docx
@@ -640,7 +640,23 @@
           <w:i w:val="0"/>
           <w:sz w:val="20"/>
         </w:rPr>
-        <w:t>本システムは以下の6つの主要コンポーネントで構成される。各コンポーネントはパイプライン構造で逐次処理を行う。</w:t>
+        <w:t>本システムは6つの主要コンポーネントで構成される。各コンポーネントはパイプライン構造で逐次処理を行う（表1-1）。</w:t>
+      </w:r>
+    </w:p>
+    <w:p>
+      <w:pPr>
+        <w:spacing w:before="160" w:after="40"/>
+        <w:jc w:val="left"/>
+      </w:pPr>
+      <w:r>
+        <w:rPr>
+          <w:rFonts w:ascii="游ゴシック" w:hAnsi="游ゴシック" w:eastAsia="游ゴシック"/>
+          <w:b/>
+          <w:i w:val="0"/>
+          <w:color w:val="1F4E79"/>
+          <w:sz w:val="18"/>
+        </w:rPr>
+        <w:t>表1-1  システムコンポーネント一覧</w:t>
       </w:r>
     </w:p>
     <w:tbl>
@@ -1197,7 +1213,23 @@
           <w:i w:val="0"/>
           <w:sz w:val="20"/>
         </w:rPr>
-        <w:t>以下の5種類の運動モデルをサポートし、目標の飛翔シナリオに応じて選択する。</w:t>
+        <w:t>サポートする5種類の運動モデルを表2-1に示す。各軌道タイプの概念図を図2-1に示す。</w:t>
+      </w:r>
+    </w:p>
+    <w:p>
+      <w:pPr>
+        <w:spacing w:before="160" w:after="40"/>
+        <w:jc w:val="left"/>
+      </w:pPr>
+      <w:r>
+        <w:rPr>
+          <w:rFonts w:ascii="游ゴシック" w:hAnsi="游ゴシック" w:eastAsia="游ゴシック"/>
+          <w:b/>
+          <w:i w:val="0"/>
+          <w:color w:val="1F4E79"/>
+          <w:sz w:val="18"/>
+        </w:rPr>
+        <w:t>表2-1  軌道タイプ一覧</w:t>
       </w:r>
     </w:p>
     <w:tbl>
@@ -1716,7 +1748,7 @@
           <w:color w:val="404040"/>
           <w:sz w:val="18"/>
         </w:rPr>
-        <w:t>図 2-1  各軌道タイプの概念図（水平距離 vs 高度）</w:t>
+        <w:t>図2-1  各軌道タイプの概念図（水平距離 vs 高度）</w:t>
       </w:r>
     </w:p>
     <w:p>
@@ -1800,7 +1832,7 @@
           <w:i w:val="0"/>
           <w:sz w:val="20"/>
         </w:rPr>
-        <w:t>弾道ミサイルはブースト・中間飛翔・終端の3フェーズで構成される。中間飛翔フェーズでは重力と大気抵抗を考慮した物理方程式を4次ルンゲ・クッタ法（RK4）で数値積分する。</w:t>
+        <w:t>弾道ミサイルはブースト・中間飛翔・終端の3フェーズで構成される（図2-2）。中間飛翔フェーズでは重力と大気抵抗を考慮した物理方程式を4次ルンゲ・クッタ法（RK4）で数値積分する。</w:t>
       </w:r>
     </w:p>
     <w:p>
@@ -1856,7 +1888,7 @@
           <w:color w:val="404040"/>
           <w:sz w:val="18"/>
         </w:rPr>
-        <w:t>図 2-2  弾道ミサイル飛翔フェーズ</w:t>
+        <w:t>図2-2  弾道ミサイル飛翔フェーズ</w:t>
       </w:r>
     </w:p>
     <w:p/>
@@ -2107,7 +2139,23 @@
           <w:i w:val="0"/>
           <w:sz w:val="20"/>
         </w:rPr>
-        <w:t>HGVはブーストフェーズ後、大気圏上層で滑空する。揚力・抗力を考慮した運動方程式に基づき軌道を生成する。</w:t>
+        <w:t>HGVはブーストフェーズ後、大気圏上層で滑空する。揚力・抗力を考慮した運動方程式に基づき軌道を生成する。主要パラメータを表2-2に示す。</w:t>
+      </w:r>
+    </w:p>
+    <w:p>
+      <w:pPr>
+        <w:spacing w:before="160" w:after="40"/>
+        <w:jc w:val="left"/>
+      </w:pPr>
+      <w:r>
+        <w:rPr>
+          <w:rFonts w:ascii="游ゴシック" w:hAnsi="游ゴシック" w:eastAsia="游ゴシック"/>
+          <w:b/>
+          <w:i w:val="0"/>
+          <w:color w:val="1F4E79"/>
+          <w:sz w:val="18"/>
+        </w:rPr>
+        <w:t>表2-2  HGVモデルパラメータ</w:t>
       </w:r>
     </w:p>
     <w:tbl>
@@ -2474,7 +2522,23 @@
           <w:i w:val="0"/>
           <w:sz w:val="20"/>
         </w:rPr>
-        <w:t>レーダはセンサ位置 (x_s, y_s, z_s) から目標位置 (x, y, z) に対して4次元観測ベクトルを生成する。</w:t>
+        <w:t>レーダはセンサ位置 (x_s, y_s, z_s) から目標位置 (x, y, z) に対して4次元観測ベクトルを生成する。各観測量の定義を表3-1に示す。観測ジオメトリを図3-1に示す。</w:t>
+      </w:r>
+    </w:p>
+    <w:p>
+      <w:pPr>
+        <w:spacing w:before="160" w:after="40"/>
+        <w:jc w:val="left"/>
+      </w:pPr>
+      <w:r>
+        <w:rPr>
+          <w:rFonts w:ascii="游ゴシック" w:hAnsi="游ゴシック" w:eastAsia="游ゴシック"/>
+          <w:b/>
+          <w:i w:val="0"/>
+          <w:color w:val="1F4E79"/>
+          <w:sz w:val="18"/>
+        </w:rPr>
+        <w:t>表3-1  観測量の定義</w:t>
       </w:r>
     </w:p>
     <w:tbl>
@@ -2923,7 +2987,7 @@
           <w:color w:val="404040"/>
           <w:sz w:val="18"/>
         </w:rPr>
-        <w:t>図 3-1  レーダ観測ジオメトリ（左: 水平面, 右: 垂直面）</w:t>
+        <w:t>図3-1  レーダ観測ジオメトリ（左: 水平面, 右: 垂直面）</w:t>
       </w:r>
     </w:p>
     <w:p/>
@@ -3329,13 +3393,27 @@
     </w:p>
     <w:p>
       <w:pPr>
+        <w:spacing w:after="120"/>
+      </w:pPr>
+      <w:r>
+        <w:rPr>
+          <w:rFonts w:ascii="游ゴシック" w:hAnsi="游ゴシック" w:eastAsia="游ゴシック"/>
+          <w:b w:val="0"/>
+          <w:i w:val="0"/>
+          <w:sz w:val="20"/>
+        </w:rPr>
+        <w:t>各P_FA値に対するP_D vs SNRの関係を図3-2に示す。</w:t>
+      </w:r>
+    </w:p>
+    <w:p>
+      <w:pPr>
         <w:spacing w:before="120" w:after="40"/>
         <w:jc w:val="center"/>
       </w:pPr>
       <w:r>
         <w:drawing>
           <wp:inline xmlns:a="http://schemas.openxmlformats.org/drawingml/2006/main" xmlns:pic="http://schemas.openxmlformats.org/drawingml/2006/picture">
-            <wp:extent cx="4572000" cy="2765130"/>
+            <wp:extent cx="4572000" cy="2770909"/>
             <wp:docPr id="17" name="Picture 17"/>
             <wp:cNvGraphicFramePr>
               <a:graphicFrameLocks noChangeAspect="1"/>
@@ -3356,7 +3434,7 @@
                   <pic:spPr>
                     <a:xfrm>
                       <a:off x="0" y="0"/>
-                      <a:ext cx="4572000" cy="2765130"/>
+                      <a:ext cx="4572000" cy="2770909"/>
                     </a:xfrm>
                     <a:prstGeom prst="rect"/>
                   </pic:spPr>
@@ -3380,7 +3458,7 @@
           <w:color w:val="404040"/>
           <w:sz w:val="18"/>
         </w:rPr>
-        <w:t>図 3-2  Swerling II モデル: 検出確率 P(D) vs 平均SNR</w:t>
+        <w:t>図3-2  Swerling II モデル: 検出確率 P(D) vs 平均SNR</w:t>
       </w:r>
     </w:p>
     <w:p>
@@ -3402,7 +3480,7 @@
           <w:i w:val="0"/>
           <w:sz w:val="20"/>
         </w:rPr>
-        <w:t>各フレームにおける検出処理は以下のチェーンで実行される。</w:t>
+        <w:t>各フレームにおける検出処理は図3-3に示すチェーンで実行される。各ステップの詳細を表3-2に示す。</w:t>
       </w:r>
     </w:p>
     <w:p>
@@ -3458,10 +3536,26 @@
           <w:color w:val="404040"/>
           <w:sz w:val="18"/>
         </w:rPr>
-        <w:t>図 3-3  Swerling II 検出処理チェーン</w:t>
+        <w:t>図3-3  Swerling II 検出処理チェーン</w:t>
       </w:r>
     </w:p>
     <w:p/>
+    <w:p>
+      <w:pPr>
+        <w:spacing w:before="160" w:after="40"/>
+        <w:jc w:val="left"/>
+      </w:pPr>
+      <w:r>
+        <w:rPr>
+          <w:rFonts w:ascii="游ゴシック" w:hAnsi="游ゴシック" w:eastAsia="游ゴシック"/>
+          <w:b/>
+          <w:i w:val="0"/>
+          <w:color w:val="1F4E79"/>
+          <w:sz w:val="18"/>
+        </w:rPr>
+        <w:t>表3-2  検出処理チェーン各ステップの詳細</w:t>
+      </w:r>
+    </w:p>
     <w:tbl>
       <w:tblPr>
         <w:tblStyle w:val="TableGrid"/>
@@ -3833,7 +3927,7 @@
           <w:i w:val="0"/>
           <w:sz w:val="20"/>
         </w:rPr>
-        <w:t>クラッタ（偽観測）はポアソン過程でモデル化される。各フレームに生成されるクラッタ点数は期待値 λ_c のポアソン分布に従い、各クラッタはレーダの最大レンジ・FOV内に一様分布する。</w:t>
+        <w:t>クラッタ（偽観測）はポアソン過程でモデル化される。各フレームに生成されるクラッタ点数は期待値 λ_c のポアソン分布に従い、各クラッタはレーダの最大レンジ・FOV内に一様分布する。クラッタモデルのパラメータを表3-3に示す。</w:t>
       </w:r>
     </w:p>
     <w:p>
@@ -3874,6 +3968,22 @@
             </a:graphic>
           </wp:inline>
         </w:drawing>
+      </w:r>
+    </w:p>
+    <w:p>
+      <w:pPr>
+        <w:spacing w:before="160" w:after="40"/>
+        <w:jc w:val="left"/>
+      </w:pPr>
+      <w:r>
+        <w:rPr>
+          <w:rFonts w:ascii="游ゴシック" w:hAnsi="游ゴシック" w:eastAsia="游ゴシック"/>
+          <w:b/>
+          <w:i w:val="0"/>
+          <w:color w:val="1F4E79"/>
+          <w:sz w:val="18"/>
+        </w:rPr>
+        <w:t>表3-3  クラッタモデルパラメータ</w:t>
       </w:r>
     </w:p>
     <w:tbl>
@@ -4226,7 +4336,7 @@
           <w:i w:val="0"/>
           <w:sz w:val="20"/>
         </w:rPr>
-        <w:t>状態ベクトルは9次元（STATE_DIM=9）で、位置・速度・加速度を含む。</w:t>
+        <w:t>状態ベクトルは9次元（STATE_DIM=9）で、位置・速度・加速度を含む（表4-1）。</w:t>
       </w:r>
     </w:p>
     <w:p>
@@ -4267,6 +4377,22 @@
             </a:graphic>
           </wp:inline>
         </w:drawing>
+      </w:r>
+    </w:p>
+    <w:p>
+      <w:pPr>
+        <w:spacing w:before="160" w:after="40"/>
+        <w:jc w:val="left"/>
+      </w:pPr>
+      <w:r>
+        <w:rPr>
+          <w:rFonts w:ascii="游ゴシック" w:hAnsi="游ゴシック" w:eastAsia="游ゴシック"/>
+          <w:b/>
+          <w:i w:val="0"/>
+          <w:color w:val="1F4E79"/>
+          <w:sz w:val="18"/>
+        </w:rPr>
+        <w:t>表4-1  状態変数の定義</w:t>
       </w:r>
     </w:p>
     <w:tbl>
@@ -4607,7 +4733,7 @@
           <w:i w:val="0"/>
           <w:sz w:val="20"/>
         </w:rPr>
-        <w:t>観測ベクトルは4次元（MEAS_DIM=4）で、レーダ観測量を表す。</w:t>
+        <w:t>観測ベクトルは4次元（MEAS_DIM=4）で、レーダ観測量を表す（表4-2）。</w:t>
       </w:r>
     </w:p>
     <w:p>
@@ -4648,6 +4774,22 @@
             </a:graphic>
           </wp:inline>
         </w:drawing>
+      </w:r>
+    </w:p>
+    <w:p>
+      <w:pPr>
+        <w:spacing w:before="160" w:after="40"/>
+        <w:jc w:val="left"/>
+      </w:pPr>
+      <w:r>
+        <w:rPr>
+          <w:rFonts w:ascii="游ゴシック" w:hAnsi="游ゴシック" w:eastAsia="游ゴシック"/>
+          <w:b/>
+          <w:i w:val="0"/>
+          <w:color w:val="1F4E79"/>
+          <w:sz w:val="18"/>
+        </w:rPr>
+        <w:t>表4-2  観測変数の定義</w:t>
       </w:r>
     </w:p>
     <w:tbl>
@@ -5076,7 +5218,23 @@
           <w:i w:val="0"/>
           <w:sz w:val="20"/>
         </w:rPr>
-        <w:t>観測ノイズ共分散行列 R はデフォルトで以下の対角行列で定義される。</w:t>
+        <w:t>観測ノイズ共分散行列 R はデフォルトで以下の対角行列で定義される（表4-3）。</w:t>
+      </w:r>
+    </w:p>
+    <w:p>
+      <w:pPr>
+        <w:spacing w:before="160" w:after="40"/>
+        <w:jc w:val="left"/>
+      </w:pPr>
+      <w:r>
+        <w:rPr>
+          <w:rFonts w:ascii="游ゴシック" w:hAnsi="游ゴシック" w:eastAsia="游ゴシック"/>
+          <w:b/>
+          <w:i w:val="0"/>
+          <w:color w:val="1F4E79"/>
+          <w:sz w:val="18"/>
+        </w:rPr>
+        <w:t>表4-3  観測ノイズパラメータ</w:t>
       </w:r>
     </w:p>
     <w:tbl>
@@ -5543,6 +5701,36 @@
       </w:pPr>
       <w:r>
         <w:t>5.1 UKFパラメータ</w:t>
+      </w:r>
+    </w:p>
+    <w:p>
+      <w:pPr>
+        <w:spacing w:after="120"/>
+      </w:pPr>
+      <w:r>
+        <w:rPr>
+          <w:rFonts w:ascii="游ゴシック" w:hAnsi="游ゴシック" w:eastAsia="游ゴシック"/>
+          <w:b w:val="0"/>
+          <w:i w:val="0"/>
+          <w:sz w:val="20"/>
+        </w:rPr>
+        <w:t>UKFの主要パラメータを表5-1に示す。</w:t>
+      </w:r>
+    </w:p>
+    <w:p>
+      <w:pPr>
+        <w:spacing w:before="160" w:after="40"/>
+        <w:jc w:val="left"/>
+      </w:pPr>
+      <w:r>
+        <w:rPr>
+          <w:rFonts w:ascii="游ゴシック" w:hAnsi="游ゴシック" w:eastAsia="游ゴシック"/>
+          <w:b/>
+          <w:i w:val="0"/>
+          <w:color w:val="1F4E79"/>
+          <w:sz w:val="18"/>
+        </w:rPr>
+        <w:t>表5-1  UKFパラメータ</w:t>
       </w:r>
     </w:p>
     <w:tbl>
@@ -7017,7 +7205,23 @@
           <w:i w:val="0"/>
           <w:sz w:val="20"/>
         </w:rPr>
-        <w:t>プロセスノイズ共分散行列 Q はデフォルトで以下の対角行列である。</w:t>
+        <w:t>プロセスノイズ共分散行列 Q はデフォルトで以下の対角行列である（表5-2）。</w:t>
+      </w:r>
+    </w:p>
+    <w:p>
+      <w:pPr>
+        <w:spacing w:before="160" w:after="40"/>
+        <w:jc w:val="left"/>
+      </w:pPr>
+      <w:r>
+        <w:rPr>
+          <w:rFonts w:ascii="游ゴシック" w:hAnsi="游ゴシック" w:eastAsia="游ゴシック"/>
+          <w:b/>
+          <w:i w:val="0"/>
+          <w:color w:val="1F4E79"/>
+          <w:sz w:val="18"/>
+        </w:rPr>
+        <w:t>表5-2  プロセスノイズパラメータ</w:t>
       </w:r>
     </w:p>
     <w:tbl>
@@ -7350,7 +7554,23 @@
           <w:i w:val="0"/>
           <w:sz w:val="20"/>
         </w:rPr>
-        <w:t>本システムでは3種類の運動モデルを使用する。</w:t>
+        <w:t>本システムでは3種類の運動モデルを使用する（表6-1）。</w:t>
+      </w:r>
+    </w:p>
+    <w:p>
+      <w:pPr>
+        <w:spacing w:before="160" w:after="40"/>
+        <w:jc w:val="left"/>
+      </w:pPr>
+      <w:r>
+        <w:rPr>
+          <w:rFonts w:ascii="游ゴシック" w:hAnsi="游ゴシック" w:eastAsia="游ゴシック"/>
+          <w:b/>
+          <w:i w:val="0"/>
+          <w:color w:val="1F4E79"/>
+          <w:sz w:val="18"/>
+        </w:rPr>
+        <w:t>表6-1  IMMフィルタの運動モデル構成</w:t>
       </w:r>
     </w:p>
     <w:tbl>
@@ -7765,7 +7985,23 @@
           <w:i w:val="0"/>
           <w:sz w:val="20"/>
         </w:rPr>
-        <w:t>モデル間の遷移はマルコフ連鎖でモデル化され、遷移確率行列 Π は以下のように定義される。</w:t>
+        <w:t>モデル間の遷移はマルコフ連鎖でモデル化され、遷移確率行列 Π は表6-2のように定義される。</w:t>
+      </w:r>
+    </w:p>
+    <w:p>
+      <w:pPr>
+        <w:spacing w:before="160" w:after="40"/>
+        <w:jc w:val="left"/>
+      </w:pPr>
+      <w:r>
+        <w:rPr>
+          <w:rFonts w:ascii="游ゴシック" w:hAnsi="游ゴシック" w:eastAsia="游ゴシック"/>
+          <w:b/>
+          <w:i w:val="0"/>
+          <w:color w:val="1F4E79"/>
+          <w:sz w:val="18"/>
+        </w:rPr>
+        <w:t>表6-2  モデル遷移確率行列 Π</w:t>
       </w:r>
     </w:p>
     <w:tbl>
@@ -8693,6 +8929,22 @@
         </w:drawing>
       </w:r>
     </w:p>
+    <w:p>
+      <w:pPr>
+        <w:spacing w:before="160" w:after="40"/>
+        <w:jc w:val="left"/>
+      </w:pPr>
+      <w:r>
+        <w:rPr>
+          <w:rFonts w:ascii="游ゴシック" w:hAnsi="游ゴシック" w:eastAsia="游ゴシック"/>
+          <w:b/>
+          <w:i w:val="0"/>
+          <w:color w:val="1F4E79"/>
+          <w:sz w:val="18"/>
+        </w:rPr>
+        <w:t>表7-1  重力定数</w:t>
+      </w:r>
+    </w:p>
     <w:tbl>
       <w:tblPr>
         <w:tblStyle w:val="TableGrid"/>
@@ -8936,6 +9188,22 @@
             </a:graphic>
           </wp:inline>
         </w:drawing>
+      </w:r>
+    </w:p>
+    <w:p>
+      <w:pPr>
+        <w:spacing w:before="160" w:after="40"/>
+        <w:jc w:val="left"/>
+      </w:pPr>
+      <w:r>
+        <w:rPr>
+          <w:rFonts w:ascii="游ゴシック" w:hAnsi="游ゴシック" w:eastAsia="游ゴシック"/>
+          <w:b/>
+          <w:i w:val="0"/>
+          <w:color w:val="1F4E79"/>
+          <w:sz w:val="18"/>
+        </w:rPr>
+        <w:t>表7-2  大気密度モデルパラメータ</w:t>
       </w:r>
     </w:p>
     <w:tbl>
@@ -9881,7 +10149,23 @@
           <w:i w:val="0"/>
           <w:sz w:val="20"/>
         </w:rPr>
-        <w:t>計算された距離がゲート閾値を超える場合、当該ペアを棄却する。</w:t>
+        <w:t>計算された距離がゲート閾値を超える場合、当該ペアを棄却する（表8-1）。</w:t>
+      </w:r>
+    </w:p>
+    <w:p>
+      <w:pPr>
+        <w:spacing w:before="160" w:after="40"/>
+        <w:jc w:val="left"/>
+      </w:pPr>
+      <w:r>
+        <w:rPr>
+          <w:rFonts w:ascii="游ゴシック" w:hAnsi="游ゴシック" w:eastAsia="游ゴシック"/>
+          <w:b/>
+          <w:i w:val="0"/>
+          <w:color w:val="1F4E79"/>
+          <w:sz w:val="18"/>
+        </w:rPr>
+        <w:t>表8-1  ゲーティングパラメータ</w:t>
       </w:r>
     </w:p>
     <w:tbl>
@@ -10240,7 +10524,23 @@
           <w:i w:val="0"/>
           <w:sz w:val="20"/>
         </w:rPr>
-        <w:t>航跡は以下の3状態で管理される。</w:t>
+        <w:t>航跡は表9-1に示す3状態で管理される。</w:t>
+      </w:r>
+    </w:p>
+    <w:p>
+      <w:pPr>
+        <w:spacing w:before="160" w:after="40"/>
+        <w:jc w:val="left"/>
+      </w:pPr>
+      <w:r>
+        <w:rPr>
+          <w:rFonts w:ascii="游ゴシック" w:hAnsi="游ゴシック" w:eastAsia="游ゴシック"/>
+          <w:b/>
+          <w:i w:val="0"/>
+          <w:color w:val="1F4E79"/>
+          <w:sz w:val="18"/>
+        </w:rPr>
+        <w:t>表9-1  航跡状態の定義</w:t>
       </w:r>
     </w:p>
     <w:tbl>
@@ -10755,6 +11055,36 @@
         <w:t>9.3 航跡管理パラメータ</w:t>
       </w:r>
     </w:p>
+    <w:p>
+      <w:pPr>
+        <w:spacing w:after="120"/>
+      </w:pPr>
+      <w:r>
+        <w:rPr>
+          <w:rFonts w:ascii="游ゴシック" w:hAnsi="游ゴシック" w:eastAsia="游ゴシック"/>
+          <w:b w:val="0"/>
+          <w:i w:val="0"/>
+          <w:sz w:val="20"/>
+        </w:rPr>
+        <w:t>航跡管理に使用するパラメータを表9-2に示す。</w:t>
+      </w:r>
+    </w:p>
+    <w:p>
+      <w:pPr>
+        <w:spacing w:before="160" w:after="40"/>
+        <w:jc w:val="left"/>
+      </w:pPr>
+      <w:r>
+        <w:rPr>
+          <w:rFonts w:ascii="游ゴシック" w:hAnsi="游ゴシック" w:eastAsia="游ゴシック"/>
+          <w:b/>
+          <w:i w:val="0"/>
+          <w:color w:val="1F4E79"/>
+          <w:sz w:val="18"/>
+        </w:rPr>
+        <w:t>表9-2  航跡管理パラメータ</w:t>
+      </w:r>
+    </w:p>
     <w:tbl>
       <w:tblPr>
         <w:tblStyle w:val="TableGrid"/>
@@ -11160,7 +11490,7 @@
           <w:i w:val="0"/>
           <w:sz w:val="20"/>
         </w:rPr>
-        <w:t>OSPAはパターン間の距離指標であり、位置誤差と個数誤差を統合的に評価する。</w:t>
+        <w:t>OSPAはパターン間の距離指標であり、位置誤差と個数誤差を統合的に評価する。OSPAパラメータを表10-1に示す。</w:t>
       </w:r>
     </w:p>
     <w:p>
@@ -11201,6 +11531,22 @@
             </a:graphic>
           </wp:inline>
         </w:drawing>
+      </w:r>
+    </w:p>
+    <w:p>
+      <w:pPr>
+        <w:spacing w:before="160" w:after="40"/>
+        <w:jc w:val="left"/>
+      </w:pPr>
+      <w:r>
+        <w:rPr>
+          <w:rFonts w:ascii="游ゴシック" w:hAnsi="游ゴシック" w:eastAsia="游ゴシック"/>
+          <w:b/>
+          <w:i w:val="0"/>
+          <w:color w:val="1F4E79"/>
+          <w:sz w:val="18"/>
+        </w:rPr>
+        <w:t>表10-1  OSPAパラメータ</w:t>
       </w:r>
     </w:p>
     <w:tbl>
@@ -11461,6 +11807,20 @@
     </w:p>
     <w:p>
       <w:pPr>
+        <w:spacing w:after="120"/>
+      </w:pPr>
+      <w:r>
+        <w:rPr>
+          <w:rFonts w:ascii="游ゴシック" w:hAnsi="游ゴシック" w:eastAsia="游ゴシック"/>
+          <w:b w:val="0"/>
+          <w:i w:val="0"/>
+          <w:sz w:val="20"/>
+        </w:rPr>
+        <w:t>追尾の正確性を評価する検出指標を以下に定義する。各指標の意味を表10-2に示す。</w:t>
+      </w:r>
+    </w:p>
+    <w:p>
+      <w:pPr>
         <w:spacing w:before="80" w:after="80"/>
         <w:jc w:val="center"/>
       </w:pPr>
@@ -11577,6 +11937,22 @@
             </a:graphic>
           </wp:inline>
         </w:drawing>
+      </w:r>
+    </w:p>
+    <w:p>
+      <w:pPr>
+        <w:spacing w:before="160" w:after="40"/>
+        <w:jc w:val="left"/>
+      </w:pPr>
+      <w:r>
+        <w:rPr>
+          <w:rFonts w:ascii="游ゴシック" w:hAnsi="游ゴシック" w:eastAsia="游ゴシック"/>
+          <w:b/>
+          <w:i w:val="0"/>
+          <w:color w:val="1F4E79"/>
+          <w:sz w:val="18"/>
+        </w:rPr>
+        <w:t>表10-2  検出指標の定義</w:t>
       </w:r>
     </w:p>
     <w:tbl>
@@ -11841,7 +12217,23 @@
           <w:i w:val="0"/>
           <w:sz w:val="20"/>
         </w:rPr>
-        <w:t>各真値目標に対する航跡の連続性を以下の3カテゴリで評価する。</w:t>
+        <w:t>各真値目標に対する航跡の連続性を表10-3に示す3カテゴリで評価する。</w:t>
+      </w:r>
+    </w:p>
+    <w:p>
+      <w:pPr>
+        <w:spacing w:before="160" w:after="40"/>
+        <w:jc w:val="left"/>
+      </w:pPr>
+      <w:r>
+        <w:rPr>
+          <w:rFonts w:ascii="游ゴシック" w:hAnsi="游ゴシック" w:eastAsia="游ゴシック"/>
+          <w:b/>
+          <w:i w:val="0"/>
+          <w:color w:val="1F4E79"/>
+          <w:sz w:val="18"/>
+        </w:rPr>
+        <w:t>表10-3  航跡連続性指標</w:t>
       </w:r>
     </w:p>
     <w:tbl>

</xml_diff>